<commit_message>
5BIM - custos e orçamentos - terceira aula
</commit_message>
<xml_diff>
--- a/07_bim_5d_custos_orcamentos/custo_orcamentos_notas_aula.docx
+++ b/07_bim_5d_custos_orcamentos/custo_orcamentos_notas_aula.docx
@@ -836,8 +836,543 @@
           <w:lang w:val="pt-BR" w:bidi="ar-SA"/>
         </w:rPr>
       </w:pPr>
+      <w:r>
+        <w:rPr>
+          <w:rFonts w:asciiTheme="majorHAnsi" w:hAnsiTheme="majorHAnsi" w:cstheme="majorHAnsi"/>
+          <w:noProof/>
+          <w:sz w:val="24"/>
+          <w:szCs w:val="24"/>
+          <w:lang w:val="pt-BR" w:bidi="ar-SA"/>
+        </w:rPr>
+        <w:t>Processos de orçamentação</w:t>
+      </w:r>
+    </w:p>
+    <w:p>
+      <w:pPr>
+        <w:tabs>
+          <w:tab w:val="left" w:pos="6562"/>
+        </w:tabs>
+        <w:spacing w:after="0" w:line="240" w:lineRule="auto"/>
+        <w:jc w:val="both"/>
+        <w:rPr>
+          <w:rFonts w:asciiTheme="majorHAnsi" w:hAnsiTheme="majorHAnsi" w:cstheme="majorHAnsi"/>
+          <w:noProof/>
+          <w:sz w:val="24"/>
+          <w:szCs w:val="24"/>
+          <w:lang w:val="pt-BR" w:bidi="ar-SA"/>
+        </w:rPr>
+      </w:pPr>
+      <w:r>
+        <w:rPr>
+          <w:rFonts w:asciiTheme="majorHAnsi" w:hAnsiTheme="majorHAnsi" w:cstheme="majorHAnsi"/>
+          <w:noProof/>
+          <w:sz w:val="24"/>
+          <w:szCs w:val="24"/>
+          <w:lang w:val="pt-BR" w:bidi="ar-SA"/>
+        </w:rPr>
+        <w:t>Convencional x Operacional</w:t>
+      </w:r>
+    </w:p>
+    <w:p>
+      <w:pPr>
+        <w:tabs>
+          <w:tab w:val="left" w:pos="6562"/>
+        </w:tabs>
+        <w:spacing w:after="0" w:line="240" w:lineRule="auto"/>
+        <w:jc w:val="both"/>
+        <w:rPr>
+          <w:rFonts w:asciiTheme="majorHAnsi" w:hAnsiTheme="majorHAnsi" w:cstheme="majorHAnsi"/>
+          <w:noProof/>
+          <w:sz w:val="24"/>
+          <w:szCs w:val="24"/>
+          <w:lang w:val="pt-BR" w:bidi="ar-SA"/>
+        </w:rPr>
+      </w:pPr>
+    </w:p>
+    <w:p>
+      <w:pPr>
+        <w:tabs>
+          <w:tab w:val="left" w:pos="6562"/>
+        </w:tabs>
+        <w:spacing w:after="0" w:line="240" w:lineRule="auto"/>
+        <w:jc w:val="both"/>
+        <w:rPr>
+          <w:rFonts w:asciiTheme="majorHAnsi" w:hAnsiTheme="majorHAnsi" w:cstheme="majorHAnsi"/>
+          <w:noProof/>
+          <w:sz w:val="24"/>
+          <w:szCs w:val="24"/>
+          <w:lang w:val="pt-BR" w:bidi="ar-SA"/>
+        </w:rPr>
+      </w:pPr>
+      <w:r>
+        <w:rPr>
+          <w:rFonts w:asciiTheme="majorHAnsi" w:hAnsiTheme="majorHAnsi" w:cstheme="majorHAnsi"/>
+          <w:noProof/>
+          <w:sz w:val="24"/>
+          <w:szCs w:val="24"/>
+          <w:lang w:val="pt-BR" w:bidi="ar-SA"/>
+        </w:rPr>
+        <w:t xml:space="preserve">Logo de início é preciso identificar todos os serviços a serem orçados e como será processo executivo. </w:t>
+      </w:r>
+    </w:p>
+    <w:p>
+      <w:pPr>
+        <w:tabs>
+          <w:tab w:val="left" w:pos="6562"/>
+        </w:tabs>
+        <w:spacing w:after="0" w:line="240" w:lineRule="auto"/>
+        <w:jc w:val="both"/>
+        <w:rPr>
+          <w:rFonts w:asciiTheme="majorHAnsi" w:hAnsiTheme="majorHAnsi" w:cstheme="majorHAnsi"/>
+          <w:noProof/>
+          <w:sz w:val="24"/>
+          <w:szCs w:val="24"/>
+          <w:lang w:val="pt-BR" w:bidi="ar-SA"/>
+        </w:rPr>
+      </w:pPr>
+      <w:r>
+        <w:rPr>
+          <w:rFonts w:asciiTheme="majorHAnsi" w:hAnsiTheme="majorHAnsi" w:cstheme="majorHAnsi"/>
+          <w:noProof/>
+          <w:sz w:val="24"/>
+          <w:szCs w:val="24"/>
+          <w:lang w:val="pt-BR" w:bidi="ar-SA"/>
+        </w:rPr>
+        <w:t>Para tanto, é comum recorrer a discriminações orçamentárias e caderno de encargos. Três variáveis são consideradas: (i) quantidade dos serviços, (ii) composição unitária e (iii) custos dos insumos.</w:t>
+      </w:r>
+    </w:p>
+    <w:p>
+      <w:pPr>
+        <w:tabs>
+          <w:tab w:val="left" w:pos="6562"/>
+        </w:tabs>
+        <w:spacing w:after="0" w:line="240" w:lineRule="auto"/>
+        <w:jc w:val="both"/>
+        <w:rPr>
+          <w:rFonts w:asciiTheme="majorHAnsi" w:hAnsiTheme="majorHAnsi" w:cstheme="majorHAnsi"/>
+          <w:noProof/>
+          <w:sz w:val="24"/>
+          <w:szCs w:val="24"/>
+          <w:lang w:val="pt-BR" w:bidi="ar-SA"/>
+        </w:rPr>
+      </w:pPr>
+    </w:p>
+    <w:p>
+      <w:pPr>
+        <w:tabs>
+          <w:tab w:val="left" w:pos="6562"/>
+        </w:tabs>
+        <w:spacing w:after="0" w:line="240" w:lineRule="auto"/>
+        <w:jc w:val="both"/>
+        <w:rPr>
+          <w:rFonts w:asciiTheme="majorHAnsi" w:hAnsiTheme="majorHAnsi" w:cstheme="majorHAnsi"/>
+          <w:noProof/>
+          <w:sz w:val="24"/>
+          <w:szCs w:val="24"/>
+          <w:lang w:val="pt-BR" w:bidi="ar-SA"/>
+        </w:rPr>
+      </w:pPr>
+      <w:r>
+        <w:rPr>
+          <w:rFonts w:asciiTheme="majorHAnsi" w:hAnsiTheme="majorHAnsi" w:cstheme="majorHAnsi"/>
+          <w:noProof/>
+          <w:sz w:val="24"/>
+          <w:szCs w:val="24"/>
+          <w:lang w:val="pt-BR" w:bidi="ar-SA"/>
+        </w:rPr>
+        <w:t>Após saber o que precisa ser feito é necessário levantar o quanto deve ser feito em cada serviço. O levantametno envolve elementos lineares, volumes, áreas, peso, unidades...</w:t>
+      </w:r>
+    </w:p>
+    <w:p>
+      <w:pPr>
+        <w:tabs>
+          <w:tab w:val="left" w:pos="6562"/>
+        </w:tabs>
+        <w:spacing w:after="0" w:line="240" w:lineRule="auto"/>
+        <w:jc w:val="both"/>
+        <w:rPr>
+          <w:rFonts w:asciiTheme="majorHAnsi" w:hAnsiTheme="majorHAnsi" w:cstheme="majorHAnsi"/>
+          <w:noProof/>
+          <w:sz w:val="24"/>
+          <w:szCs w:val="24"/>
+          <w:lang w:val="pt-BR" w:bidi="ar-SA"/>
+        </w:rPr>
+      </w:pPr>
+      <w:r>
+        <w:rPr>
+          <w:rFonts w:asciiTheme="majorHAnsi" w:hAnsiTheme="majorHAnsi" w:cstheme="majorHAnsi"/>
+          <w:noProof/>
+          <w:sz w:val="24"/>
+          <w:szCs w:val="24"/>
+          <w:lang w:val="pt-BR" w:bidi="ar-SA"/>
+        </w:rPr>
+        <w:t>O processo de quantificação demanda leitura e interpretação das informações projetuais.</w:t>
+      </w:r>
+    </w:p>
+    <w:p>
+      <w:pPr>
+        <w:tabs>
+          <w:tab w:val="left" w:pos="6562"/>
+        </w:tabs>
+        <w:spacing w:after="0" w:line="240" w:lineRule="auto"/>
+        <w:jc w:val="both"/>
+        <w:rPr>
+          <w:rFonts w:asciiTheme="majorHAnsi" w:hAnsiTheme="majorHAnsi" w:cstheme="majorHAnsi"/>
+          <w:noProof/>
+          <w:sz w:val="24"/>
+          <w:szCs w:val="24"/>
+          <w:lang w:val="pt-BR" w:bidi="ar-SA"/>
+        </w:rPr>
+      </w:pPr>
+    </w:p>
+    <w:p>
+      <w:pPr>
+        <w:tabs>
+          <w:tab w:val="left" w:pos="6562"/>
+        </w:tabs>
+        <w:spacing w:after="0" w:line="240" w:lineRule="auto"/>
+        <w:jc w:val="both"/>
+        <w:rPr>
+          <w:rFonts w:asciiTheme="majorHAnsi" w:hAnsiTheme="majorHAnsi" w:cstheme="majorHAnsi"/>
+          <w:noProof/>
+          <w:sz w:val="24"/>
+          <w:szCs w:val="24"/>
+          <w:lang w:val="pt-BR" w:bidi="ar-SA"/>
+        </w:rPr>
+      </w:pPr>
+      <w:r>
+        <w:rPr>
+          <w:rFonts w:asciiTheme="majorHAnsi" w:hAnsiTheme="majorHAnsi" w:cstheme="majorHAnsi"/>
+          <w:noProof/>
+          <w:sz w:val="24"/>
+          <w:szCs w:val="24"/>
+          <w:lang w:val="pt-BR" w:bidi="ar-SA"/>
+        </w:rPr>
+        <w:t>Levantamento de quantidades dos serviços: falta padronização nos critérios de levantamento, exemplo: levantamento da área de alvenaria/ descontos dos vãos existentes.</w:t>
+      </w:r>
+    </w:p>
+    <w:p>
+      <w:pPr>
+        <w:tabs>
+          <w:tab w:val="left" w:pos="6562"/>
+        </w:tabs>
+        <w:spacing w:after="0" w:line="240" w:lineRule="auto"/>
+        <w:jc w:val="both"/>
+        <w:rPr>
+          <w:rFonts w:asciiTheme="majorHAnsi" w:hAnsiTheme="majorHAnsi" w:cstheme="majorHAnsi"/>
+          <w:noProof/>
+          <w:sz w:val="24"/>
+          <w:szCs w:val="24"/>
+          <w:lang w:val="pt-BR" w:bidi="ar-SA"/>
+        </w:rPr>
+      </w:pPr>
+    </w:p>
+    <w:p>
+      <w:pPr>
+        <w:tabs>
+          <w:tab w:val="left" w:pos="6562"/>
+        </w:tabs>
+        <w:spacing w:after="0" w:line="240" w:lineRule="auto"/>
+        <w:jc w:val="both"/>
+        <w:rPr>
+          <w:rFonts w:asciiTheme="majorHAnsi" w:hAnsiTheme="majorHAnsi" w:cstheme="majorHAnsi"/>
+          <w:noProof/>
+          <w:sz w:val="24"/>
+          <w:szCs w:val="24"/>
+          <w:lang w:val="pt-BR" w:bidi="ar-SA"/>
+        </w:rPr>
+      </w:pPr>
+      <w:r>
+        <w:rPr>
+          <w:rFonts w:asciiTheme="majorHAnsi" w:hAnsiTheme="majorHAnsi" w:cstheme="majorHAnsi"/>
+          <w:noProof/>
+          <w:sz w:val="24"/>
+          <w:szCs w:val="24"/>
+          <w:lang w:val="pt-BR" w:bidi="ar-SA"/>
+        </w:rPr>
+        <w:t>Composição unitária: listagem do consumo de insumos (material, mão de obra e equipamento) necessários para a realização de um determinado serviço.</w:t>
+      </w:r>
+    </w:p>
+    <w:p>
+      <w:pPr>
+        <w:tabs>
+          <w:tab w:val="left" w:pos="6562"/>
+        </w:tabs>
+        <w:spacing w:after="0" w:line="240" w:lineRule="auto"/>
+        <w:jc w:val="both"/>
+        <w:rPr>
+          <w:rFonts w:asciiTheme="majorHAnsi" w:hAnsiTheme="majorHAnsi" w:cstheme="majorHAnsi"/>
+          <w:noProof/>
+          <w:sz w:val="24"/>
+          <w:szCs w:val="24"/>
+          <w:lang w:val="pt-BR" w:bidi="ar-SA"/>
+        </w:rPr>
+      </w:pPr>
+    </w:p>
+    <w:p>
+      <w:pPr>
+        <w:tabs>
+          <w:tab w:val="left" w:pos="6562"/>
+        </w:tabs>
+        <w:spacing w:after="0" w:line="240" w:lineRule="auto"/>
+        <w:jc w:val="both"/>
+        <w:rPr>
+          <w:rFonts w:asciiTheme="majorHAnsi" w:hAnsiTheme="majorHAnsi" w:cstheme="majorHAnsi"/>
+          <w:noProof/>
+          <w:sz w:val="24"/>
+          <w:szCs w:val="24"/>
+          <w:lang w:val="pt-BR" w:bidi="ar-SA"/>
+        </w:rPr>
+      </w:pPr>
+      <w:r>
+        <w:rPr>
+          <w:rFonts w:asciiTheme="majorHAnsi" w:hAnsiTheme="majorHAnsi" w:cstheme="majorHAnsi"/>
+          <w:noProof/>
+          <w:sz w:val="24"/>
+          <w:szCs w:val="24"/>
+          <w:lang w:val="pt-BR" w:bidi="ar-SA"/>
+        </w:rPr>
+        <w:t>O ideal é que seja realista – representando variáveis próprias da empresa bem como os sistemas construtivos adotados.</w:t>
+      </w:r>
+    </w:p>
+    <w:p>
+      <w:pPr>
+        <w:tabs>
+          <w:tab w:val="left" w:pos="6562"/>
+        </w:tabs>
+        <w:spacing w:after="0" w:line="240" w:lineRule="auto"/>
+        <w:jc w:val="both"/>
+        <w:rPr>
+          <w:rFonts w:asciiTheme="majorHAnsi" w:hAnsiTheme="majorHAnsi" w:cstheme="majorHAnsi"/>
+          <w:noProof/>
+          <w:sz w:val="24"/>
+          <w:szCs w:val="24"/>
+          <w:lang w:val="pt-BR" w:bidi="ar-SA"/>
+        </w:rPr>
+      </w:pPr>
+    </w:p>
+    <w:p>
+      <w:pPr>
+        <w:tabs>
+          <w:tab w:val="left" w:pos="6562"/>
+        </w:tabs>
+        <w:spacing w:after="0" w:line="240" w:lineRule="auto"/>
+        <w:jc w:val="both"/>
+        <w:rPr>
+          <w:rFonts w:asciiTheme="majorHAnsi" w:hAnsiTheme="majorHAnsi" w:cstheme="majorHAnsi"/>
+          <w:noProof/>
+          <w:sz w:val="24"/>
+          <w:szCs w:val="24"/>
+          <w:lang w:val="pt-BR" w:bidi="ar-SA"/>
+        </w:rPr>
+      </w:pPr>
+      <w:r>
+        <w:rPr>
+          <w:rFonts w:asciiTheme="majorHAnsi" w:hAnsiTheme="majorHAnsi" w:cstheme="majorHAnsi"/>
+          <w:noProof/>
+          <w:sz w:val="24"/>
+          <w:szCs w:val="24"/>
+          <w:lang w:val="pt-BR" w:bidi="ar-SA"/>
+        </w:rPr>
+        <w:t>No orçamento convencional, os itens de trabalho são medidos pela quantidade e agrupados por equipes, indepententemente de onde o trabalho ocorre ou da dificuldade de construção.</w:t>
+      </w:r>
+    </w:p>
+    <w:p>
+      <w:pPr>
+        <w:tabs>
+          <w:tab w:val="left" w:pos="6562"/>
+        </w:tabs>
+        <w:spacing w:after="0" w:line="240" w:lineRule="auto"/>
+        <w:jc w:val="both"/>
+        <w:rPr>
+          <w:rFonts w:asciiTheme="majorHAnsi" w:hAnsiTheme="majorHAnsi" w:cstheme="majorHAnsi"/>
+          <w:noProof/>
+          <w:sz w:val="24"/>
+          <w:szCs w:val="24"/>
+          <w:lang w:val="pt-BR" w:bidi="ar-SA"/>
+        </w:rPr>
+      </w:pPr>
+    </w:p>
+    <w:p>
+      <w:pPr>
+        <w:tabs>
+          <w:tab w:val="left" w:pos="6562"/>
+        </w:tabs>
+        <w:spacing w:after="0" w:line="240" w:lineRule="auto"/>
+        <w:jc w:val="both"/>
+        <w:rPr>
+          <w:rFonts w:asciiTheme="majorHAnsi" w:hAnsiTheme="majorHAnsi" w:cstheme="majorHAnsi"/>
+          <w:noProof/>
+          <w:sz w:val="24"/>
+          <w:szCs w:val="24"/>
+          <w:lang w:val="pt-BR" w:bidi="ar-SA"/>
+        </w:rPr>
+      </w:pPr>
+      <w:r>
+        <w:rPr>
+          <w:rFonts w:asciiTheme="majorHAnsi" w:hAnsiTheme="majorHAnsi" w:cstheme="majorHAnsi"/>
+          <w:noProof/>
+          <w:sz w:val="24"/>
+          <w:szCs w:val="24"/>
+          <w:lang w:val="pt-BR" w:bidi="ar-SA"/>
+        </w:rPr>
+        <w:t>Na abordagem operacional parte-se de uma programação prévia, analisando detalhadamente todo o processo construtivo para se chegar a uma estimativa de custo detalhada.</w:t>
+      </w:r>
+    </w:p>
+    <w:p>
+      <w:pPr>
+        <w:tabs>
+          <w:tab w:val="left" w:pos="6562"/>
+        </w:tabs>
+        <w:spacing w:after="0" w:line="240" w:lineRule="auto"/>
+        <w:jc w:val="both"/>
+        <w:rPr>
+          <w:rFonts w:asciiTheme="majorHAnsi" w:hAnsiTheme="majorHAnsi" w:cstheme="majorHAnsi"/>
+          <w:noProof/>
+          <w:sz w:val="24"/>
+          <w:szCs w:val="24"/>
+          <w:lang w:val="pt-BR" w:bidi="ar-SA"/>
+        </w:rPr>
+      </w:pPr>
+    </w:p>
+    <w:p>
+      <w:pPr>
+        <w:tabs>
+          <w:tab w:val="left" w:pos="6562"/>
+        </w:tabs>
+        <w:spacing w:after="0" w:line="240" w:lineRule="auto"/>
+        <w:jc w:val="both"/>
+        <w:rPr>
+          <w:rFonts w:asciiTheme="majorHAnsi" w:hAnsiTheme="majorHAnsi" w:cstheme="majorHAnsi"/>
+          <w:noProof/>
+          <w:sz w:val="24"/>
+          <w:szCs w:val="24"/>
+          <w:lang w:val="pt-BR" w:bidi="ar-SA"/>
+        </w:rPr>
+      </w:pPr>
+      <w:r>
+        <w:rPr>
+          <w:rFonts w:asciiTheme="majorHAnsi" w:hAnsiTheme="majorHAnsi" w:cstheme="majorHAnsi"/>
+          <w:noProof/>
+          <w:sz w:val="24"/>
+          <w:szCs w:val="24"/>
+          <w:lang w:val="pt-BR" w:bidi="ar-SA"/>
+        </w:rPr>
+        <w:t xml:space="preserve">Condições a observar antes da elaboração – condições ou fatores, não necessariamente expressos no projeto, que podem influenciar o custo da obra: (i) as caracteristicas do local de execução da obra ou serviço, tais como: condições do terreno, condiçoes de acesso ao local de obra, condições locais de materiais, disponibilidade de aplicação de mão de obra local, infraestrutura de fornecimento de energia elétrica, água e telefone, meio de transporte, interferência existentes ou possíveis de existir em relação a </w:t>
+      </w:r>
+      <w:r>
+        <w:rPr>
+          <w:rFonts w:asciiTheme="majorHAnsi" w:hAnsiTheme="majorHAnsi" w:cstheme="majorHAnsi"/>
+          <w:noProof/>
+          <w:sz w:val="24"/>
+          <w:szCs w:val="24"/>
+          <w:lang w:val="pt-BR" w:bidi="ar-SA"/>
+        </w:rPr>
+        <w:lastRenderedPageBreak/>
+        <w:t>execução da obra, etc.</w:t>
+      </w:r>
+      <w:r>
+        <w:rPr>
+          <w:rFonts w:asciiTheme="majorHAnsi" w:hAnsiTheme="majorHAnsi" w:cstheme="majorHAnsi"/>
+          <w:noProof/>
+          <w:sz w:val="24"/>
+          <w:szCs w:val="24"/>
+          <w:lang w:val="pt-BR" w:bidi="ar-SA"/>
+        </w:rPr>
+        <w:t xml:space="preserve"> (ii) o planejamento de execução da obra em função das caracteristicas e condições de execução dos serviços.</w:t>
+      </w:r>
+    </w:p>
+    <w:p>
+      <w:pPr>
+        <w:tabs>
+          <w:tab w:val="left" w:pos="6562"/>
+        </w:tabs>
+        <w:spacing w:after="0" w:line="240" w:lineRule="auto"/>
+        <w:jc w:val="both"/>
+        <w:rPr>
+          <w:rFonts w:asciiTheme="majorHAnsi" w:hAnsiTheme="majorHAnsi" w:cstheme="majorHAnsi"/>
+          <w:noProof/>
+          <w:sz w:val="24"/>
+          <w:szCs w:val="24"/>
+          <w:lang w:val="pt-BR" w:bidi="ar-SA"/>
+        </w:rPr>
+      </w:pPr>
+    </w:p>
+    <w:p>
+      <w:pPr>
+        <w:tabs>
+          <w:tab w:val="left" w:pos="6562"/>
+        </w:tabs>
+        <w:spacing w:after="0" w:line="240" w:lineRule="auto"/>
+        <w:jc w:val="both"/>
+        <w:rPr>
+          <w:rFonts w:asciiTheme="majorHAnsi" w:hAnsiTheme="majorHAnsi" w:cstheme="majorHAnsi"/>
+          <w:noProof/>
+          <w:sz w:val="24"/>
+          <w:szCs w:val="24"/>
+          <w:lang w:val="pt-BR" w:bidi="ar-SA"/>
+        </w:rPr>
+      </w:pPr>
+      <w:r>
+        <w:rPr>
+          <w:rFonts w:asciiTheme="majorHAnsi" w:hAnsiTheme="majorHAnsi" w:cstheme="majorHAnsi"/>
+          <w:noProof/>
+          <w:sz w:val="24"/>
+          <w:szCs w:val="24"/>
+          <w:lang w:val="pt-BR" w:bidi="ar-SA"/>
+        </w:rPr>
+        <w:t>Processo de orçamentação – Técnica: a técnica orçamentária deve envolver: identificação, descrição, quantificação, análise e valorização de todos os itens/serviços de uma obra, conhecimento detalhada dos serviços, interpretação aprofundada de todos os desenhos, planos e especificações.</w:t>
+      </w:r>
+    </w:p>
+    <w:p>
+      <w:pPr>
+        <w:tabs>
+          <w:tab w:val="left" w:pos="6562"/>
+        </w:tabs>
+        <w:spacing w:after="0" w:line="240" w:lineRule="auto"/>
+        <w:jc w:val="both"/>
+        <w:rPr>
+          <w:rFonts w:asciiTheme="majorHAnsi" w:hAnsiTheme="majorHAnsi" w:cstheme="majorHAnsi"/>
+          <w:noProof/>
+          <w:sz w:val="24"/>
+          <w:szCs w:val="24"/>
+          <w:lang w:val="pt-BR" w:bidi="ar-SA"/>
+        </w:rPr>
+      </w:pPr>
+    </w:p>
+    <w:p>
+      <w:pPr>
+        <w:tabs>
+          <w:tab w:val="left" w:pos="6562"/>
+        </w:tabs>
+        <w:spacing w:after="0" w:line="240" w:lineRule="auto"/>
+        <w:jc w:val="both"/>
+        <w:rPr>
+          <w:rFonts w:asciiTheme="majorHAnsi" w:hAnsiTheme="majorHAnsi" w:cstheme="majorHAnsi"/>
+          <w:noProof/>
+          <w:sz w:val="24"/>
+          <w:szCs w:val="24"/>
+          <w:lang w:val="pt-BR" w:bidi="ar-SA"/>
+        </w:rPr>
+      </w:pPr>
       <w:bookmarkStart w:id="0" w:name="_GoBack"/>
       <w:bookmarkEnd w:id="0"/>
+    </w:p>
+    <w:p>
+      <w:pPr>
+        <w:tabs>
+          <w:tab w:val="left" w:pos="6562"/>
+        </w:tabs>
+        <w:spacing w:after="0" w:line="240" w:lineRule="auto"/>
+        <w:jc w:val="both"/>
+        <w:rPr>
+          <w:rFonts w:asciiTheme="majorHAnsi" w:hAnsiTheme="majorHAnsi" w:cstheme="majorHAnsi"/>
+          <w:noProof/>
+          <w:sz w:val="24"/>
+          <w:szCs w:val="24"/>
+          <w:lang w:val="pt-BR" w:bidi="ar-SA"/>
+        </w:rPr>
+      </w:pPr>
     </w:p>
     <w:p>
       <w:pPr>
@@ -5636,7 +6171,7 @@
 </file>
 
 <file path=customXml/itemProps1.xml><?xml version="1.0" encoding="utf-8"?>
-<ds:datastoreItem xmlns:ds="http://schemas.openxmlformats.org/officeDocument/2006/customXml" ds:itemID="{8E64CCF0-510B-41E3-97E7-B0745587A32D}">
+<ds:datastoreItem xmlns:ds="http://schemas.openxmlformats.org/officeDocument/2006/customXml" ds:itemID="{A1D4414E-D284-4F27-B694-C1AD783DB92B}">
   <ds:schemaRefs>
     <ds:schemaRef ds:uri="http://schemas.openxmlformats.org/officeDocument/2006/bibliography"/>
   </ds:schemaRefs>

</xml_diff>

<commit_message>
bim 5D - unidade 2 custos e orçamentos
</commit_message>
<xml_diff>
--- a/07_bim_5d_custos_orcamentos/custo_orcamentos_notas_aula.docx
+++ b/07_bim_5d_custos_orcamentos/custo_orcamentos_notas_aula.docx
@@ -1342,6 +1342,86 @@
     </w:p>
     <w:p>
       <w:pPr>
+        <w:spacing w:after="0" w:line="240" w:lineRule="auto"/>
+        <w:jc w:val="both"/>
+        <w:rPr>
+          <w:rFonts w:asciiTheme="majorHAnsi" w:hAnsiTheme="majorHAnsi" w:cstheme="majorHAnsi"/>
+          <w:noProof/>
+          <w:sz w:val="24"/>
+          <w:szCs w:val="24"/>
+          <w:lang w:val="pt-BR" w:bidi="ar-SA"/>
+        </w:rPr>
+      </w:pPr>
+      <w:r>
+        <w:rPr>
+          <w:rFonts w:asciiTheme="majorHAnsi" w:hAnsiTheme="majorHAnsi" w:cstheme="majorHAnsi"/>
+          <w:b/>
+          <w:noProof/>
+          <w:sz w:val="24"/>
+          <w:szCs w:val="24"/>
+          <w:lang w:val="pt-BR" w:bidi="ar-SA"/>
+        </w:rPr>
+        <w:t xml:space="preserve">Unidade </w:t>
+      </w:r>
+      <w:r>
+        <w:rPr>
+          <w:rFonts w:asciiTheme="majorHAnsi" w:hAnsiTheme="majorHAnsi" w:cstheme="majorHAnsi"/>
+          <w:b/>
+          <w:noProof/>
+          <w:sz w:val="24"/>
+          <w:szCs w:val="24"/>
+          <w:lang w:val="pt-BR" w:bidi="ar-SA"/>
+        </w:rPr>
+        <w:t>2</w:t>
+      </w:r>
+      <w:r>
+        <w:rPr>
+          <w:rFonts w:asciiTheme="majorHAnsi" w:hAnsiTheme="majorHAnsi" w:cstheme="majorHAnsi"/>
+          <w:b/>
+          <w:noProof/>
+          <w:sz w:val="24"/>
+          <w:szCs w:val="24"/>
+          <w:lang w:val="pt-BR" w:bidi="ar-SA"/>
+        </w:rPr>
+        <w:t xml:space="preserve"> – </w:t>
+      </w:r>
+      <w:r>
+        <w:rPr>
+          <w:rFonts w:asciiTheme="majorHAnsi" w:hAnsiTheme="majorHAnsi" w:cstheme="majorHAnsi"/>
+          <w:b/>
+          <w:noProof/>
+          <w:sz w:val="24"/>
+          <w:szCs w:val="24"/>
+          <w:lang w:val="pt-BR" w:bidi="ar-SA"/>
+        </w:rPr>
+        <w:t>Engenharia de Custo</w:t>
+      </w:r>
+      <w:r>
+        <w:rPr>
+          <w:rFonts w:asciiTheme="majorHAnsi" w:hAnsiTheme="majorHAnsi" w:cstheme="majorHAnsi"/>
+          <w:noProof/>
+          <w:sz w:val="24"/>
+          <w:szCs w:val="24"/>
+          <w:lang w:val="pt-BR" w:bidi="ar-SA"/>
+        </w:rPr>
+        <w:t>.</w:t>
+      </w:r>
+    </w:p>
+    <w:p>
+      <w:pPr>
+        <w:spacing w:after="0" w:line="240" w:lineRule="auto"/>
+        <w:jc w:val="both"/>
+        <w:rPr>
+          <w:rFonts w:asciiTheme="majorHAnsi" w:hAnsiTheme="majorHAnsi" w:cstheme="majorHAnsi"/>
+          <w:noProof/>
+          <w:sz w:val="24"/>
+          <w:szCs w:val="24"/>
+          <w:lang w:val="pt-BR" w:bidi="ar-SA"/>
+        </w:rPr>
+      </w:pPr>
+    </w:p>
+    <w:p>
+      <w:pPr>
         <w:tabs>
           <w:tab w:val="left" w:pos="6562"/>
         </w:tabs>
@@ -1355,8 +1435,360 @@
           <w:lang w:val="pt-BR" w:bidi="ar-SA"/>
         </w:rPr>
       </w:pPr>
+      <w:r>
+        <w:rPr>
+          <w:rFonts w:asciiTheme="majorHAnsi" w:hAnsiTheme="majorHAnsi" w:cstheme="majorHAnsi"/>
+          <w:noProof/>
+          <w:sz w:val="24"/>
+          <w:szCs w:val="24"/>
+          <w:lang w:val="pt-BR" w:bidi="ar-SA"/>
+        </w:rPr>
+        <w:t>É todo gasto envolvido na produção: (i) todos os insumos (mão de obra, materiais e equipamento), (ii) toda a insfraestrutura necessária para a produção (canteiros, administração local, mobilização e desmobilização, etc.).</w:t>
+      </w:r>
+    </w:p>
+    <w:p>
+      <w:pPr>
+        <w:tabs>
+          <w:tab w:val="left" w:pos="6562"/>
+        </w:tabs>
+        <w:spacing w:after="0" w:line="240" w:lineRule="auto"/>
+        <w:jc w:val="both"/>
+        <w:rPr>
+          <w:rFonts w:asciiTheme="majorHAnsi" w:hAnsiTheme="majorHAnsi" w:cstheme="majorHAnsi"/>
+          <w:noProof/>
+          <w:sz w:val="24"/>
+          <w:szCs w:val="24"/>
+          <w:lang w:val="pt-BR" w:bidi="ar-SA"/>
+        </w:rPr>
+      </w:pPr>
+    </w:p>
+    <w:p>
+      <w:pPr>
+        <w:tabs>
+          <w:tab w:val="left" w:pos="6562"/>
+        </w:tabs>
+        <w:spacing w:after="0" w:line="240" w:lineRule="auto"/>
+        <w:jc w:val="both"/>
+        <w:rPr>
+          <w:rFonts w:asciiTheme="majorHAnsi" w:hAnsiTheme="majorHAnsi" w:cstheme="majorHAnsi"/>
+          <w:noProof/>
+          <w:sz w:val="24"/>
+          <w:szCs w:val="24"/>
+          <w:lang w:val="pt-BR" w:bidi="ar-SA"/>
+        </w:rPr>
+      </w:pPr>
+      <w:r>
+        <w:rPr>
+          <w:rFonts w:asciiTheme="majorHAnsi" w:hAnsiTheme="majorHAnsi" w:cstheme="majorHAnsi"/>
+          <w:noProof/>
+          <w:sz w:val="24"/>
+          <w:szCs w:val="24"/>
+          <w:lang w:val="pt-BR" w:bidi="ar-SA"/>
+        </w:rPr>
+        <w:t>Somatória de todos os custos aplicados diretamente na obra.</w:t>
+      </w:r>
+    </w:p>
+    <w:p>
+      <w:pPr>
+        <w:tabs>
+          <w:tab w:val="left" w:pos="6562"/>
+        </w:tabs>
+        <w:spacing w:after="0" w:line="240" w:lineRule="auto"/>
+        <w:jc w:val="both"/>
+        <w:rPr>
+          <w:rFonts w:asciiTheme="majorHAnsi" w:hAnsiTheme="majorHAnsi" w:cstheme="majorHAnsi"/>
+          <w:noProof/>
+          <w:sz w:val="24"/>
+          <w:szCs w:val="24"/>
+          <w:lang w:val="pt-BR" w:bidi="ar-SA"/>
+        </w:rPr>
+      </w:pPr>
+    </w:p>
+    <w:p>
+      <w:pPr>
+        <w:tabs>
+          <w:tab w:val="left" w:pos="6562"/>
+        </w:tabs>
+        <w:spacing w:after="0" w:line="240" w:lineRule="auto"/>
+        <w:jc w:val="both"/>
+        <w:rPr>
+          <w:rFonts w:asciiTheme="majorHAnsi" w:hAnsiTheme="majorHAnsi" w:cstheme="majorHAnsi"/>
+          <w:noProof/>
+          <w:sz w:val="24"/>
+          <w:szCs w:val="24"/>
+          <w:lang w:val="pt-BR" w:bidi="ar-SA"/>
+        </w:rPr>
+      </w:pPr>
+      <w:r>
+        <w:rPr>
+          <w:rFonts w:asciiTheme="majorHAnsi" w:hAnsiTheme="majorHAnsi" w:cstheme="majorHAnsi"/>
+          <w:noProof/>
+          <w:sz w:val="24"/>
+          <w:szCs w:val="24"/>
+          <w:lang w:val="pt-BR" w:bidi="ar-SA"/>
+        </w:rPr>
+        <w:t>Custo direto – são aqueles que estão diretametne ligados a produção, ao produto final. Ficam na obra.</w:t>
+      </w:r>
+    </w:p>
+    <w:p>
+      <w:pPr>
+        <w:tabs>
+          <w:tab w:val="left" w:pos="6562"/>
+        </w:tabs>
+        <w:spacing w:after="0" w:line="240" w:lineRule="auto"/>
+        <w:jc w:val="both"/>
+        <w:rPr>
+          <w:rFonts w:asciiTheme="majorHAnsi" w:hAnsiTheme="majorHAnsi" w:cstheme="majorHAnsi"/>
+          <w:noProof/>
+          <w:sz w:val="24"/>
+          <w:szCs w:val="24"/>
+          <w:lang w:val="pt-BR" w:bidi="ar-SA"/>
+        </w:rPr>
+      </w:pPr>
+      <w:r>
+        <w:rPr>
+          <w:rFonts w:asciiTheme="majorHAnsi" w:hAnsiTheme="majorHAnsi" w:cstheme="majorHAnsi"/>
+          <w:noProof/>
+          <w:sz w:val="24"/>
+          <w:szCs w:val="24"/>
+          <w:lang w:val="pt-BR" w:bidi="ar-SA"/>
+        </w:rPr>
+        <w:t>Custo indireto – serviços auxiliares de apoio à obra (infra-estrutura) para possibilitar a execução do objeto do contrato (canteiro de obras, alojamentos, administração local, mobilização e desmobilização, etc. Não permanecem na obra.</w:t>
+      </w:r>
+    </w:p>
+    <w:p>
+      <w:pPr>
+        <w:tabs>
+          <w:tab w:val="left" w:pos="6562"/>
+        </w:tabs>
+        <w:spacing w:after="0" w:line="240" w:lineRule="auto"/>
+        <w:jc w:val="both"/>
+        <w:rPr>
+          <w:rFonts w:asciiTheme="majorHAnsi" w:hAnsiTheme="majorHAnsi" w:cstheme="majorHAnsi"/>
+          <w:noProof/>
+          <w:sz w:val="24"/>
+          <w:szCs w:val="24"/>
+          <w:lang w:val="pt-BR" w:bidi="ar-SA"/>
+        </w:rPr>
+      </w:pPr>
+    </w:p>
+    <w:p>
+      <w:pPr>
+        <w:tabs>
+          <w:tab w:val="left" w:pos="6562"/>
+        </w:tabs>
+        <w:spacing w:after="0" w:line="240" w:lineRule="auto"/>
+        <w:jc w:val="both"/>
+        <w:rPr>
+          <w:rFonts w:asciiTheme="majorHAnsi" w:hAnsiTheme="majorHAnsi" w:cstheme="majorHAnsi"/>
+          <w:noProof/>
+          <w:sz w:val="24"/>
+          <w:szCs w:val="24"/>
+          <w:lang w:val="pt-BR" w:bidi="ar-SA"/>
+        </w:rPr>
+      </w:pPr>
+      <w:r>
+        <w:rPr>
+          <w:rFonts w:asciiTheme="majorHAnsi" w:hAnsiTheme="majorHAnsi" w:cstheme="majorHAnsi"/>
+          <w:noProof/>
+          <w:sz w:val="24"/>
+          <w:szCs w:val="24"/>
+          <w:lang w:val="pt-BR" w:bidi="ar-SA"/>
+        </w:rPr>
+        <w:t>Mobilização e desmobilização da obra -  é componente do custo direto constituído por gastos incorridos para  a preparação da infra-estrutura operacional da obra e sua retirada no final do contrato e compreende os seguintes serviços: transporte, carga e descarga, motagem e desmontagem de equipamento, etc.</w:t>
+      </w:r>
+    </w:p>
+    <w:p>
+      <w:pPr>
+        <w:tabs>
+          <w:tab w:val="left" w:pos="6562"/>
+        </w:tabs>
+        <w:spacing w:after="0" w:line="240" w:lineRule="auto"/>
+        <w:jc w:val="both"/>
+        <w:rPr>
+          <w:rFonts w:asciiTheme="majorHAnsi" w:hAnsiTheme="majorHAnsi" w:cstheme="majorHAnsi"/>
+          <w:noProof/>
+          <w:sz w:val="24"/>
+          <w:szCs w:val="24"/>
+          <w:lang w:val="pt-BR" w:bidi="ar-SA"/>
+        </w:rPr>
+      </w:pPr>
+    </w:p>
+    <w:p>
+      <w:pPr>
+        <w:tabs>
+          <w:tab w:val="left" w:pos="6562"/>
+        </w:tabs>
+        <w:spacing w:after="0" w:line="240" w:lineRule="auto"/>
+        <w:jc w:val="both"/>
+        <w:rPr>
+          <w:rFonts w:asciiTheme="majorHAnsi" w:hAnsiTheme="majorHAnsi" w:cstheme="majorHAnsi"/>
+          <w:noProof/>
+          <w:sz w:val="24"/>
+          <w:szCs w:val="24"/>
+          <w:lang w:val="pt-BR" w:bidi="ar-SA"/>
+        </w:rPr>
+      </w:pPr>
+      <w:r>
+        <w:rPr>
+          <w:rFonts w:asciiTheme="majorHAnsi" w:hAnsiTheme="majorHAnsi" w:cstheme="majorHAnsi"/>
+          <w:noProof/>
+          <w:sz w:val="24"/>
+          <w:szCs w:val="24"/>
+          <w:lang w:val="pt-BR" w:bidi="ar-SA"/>
+        </w:rPr>
+        <w:t>Custo x Despesa – corresponde ao valor dos bens e serviços, não relacionados diretamente com a produção de outros bens e serviços, consumidos num período determinado. Exemplo: despesas administrativas de uma construtora.</w:t>
+      </w:r>
+    </w:p>
+    <w:p>
+      <w:pPr>
+        <w:tabs>
+          <w:tab w:val="left" w:pos="6562"/>
+        </w:tabs>
+        <w:spacing w:after="0" w:line="240" w:lineRule="auto"/>
+        <w:jc w:val="both"/>
+        <w:rPr>
+          <w:rFonts w:asciiTheme="majorHAnsi" w:hAnsiTheme="majorHAnsi" w:cstheme="majorHAnsi"/>
+          <w:noProof/>
+          <w:sz w:val="24"/>
+          <w:szCs w:val="24"/>
+          <w:lang w:val="pt-BR" w:bidi="ar-SA"/>
+        </w:rPr>
+      </w:pPr>
+    </w:p>
+    <w:p>
+      <w:pPr>
+        <w:tabs>
+          <w:tab w:val="left" w:pos="6562"/>
+        </w:tabs>
+        <w:spacing w:after="0" w:line="240" w:lineRule="auto"/>
+        <w:jc w:val="both"/>
+        <w:rPr>
+          <w:rFonts w:asciiTheme="majorHAnsi" w:hAnsiTheme="majorHAnsi" w:cstheme="majorHAnsi"/>
+          <w:noProof/>
+          <w:sz w:val="24"/>
+          <w:szCs w:val="24"/>
+          <w:lang w:val="pt-BR" w:bidi="ar-SA"/>
+        </w:rPr>
+      </w:pPr>
+      <w:r>
+        <w:rPr>
+          <w:rFonts w:asciiTheme="majorHAnsi" w:hAnsiTheme="majorHAnsi" w:cstheme="majorHAnsi"/>
+          <w:noProof/>
+          <w:sz w:val="24"/>
+          <w:szCs w:val="24"/>
+          <w:lang w:val="pt-BR" w:bidi="ar-SA"/>
+        </w:rPr>
+        <w:t>BDI – bonificações e despesas indiretas. Taxa que se adiciona ao custo direto de uma obra ou serviço para cobrir as despesas indiretas do executor mais o risco do empreendimento, as despesas financeiras incorridas, os tributos incidentes na operação, despesas de comercialização, o lucro do empreendedor.</w:t>
+      </w:r>
+    </w:p>
+    <w:p>
+      <w:pPr>
+        <w:tabs>
+          <w:tab w:val="left" w:pos="6562"/>
+        </w:tabs>
+        <w:spacing w:after="0" w:line="240" w:lineRule="auto"/>
+        <w:jc w:val="both"/>
+        <w:rPr>
+          <w:rFonts w:asciiTheme="majorHAnsi" w:hAnsiTheme="majorHAnsi" w:cstheme="majorHAnsi"/>
+          <w:noProof/>
+          <w:sz w:val="24"/>
+          <w:szCs w:val="24"/>
+          <w:lang w:val="pt-BR" w:bidi="ar-SA"/>
+        </w:rPr>
+      </w:pPr>
+    </w:p>
+    <w:p>
+      <w:pPr>
+        <w:tabs>
+          <w:tab w:val="left" w:pos="6562"/>
+        </w:tabs>
+        <w:spacing w:after="0" w:line="240" w:lineRule="auto"/>
+        <w:jc w:val="both"/>
+        <w:rPr>
+          <w:rFonts w:asciiTheme="majorHAnsi" w:hAnsiTheme="majorHAnsi" w:cstheme="majorHAnsi"/>
+          <w:noProof/>
+          <w:sz w:val="24"/>
+          <w:szCs w:val="24"/>
+          <w:lang w:val="pt-BR" w:bidi="ar-SA"/>
+        </w:rPr>
+      </w:pPr>
+      <w:r>
+        <w:rPr>
+          <w:rFonts w:asciiTheme="majorHAnsi" w:hAnsiTheme="majorHAnsi" w:cstheme="majorHAnsi"/>
+          <w:noProof/>
+          <w:sz w:val="24"/>
+          <w:szCs w:val="24"/>
+          <w:lang w:val="pt-BR" w:bidi="ar-SA"/>
+        </w:rPr>
+        <w:t>Para as obras públicas, o BDI vem sendo batizado por seguidas decisões do TCU. O Acórdão mais recente a tratar do tema, na época desta publicação, é o 2.622/2013.</w:t>
+      </w:r>
+    </w:p>
+    <w:p>
+      <w:pPr>
+        <w:tabs>
+          <w:tab w:val="left" w:pos="6562"/>
+        </w:tabs>
+        <w:spacing w:after="0" w:line="240" w:lineRule="auto"/>
+        <w:jc w:val="both"/>
+        <w:rPr>
+          <w:rFonts w:asciiTheme="majorHAnsi" w:hAnsiTheme="majorHAnsi" w:cstheme="majorHAnsi"/>
+          <w:noProof/>
+          <w:sz w:val="24"/>
+          <w:szCs w:val="24"/>
+          <w:lang w:val="pt-BR" w:bidi="ar-SA"/>
+        </w:rPr>
+      </w:pPr>
+    </w:p>
+    <w:p>
+      <w:pPr>
+        <w:tabs>
+          <w:tab w:val="left" w:pos="6562"/>
+        </w:tabs>
+        <w:spacing w:after="0" w:line="240" w:lineRule="auto"/>
+        <w:jc w:val="both"/>
+        <w:rPr>
+          <w:rFonts w:asciiTheme="majorHAnsi" w:hAnsiTheme="majorHAnsi" w:cstheme="majorHAnsi"/>
+          <w:noProof/>
+          <w:sz w:val="24"/>
+          <w:szCs w:val="24"/>
+          <w:lang w:val="pt-BR" w:bidi="ar-SA"/>
+        </w:rPr>
+      </w:pPr>
       <w:bookmarkStart w:id="0" w:name="_GoBack"/>
       <w:bookmarkEnd w:id="0"/>
+    </w:p>
+    <w:p>
+      <w:pPr>
+        <w:tabs>
+          <w:tab w:val="left" w:pos="6562"/>
+        </w:tabs>
+        <w:spacing w:after="0" w:line="240" w:lineRule="auto"/>
+        <w:jc w:val="both"/>
+        <w:rPr>
+          <w:rFonts w:asciiTheme="majorHAnsi" w:hAnsiTheme="majorHAnsi" w:cstheme="majorHAnsi"/>
+          <w:noProof/>
+          <w:sz w:val="24"/>
+          <w:szCs w:val="24"/>
+          <w:lang w:val="pt-BR" w:bidi="ar-SA"/>
+        </w:rPr>
+      </w:pPr>
+    </w:p>
+    <w:p>
+      <w:pPr>
+        <w:tabs>
+          <w:tab w:val="left" w:pos="6562"/>
+        </w:tabs>
+        <w:spacing w:after="0" w:line="240" w:lineRule="auto"/>
+        <w:jc w:val="both"/>
+        <w:rPr>
+          <w:rFonts w:asciiTheme="majorHAnsi" w:hAnsiTheme="majorHAnsi" w:cstheme="majorHAnsi"/>
+          <w:noProof/>
+          <w:sz w:val="24"/>
+          <w:szCs w:val="24"/>
+          <w:lang w:val="pt-BR" w:bidi="ar-SA"/>
+        </w:rPr>
+      </w:pPr>
     </w:p>
     <w:p>
       <w:pPr>
@@ -6171,7 +6603,7 @@
 </file>
 
 <file path=customXml/itemProps1.xml><?xml version="1.0" encoding="utf-8"?>
-<ds:datastoreItem xmlns:ds="http://schemas.openxmlformats.org/officeDocument/2006/customXml" ds:itemID="{A1D4414E-D284-4F27-B694-C1AD783DB92B}">
+<ds:datastoreItem xmlns:ds="http://schemas.openxmlformats.org/officeDocument/2006/customXml" ds:itemID="{889EE11A-68AC-4719-B060-08BB80CD9AB0}">
   <ds:schemaRefs>
     <ds:schemaRef ds:uri="http://schemas.openxmlformats.org/officeDocument/2006/bibliography"/>
   </ds:schemaRefs>

</xml_diff>

<commit_message>
BIM 5D - custo e orçamento - unidade 3
</commit_message>
<xml_diff>
--- a/07_bim_5d_custos_orcamentos/custo_orcamentos_notas_aula.docx
+++ b/07_bim_5d_custos_orcamentos/custo_orcamentos_notas_aula.docx
@@ -1742,6 +1742,73 @@
     </w:p>
     <w:p>
       <w:pPr>
+        <w:spacing w:after="0" w:line="240" w:lineRule="auto"/>
+        <w:jc w:val="both"/>
+        <w:rPr>
+          <w:rFonts w:asciiTheme="majorHAnsi" w:hAnsiTheme="majorHAnsi" w:cstheme="majorHAnsi"/>
+          <w:noProof/>
+          <w:sz w:val="24"/>
+          <w:szCs w:val="24"/>
+          <w:lang w:val="pt-BR" w:bidi="ar-SA"/>
+        </w:rPr>
+      </w:pPr>
+      <w:r>
+        <w:rPr>
+          <w:rFonts w:asciiTheme="majorHAnsi" w:hAnsiTheme="majorHAnsi" w:cstheme="majorHAnsi"/>
+          <w:b/>
+          <w:noProof/>
+          <w:sz w:val="24"/>
+          <w:szCs w:val="24"/>
+          <w:lang w:val="pt-BR" w:bidi="ar-SA"/>
+        </w:rPr>
+        <w:t xml:space="preserve">Unidade </w:t>
+      </w:r>
+      <w:r>
+        <w:rPr>
+          <w:rFonts w:asciiTheme="majorHAnsi" w:hAnsiTheme="majorHAnsi" w:cstheme="majorHAnsi"/>
+          <w:b/>
+          <w:noProof/>
+          <w:sz w:val="24"/>
+          <w:szCs w:val="24"/>
+          <w:lang w:val="pt-BR" w:bidi="ar-SA"/>
+        </w:rPr>
+        <w:t>3</w:t>
+      </w:r>
+      <w:r>
+        <w:rPr>
+          <w:rFonts w:asciiTheme="majorHAnsi" w:hAnsiTheme="majorHAnsi" w:cstheme="majorHAnsi"/>
+          <w:b/>
+          <w:noProof/>
+          <w:sz w:val="24"/>
+          <w:szCs w:val="24"/>
+          <w:lang w:val="pt-BR" w:bidi="ar-SA"/>
+        </w:rPr>
+        <w:t xml:space="preserve"> – </w:t>
+      </w:r>
+      <w:r>
+        <w:rPr>
+          <w:rFonts w:asciiTheme="majorHAnsi" w:hAnsiTheme="majorHAnsi" w:cstheme="majorHAnsi"/>
+          <w:b/>
+          <w:noProof/>
+          <w:sz w:val="24"/>
+          <w:szCs w:val="24"/>
+          <w:lang w:val="pt-BR" w:bidi="ar-SA"/>
+        </w:rPr>
+        <w:t>Engenharia de Custo</w:t>
+      </w:r>
+      <w:r>
+        <w:rPr>
+          <w:rFonts w:asciiTheme="majorHAnsi" w:hAnsiTheme="majorHAnsi" w:cstheme="majorHAnsi"/>
+          <w:noProof/>
+          <w:sz w:val="24"/>
+          <w:szCs w:val="24"/>
+          <w:lang w:val="pt-BR" w:bidi="ar-SA"/>
+        </w:rPr>
+        <w:t>.</w:t>
+      </w:r>
+    </w:p>
+    <w:p>
+      <w:pPr>
         <w:tabs>
           <w:tab w:val="left" w:pos="6562"/>
         </w:tabs>
@@ -1755,8 +1822,6 @@
           <w:lang w:val="pt-BR" w:bidi="ar-SA"/>
         </w:rPr>
       </w:pPr>
-      <w:bookmarkStart w:id="0" w:name="_GoBack"/>
-      <w:bookmarkEnd w:id="0"/>
     </w:p>
     <w:p>
       <w:pPr>
@@ -1773,6 +1838,591 @@
           <w:lang w:val="pt-BR" w:bidi="ar-SA"/>
         </w:rPr>
       </w:pPr>
+      <w:r>
+        <w:rPr>
+          <w:rFonts w:asciiTheme="majorHAnsi" w:hAnsiTheme="majorHAnsi" w:cstheme="majorHAnsi"/>
+          <w:noProof/>
+          <w:sz w:val="24"/>
+          <w:szCs w:val="24"/>
+          <w:lang w:val="pt-BR" w:bidi="ar-SA"/>
+        </w:rPr>
+        <w:t>Tabela SINAPI – sitema nacional de pesquisa de custos e índices da construção civil.</w:t>
+      </w:r>
+    </w:p>
+    <w:p>
+      <w:pPr>
+        <w:tabs>
+          <w:tab w:val="left" w:pos="6562"/>
+        </w:tabs>
+        <w:spacing w:after="0" w:line="240" w:lineRule="auto"/>
+        <w:jc w:val="both"/>
+        <w:rPr>
+          <w:rFonts w:asciiTheme="majorHAnsi" w:hAnsiTheme="majorHAnsi" w:cstheme="majorHAnsi"/>
+          <w:noProof/>
+          <w:sz w:val="24"/>
+          <w:szCs w:val="24"/>
+          <w:lang w:val="pt-BR" w:bidi="ar-SA"/>
+        </w:rPr>
+      </w:pPr>
+    </w:p>
+    <w:p>
+      <w:pPr>
+        <w:tabs>
+          <w:tab w:val="left" w:pos="6562"/>
+        </w:tabs>
+        <w:spacing w:after="0" w:line="240" w:lineRule="auto"/>
+        <w:jc w:val="both"/>
+        <w:rPr>
+          <w:rFonts w:asciiTheme="majorHAnsi" w:hAnsiTheme="majorHAnsi" w:cstheme="majorHAnsi"/>
+          <w:noProof/>
+          <w:sz w:val="24"/>
+          <w:szCs w:val="24"/>
+          <w:lang w:val="pt-BR" w:bidi="ar-SA"/>
+        </w:rPr>
+      </w:pPr>
+      <w:r>
+        <w:rPr>
+          <w:rFonts w:asciiTheme="majorHAnsi" w:hAnsiTheme="majorHAnsi" w:cstheme="majorHAnsi"/>
+          <w:noProof/>
+          <w:sz w:val="24"/>
+          <w:szCs w:val="24"/>
+          <w:lang w:val="pt-BR" w:bidi="ar-SA"/>
+        </w:rPr>
+        <w:lastRenderedPageBreak/>
+        <w:t xml:space="preserve">Fundamental ao orçamentista conhecer os critérios e aspectos técnicos envolvidos nos Sistemas de referência, contribuindo para a escolha adequada da referência mais apropriada entre aqelas disponíveis. </w:t>
+      </w:r>
+    </w:p>
+    <w:p>
+      <w:pPr>
+        <w:tabs>
+          <w:tab w:val="left" w:pos="6562"/>
+        </w:tabs>
+        <w:spacing w:after="0" w:line="240" w:lineRule="auto"/>
+        <w:jc w:val="both"/>
+        <w:rPr>
+          <w:rFonts w:asciiTheme="majorHAnsi" w:hAnsiTheme="majorHAnsi" w:cstheme="majorHAnsi"/>
+          <w:noProof/>
+          <w:sz w:val="24"/>
+          <w:szCs w:val="24"/>
+          <w:lang w:val="pt-BR" w:bidi="ar-SA"/>
+        </w:rPr>
+      </w:pPr>
+    </w:p>
+    <w:p>
+      <w:pPr>
+        <w:tabs>
+          <w:tab w:val="left" w:pos="6562"/>
+        </w:tabs>
+        <w:spacing w:after="0" w:line="240" w:lineRule="auto"/>
+        <w:jc w:val="both"/>
+        <w:rPr>
+          <w:rFonts w:asciiTheme="majorHAnsi" w:hAnsiTheme="majorHAnsi" w:cstheme="majorHAnsi"/>
+          <w:noProof/>
+          <w:sz w:val="24"/>
+          <w:szCs w:val="24"/>
+          <w:lang w:val="pt-BR" w:bidi="ar-SA"/>
+        </w:rPr>
+      </w:pPr>
+      <w:r>
+        <w:rPr>
+          <w:rFonts w:asciiTheme="majorHAnsi" w:hAnsiTheme="majorHAnsi" w:cstheme="majorHAnsi"/>
+          <w:noProof/>
+          <w:sz w:val="24"/>
+          <w:szCs w:val="24"/>
+          <w:lang w:val="pt-BR" w:bidi="ar-SA"/>
+        </w:rPr>
+        <w:t>Insumos – organizados em famílias homogêneas;</w:t>
+      </w:r>
+    </w:p>
+    <w:p>
+      <w:pPr>
+        <w:tabs>
+          <w:tab w:val="left" w:pos="6562"/>
+        </w:tabs>
+        <w:spacing w:after="0" w:line="240" w:lineRule="auto"/>
+        <w:jc w:val="both"/>
+        <w:rPr>
+          <w:rFonts w:asciiTheme="majorHAnsi" w:hAnsiTheme="majorHAnsi" w:cstheme="majorHAnsi"/>
+          <w:noProof/>
+          <w:sz w:val="24"/>
+          <w:szCs w:val="24"/>
+          <w:lang w:val="pt-BR" w:bidi="ar-SA"/>
+        </w:rPr>
+      </w:pPr>
+      <w:r>
+        <w:rPr>
+          <w:rFonts w:asciiTheme="majorHAnsi" w:hAnsiTheme="majorHAnsi" w:cstheme="majorHAnsi"/>
+          <w:noProof/>
+          <w:sz w:val="24"/>
+          <w:szCs w:val="24"/>
+          <w:lang w:val="pt-BR" w:bidi="ar-SA"/>
+        </w:rPr>
+        <w:t>Seleção do insumo mais recorrente no mercado nacional;</w:t>
+      </w:r>
+    </w:p>
+    <w:p>
+      <w:pPr>
+        <w:tabs>
+          <w:tab w:val="left" w:pos="6562"/>
+        </w:tabs>
+        <w:spacing w:after="0" w:line="240" w:lineRule="auto"/>
+        <w:jc w:val="both"/>
+        <w:rPr>
+          <w:rFonts w:asciiTheme="majorHAnsi" w:hAnsiTheme="majorHAnsi" w:cstheme="majorHAnsi"/>
+          <w:noProof/>
+          <w:sz w:val="24"/>
+          <w:szCs w:val="24"/>
+          <w:lang w:val="pt-BR" w:bidi="ar-SA"/>
+        </w:rPr>
+      </w:pPr>
+      <w:r>
+        <w:rPr>
+          <w:rFonts w:asciiTheme="majorHAnsi" w:hAnsiTheme="majorHAnsi" w:cstheme="majorHAnsi"/>
+          <w:noProof/>
+          <w:sz w:val="24"/>
+          <w:szCs w:val="24"/>
+          <w:lang w:val="pt-BR" w:bidi="ar-SA"/>
+        </w:rPr>
+        <w:t>Coleta do preço dos insumos representativos;</w:t>
+      </w:r>
+    </w:p>
+    <w:p>
+      <w:pPr>
+        <w:tabs>
+          <w:tab w:val="left" w:pos="6562"/>
+        </w:tabs>
+        <w:spacing w:after="0" w:line="240" w:lineRule="auto"/>
+        <w:jc w:val="both"/>
+        <w:rPr>
+          <w:rFonts w:asciiTheme="majorHAnsi" w:hAnsiTheme="majorHAnsi" w:cstheme="majorHAnsi"/>
+          <w:noProof/>
+          <w:sz w:val="24"/>
+          <w:szCs w:val="24"/>
+          <w:lang w:val="pt-BR" w:bidi="ar-SA"/>
+        </w:rPr>
+      </w:pPr>
+      <w:r>
+        <w:rPr>
+          <w:rFonts w:asciiTheme="majorHAnsi" w:hAnsiTheme="majorHAnsi" w:cstheme="majorHAnsi"/>
+          <w:noProof/>
+          <w:sz w:val="24"/>
+          <w:szCs w:val="24"/>
+          <w:lang w:val="pt-BR" w:bidi="ar-SA"/>
+        </w:rPr>
+        <w:t>Os preços dos demais insumos (representados) são obtidos por meio da utilização de coeficientes de representatividade.</w:t>
+      </w:r>
+    </w:p>
+    <w:p>
+      <w:pPr>
+        <w:tabs>
+          <w:tab w:val="left" w:pos="6562"/>
+        </w:tabs>
+        <w:spacing w:after="0" w:line="240" w:lineRule="auto"/>
+        <w:jc w:val="both"/>
+        <w:rPr>
+          <w:rFonts w:asciiTheme="majorHAnsi" w:hAnsiTheme="majorHAnsi" w:cstheme="majorHAnsi"/>
+          <w:noProof/>
+          <w:sz w:val="24"/>
+          <w:szCs w:val="24"/>
+          <w:lang w:val="pt-BR" w:bidi="ar-SA"/>
+        </w:rPr>
+      </w:pPr>
+    </w:p>
+    <w:p>
+      <w:pPr>
+        <w:tabs>
+          <w:tab w:val="left" w:pos="6562"/>
+        </w:tabs>
+        <w:spacing w:after="0" w:line="240" w:lineRule="auto"/>
+        <w:jc w:val="both"/>
+        <w:rPr>
+          <w:rFonts w:asciiTheme="majorHAnsi" w:hAnsiTheme="majorHAnsi" w:cstheme="majorHAnsi"/>
+          <w:noProof/>
+          <w:sz w:val="24"/>
+          <w:szCs w:val="24"/>
+          <w:lang w:val="pt-BR" w:bidi="ar-SA"/>
+        </w:rPr>
+      </w:pPr>
+      <w:r>
+        <w:rPr>
+          <w:rFonts w:asciiTheme="majorHAnsi" w:hAnsiTheme="majorHAnsi" w:cstheme="majorHAnsi"/>
+          <w:noProof/>
+          <w:sz w:val="24"/>
+          <w:szCs w:val="24"/>
+          <w:lang w:val="pt-BR" w:bidi="ar-SA"/>
+        </w:rPr>
+        <w:t>Insumos – coleta de preços (materiais) – coletados em estabelecimentos regulares previamente cadastrados pelo IBGE, para aquisição com pagamento à vista, não incluindo o frete, exceto se indicado na descrição do insumo.</w:t>
+      </w:r>
+    </w:p>
+    <w:p>
+      <w:pPr>
+        <w:tabs>
+          <w:tab w:val="left" w:pos="6562"/>
+        </w:tabs>
+        <w:spacing w:after="0" w:line="240" w:lineRule="auto"/>
+        <w:jc w:val="both"/>
+        <w:rPr>
+          <w:rFonts w:asciiTheme="majorHAnsi" w:hAnsiTheme="majorHAnsi" w:cstheme="majorHAnsi"/>
+          <w:noProof/>
+          <w:sz w:val="24"/>
+          <w:szCs w:val="24"/>
+          <w:lang w:val="pt-BR" w:bidi="ar-SA"/>
+        </w:rPr>
+      </w:pPr>
+    </w:p>
+    <w:p>
+      <w:pPr>
+        <w:tabs>
+          <w:tab w:val="left" w:pos="6562"/>
+        </w:tabs>
+        <w:spacing w:after="0" w:line="240" w:lineRule="auto"/>
+        <w:jc w:val="both"/>
+        <w:rPr>
+          <w:rFonts w:asciiTheme="majorHAnsi" w:hAnsiTheme="majorHAnsi" w:cstheme="majorHAnsi"/>
+          <w:noProof/>
+          <w:sz w:val="24"/>
+          <w:szCs w:val="24"/>
+          <w:lang w:val="pt-BR" w:bidi="ar-SA"/>
+        </w:rPr>
+      </w:pPr>
+      <w:r>
+        <w:rPr>
+          <w:rFonts w:asciiTheme="majorHAnsi" w:hAnsiTheme="majorHAnsi" w:cstheme="majorHAnsi"/>
+          <w:noProof/>
+          <w:sz w:val="24"/>
+          <w:szCs w:val="24"/>
+          <w:lang w:val="pt-BR" w:bidi="ar-SA"/>
+        </w:rPr>
+        <w:t>Não contemplam, portanto, possível diferenças entre preços praticados em capitais e outras regiões da unidade da federação ou efeitos obtidos em processo de negociação e compra, inclusive relativos ao quantitativo de itens.</w:t>
+      </w:r>
+    </w:p>
+    <w:p>
+      <w:pPr>
+        <w:tabs>
+          <w:tab w:val="left" w:pos="6562"/>
+        </w:tabs>
+        <w:spacing w:after="0" w:line="240" w:lineRule="auto"/>
+        <w:jc w:val="both"/>
+        <w:rPr>
+          <w:rFonts w:asciiTheme="majorHAnsi" w:hAnsiTheme="majorHAnsi" w:cstheme="majorHAnsi"/>
+          <w:noProof/>
+          <w:sz w:val="24"/>
+          <w:szCs w:val="24"/>
+          <w:lang w:val="pt-BR" w:bidi="ar-SA"/>
+        </w:rPr>
+      </w:pPr>
+    </w:p>
+    <w:p>
+      <w:pPr>
+        <w:tabs>
+          <w:tab w:val="left" w:pos="6562"/>
+        </w:tabs>
+        <w:spacing w:after="0" w:line="240" w:lineRule="auto"/>
+        <w:jc w:val="both"/>
+        <w:rPr>
+          <w:rFonts w:asciiTheme="majorHAnsi" w:hAnsiTheme="majorHAnsi" w:cstheme="majorHAnsi"/>
+          <w:noProof/>
+          <w:sz w:val="24"/>
+          <w:szCs w:val="24"/>
+          <w:lang w:val="pt-BR" w:bidi="ar-SA"/>
+        </w:rPr>
+      </w:pPr>
+      <w:r>
+        <w:rPr>
+          <w:rFonts w:asciiTheme="majorHAnsi" w:hAnsiTheme="majorHAnsi" w:cstheme="majorHAnsi"/>
+          <w:noProof/>
+          <w:sz w:val="24"/>
+          <w:szCs w:val="24"/>
+          <w:lang w:val="pt-BR" w:bidi="ar-SA"/>
+        </w:rPr>
+        <w:t>Insumos – coleta de preços (mão de obra) -  sobre os insumos de mão de obra incidem Encargos Sociais, de forma percentual, com cálculo específico para cada estado.</w:t>
+      </w:r>
+    </w:p>
+    <w:p>
+      <w:pPr>
+        <w:tabs>
+          <w:tab w:val="left" w:pos="6562"/>
+        </w:tabs>
+        <w:spacing w:after="0" w:line="240" w:lineRule="auto"/>
+        <w:jc w:val="both"/>
+        <w:rPr>
+          <w:rFonts w:asciiTheme="majorHAnsi" w:hAnsiTheme="majorHAnsi" w:cstheme="majorHAnsi"/>
+          <w:noProof/>
+          <w:sz w:val="24"/>
+          <w:szCs w:val="24"/>
+          <w:lang w:val="pt-BR" w:bidi="ar-SA"/>
+        </w:rPr>
+      </w:pPr>
+    </w:p>
+    <w:p>
+      <w:pPr>
+        <w:tabs>
+          <w:tab w:val="left" w:pos="6562"/>
+        </w:tabs>
+        <w:spacing w:after="0" w:line="240" w:lineRule="auto"/>
+        <w:jc w:val="both"/>
+        <w:rPr>
+          <w:rFonts w:asciiTheme="majorHAnsi" w:hAnsiTheme="majorHAnsi" w:cstheme="majorHAnsi"/>
+          <w:noProof/>
+          <w:sz w:val="24"/>
+          <w:szCs w:val="24"/>
+          <w:lang w:val="pt-BR" w:bidi="ar-SA"/>
+        </w:rPr>
+      </w:pPr>
+      <w:r>
+        <w:rPr>
+          <w:rFonts w:asciiTheme="majorHAnsi" w:hAnsiTheme="majorHAnsi" w:cstheme="majorHAnsi"/>
+          <w:noProof/>
+          <w:sz w:val="24"/>
+          <w:szCs w:val="24"/>
+          <w:lang w:val="pt-BR" w:bidi="ar-SA"/>
+        </w:rPr>
+        <w:t>Cabe ressaltar que o orçamentista, de posse de informações sobre a origem dos preços e a metodologia de coleta empregada, deve promover os ajustes eventualmente necessários nas referências para o caso específico que quer orças.</w:t>
+      </w:r>
+    </w:p>
+    <w:p>
+      <w:pPr>
+        <w:tabs>
+          <w:tab w:val="left" w:pos="6562"/>
+        </w:tabs>
+        <w:spacing w:after="0" w:line="240" w:lineRule="auto"/>
+        <w:jc w:val="both"/>
+        <w:rPr>
+          <w:rFonts w:asciiTheme="majorHAnsi" w:hAnsiTheme="majorHAnsi" w:cstheme="majorHAnsi"/>
+          <w:noProof/>
+          <w:sz w:val="24"/>
+          <w:szCs w:val="24"/>
+          <w:lang w:val="pt-BR" w:bidi="ar-SA"/>
+        </w:rPr>
+      </w:pPr>
+    </w:p>
+    <w:p>
+      <w:pPr>
+        <w:tabs>
+          <w:tab w:val="left" w:pos="6562"/>
+        </w:tabs>
+        <w:spacing w:after="0" w:line="240" w:lineRule="auto"/>
+        <w:jc w:val="both"/>
+        <w:rPr>
+          <w:rFonts w:asciiTheme="majorHAnsi" w:hAnsiTheme="majorHAnsi" w:cstheme="majorHAnsi"/>
+          <w:noProof/>
+          <w:sz w:val="24"/>
+          <w:szCs w:val="24"/>
+          <w:lang w:val="pt-BR" w:bidi="ar-SA"/>
+        </w:rPr>
+      </w:pPr>
+      <w:r>
+        <w:rPr>
+          <w:rFonts w:asciiTheme="majorHAnsi" w:hAnsiTheme="majorHAnsi" w:cstheme="majorHAnsi"/>
+          <w:noProof/>
+          <w:sz w:val="24"/>
+          <w:szCs w:val="24"/>
+          <w:lang w:val="pt-BR" w:bidi="ar-SA"/>
+        </w:rPr>
+        <w:t>Pesquisado junto às construtoras ou entidades representantes das categorias profissionais;</w:t>
+      </w:r>
+    </w:p>
+    <w:p>
+      <w:pPr>
+        <w:tabs>
+          <w:tab w:val="left" w:pos="6562"/>
+        </w:tabs>
+        <w:spacing w:after="0" w:line="240" w:lineRule="auto"/>
+        <w:jc w:val="both"/>
+        <w:rPr>
+          <w:rFonts w:asciiTheme="majorHAnsi" w:hAnsiTheme="majorHAnsi" w:cstheme="majorHAnsi"/>
+          <w:noProof/>
+          <w:sz w:val="24"/>
+          <w:szCs w:val="24"/>
+          <w:lang w:val="pt-BR" w:bidi="ar-SA"/>
+        </w:rPr>
+      </w:pPr>
+    </w:p>
+    <w:p>
+      <w:pPr>
+        <w:tabs>
+          <w:tab w:val="left" w:pos="6562"/>
+        </w:tabs>
+        <w:spacing w:after="0" w:line="240" w:lineRule="auto"/>
+        <w:jc w:val="both"/>
+        <w:rPr>
+          <w:rFonts w:asciiTheme="majorHAnsi" w:hAnsiTheme="majorHAnsi" w:cstheme="majorHAnsi"/>
+          <w:noProof/>
+          <w:sz w:val="24"/>
+          <w:szCs w:val="24"/>
+          <w:lang w:val="pt-BR" w:bidi="ar-SA"/>
+        </w:rPr>
+      </w:pPr>
+      <w:r>
+        <w:rPr>
+          <w:rFonts w:asciiTheme="majorHAnsi" w:hAnsiTheme="majorHAnsi" w:cstheme="majorHAnsi"/>
+          <w:noProof/>
+          <w:sz w:val="24"/>
+          <w:szCs w:val="24"/>
+          <w:lang w:val="pt-BR" w:bidi="ar-SA"/>
+        </w:rPr>
+        <w:t>Também formam famílias homogêneas (insumos representativos e representados);</w:t>
+      </w:r>
+    </w:p>
+    <w:p>
+      <w:pPr>
+        <w:tabs>
+          <w:tab w:val="left" w:pos="6562"/>
+        </w:tabs>
+        <w:spacing w:after="0" w:line="240" w:lineRule="auto"/>
+        <w:jc w:val="both"/>
+        <w:rPr>
+          <w:rFonts w:asciiTheme="majorHAnsi" w:hAnsiTheme="majorHAnsi" w:cstheme="majorHAnsi"/>
+          <w:noProof/>
+          <w:sz w:val="24"/>
+          <w:szCs w:val="24"/>
+          <w:lang w:val="pt-BR" w:bidi="ar-SA"/>
+        </w:rPr>
+      </w:pPr>
+    </w:p>
+    <w:p>
+      <w:pPr>
+        <w:tabs>
+          <w:tab w:val="left" w:pos="6562"/>
+        </w:tabs>
+        <w:spacing w:after="0" w:line="240" w:lineRule="auto"/>
+        <w:jc w:val="both"/>
+        <w:rPr>
+          <w:rFonts w:asciiTheme="majorHAnsi" w:hAnsiTheme="majorHAnsi" w:cstheme="majorHAnsi"/>
+          <w:noProof/>
+          <w:sz w:val="24"/>
+          <w:szCs w:val="24"/>
+          <w:lang w:val="pt-BR" w:bidi="ar-SA"/>
+        </w:rPr>
+      </w:pPr>
+      <w:r>
+        <w:rPr>
+          <w:rFonts w:asciiTheme="majorHAnsi" w:hAnsiTheme="majorHAnsi" w:cstheme="majorHAnsi"/>
+          <w:noProof/>
+          <w:sz w:val="24"/>
+          <w:szCs w:val="24"/>
+          <w:lang w:val="pt-BR" w:bidi="ar-SA"/>
+        </w:rPr>
+        <w:t>Os dados de mão de obra do sistema correspondem a custos de equipes próprias, não sendo considerados custos de regimes de empreitada ou de terceirizados.</w:t>
+      </w:r>
+    </w:p>
+    <w:p>
+      <w:pPr>
+        <w:tabs>
+          <w:tab w:val="left" w:pos="6562"/>
+        </w:tabs>
+        <w:spacing w:after="0" w:line="240" w:lineRule="auto"/>
+        <w:jc w:val="both"/>
+        <w:rPr>
+          <w:rFonts w:asciiTheme="majorHAnsi" w:hAnsiTheme="majorHAnsi" w:cstheme="majorHAnsi"/>
+          <w:noProof/>
+          <w:sz w:val="24"/>
+          <w:szCs w:val="24"/>
+          <w:lang w:val="pt-BR" w:bidi="ar-SA"/>
+        </w:rPr>
+      </w:pPr>
+    </w:p>
+    <w:p>
+      <w:pPr>
+        <w:tabs>
+          <w:tab w:val="left" w:pos="6562"/>
+        </w:tabs>
+        <w:spacing w:after="0" w:line="240" w:lineRule="auto"/>
+        <w:jc w:val="both"/>
+        <w:rPr>
+          <w:rFonts w:asciiTheme="majorHAnsi" w:hAnsiTheme="majorHAnsi" w:cstheme="majorHAnsi"/>
+          <w:noProof/>
+          <w:sz w:val="24"/>
+          <w:szCs w:val="24"/>
+          <w:lang w:val="pt-BR" w:bidi="ar-SA"/>
+        </w:rPr>
+      </w:pPr>
+      <w:r>
+        <w:rPr>
+          <w:rFonts w:asciiTheme="majorHAnsi" w:hAnsiTheme="majorHAnsi" w:cstheme="majorHAnsi"/>
+          <w:noProof/>
+          <w:sz w:val="24"/>
+          <w:szCs w:val="24"/>
+          <w:lang w:val="pt-BR" w:bidi="ar-SA"/>
+        </w:rPr>
+        <w:t xml:space="preserve">Fatores impactantes na produtividade – (mão de obra e equipamentos) e consumo (materiais) de cada grupo de serviços, os quais são observados e mensurados durante a coleta de dados em obra. </w:t>
+      </w:r>
+    </w:p>
+    <w:p>
+      <w:pPr>
+        <w:tabs>
+          <w:tab w:val="left" w:pos="6562"/>
+        </w:tabs>
+        <w:spacing w:after="0" w:line="240" w:lineRule="auto"/>
+        <w:jc w:val="both"/>
+        <w:rPr>
+          <w:rFonts w:asciiTheme="majorHAnsi" w:hAnsiTheme="majorHAnsi" w:cstheme="majorHAnsi"/>
+          <w:noProof/>
+          <w:sz w:val="24"/>
+          <w:szCs w:val="24"/>
+          <w:lang w:val="pt-BR" w:bidi="ar-SA"/>
+        </w:rPr>
+      </w:pPr>
+    </w:p>
+    <w:p>
+      <w:pPr>
+        <w:tabs>
+          <w:tab w:val="left" w:pos="6562"/>
+        </w:tabs>
+        <w:spacing w:after="0" w:line="240" w:lineRule="auto"/>
+        <w:jc w:val="both"/>
+        <w:rPr>
+          <w:rFonts w:asciiTheme="majorHAnsi" w:hAnsiTheme="majorHAnsi" w:cstheme="majorHAnsi"/>
+          <w:noProof/>
+          <w:sz w:val="24"/>
+          <w:szCs w:val="24"/>
+          <w:lang w:val="pt-BR" w:bidi="ar-SA"/>
+        </w:rPr>
+      </w:pPr>
+      <w:r>
+        <w:rPr>
+          <w:rFonts w:asciiTheme="majorHAnsi" w:hAnsiTheme="majorHAnsi" w:cstheme="majorHAnsi"/>
+          <w:noProof/>
+          <w:sz w:val="24"/>
+          <w:szCs w:val="24"/>
+          <w:lang w:val="pt-BR" w:bidi="ar-SA"/>
+        </w:rPr>
+        <w:t>Árvores de fatores – busca representar, de forma mais apropriada, de modo a facilitar ao usuário a escolha da composição mais adequada ao seu caso específico. Cada grupo de serviços possui sua Árvore de Fatores.</w:t>
+      </w:r>
+    </w:p>
+    <w:p>
+      <w:pPr>
+        <w:tabs>
+          <w:tab w:val="left" w:pos="6562"/>
+        </w:tabs>
+        <w:spacing w:after="0" w:line="240" w:lineRule="auto"/>
+        <w:jc w:val="both"/>
+        <w:rPr>
+          <w:rFonts w:asciiTheme="majorHAnsi" w:hAnsiTheme="majorHAnsi" w:cstheme="majorHAnsi"/>
+          <w:noProof/>
+          <w:sz w:val="24"/>
+          <w:szCs w:val="24"/>
+          <w:lang w:val="pt-BR" w:bidi="ar-SA"/>
+        </w:rPr>
+      </w:pPr>
+    </w:p>
+    <w:p>
+      <w:pPr>
+        <w:tabs>
+          <w:tab w:val="left" w:pos="6562"/>
+        </w:tabs>
+        <w:spacing w:after="0" w:line="240" w:lineRule="auto"/>
+        <w:jc w:val="both"/>
+        <w:rPr>
+          <w:rFonts w:asciiTheme="majorHAnsi" w:hAnsiTheme="majorHAnsi" w:cstheme="majorHAnsi"/>
+          <w:noProof/>
+          <w:sz w:val="24"/>
+          <w:szCs w:val="24"/>
+          <w:lang w:val="pt-BR" w:bidi="ar-SA"/>
+        </w:rPr>
+      </w:pPr>
+      <w:bookmarkStart w:id="0" w:name="_GoBack"/>
+      <w:bookmarkEnd w:id="0"/>
     </w:p>
     <w:p>
       <w:pPr>
@@ -6603,7 +7253,7 @@
 </file>
 
 <file path=customXml/itemProps1.xml><?xml version="1.0" encoding="utf-8"?>
-<ds:datastoreItem xmlns:ds="http://schemas.openxmlformats.org/officeDocument/2006/customXml" ds:itemID="{889EE11A-68AC-4719-B060-08BB80CD9AB0}">
+<ds:datastoreItem xmlns:ds="http://schemas.openxmlformats.org/officeDocument/2006/customXml" ds:itemID="{9F57E6C6-4DE2-4B5F-9D86-79B51676887D}">
   <ds:schemaRefs>
     <ds:schemaRef ds:uri="http://schemas.openxmlformats.org/officeDocument/2006/bibliography"/>
   </ds:schemaRefs>

</xml_diff>

<commit_message>
BIM 5D - custo e orçamento - unidade 4
</commit_message>
<xml_diff>
--- a/07_bim_5d_custos_orcamentos/custo_orcamentos_notas_aula.docx
+++ b/07_bim_5d_custos_orcamentos/custo_orcamentos_notas_aula.docx
@@ -2408,6 +2408,773 @@
     </w:p>
     <w:p>
       <w:pPr>
+        <w:spacing w:after="0" w:line="240" w:lineRule="auto"/>
+        <w:jc w:val="both"/>
+        <w:rPr>
+          <w:rFonts w:asciiTheme="majorHAnsi" w:hAnsiTheme="majorHAnsi" w:cstheme="majorHAnsi"/>
+          <w:noProof/>
+          <w:sz w:val="24"/>
+          <w:szCs w:val="24"/>
+          <w:lang w:val="pt-BR" w:bidi="ar-SA"/>
+        </w:rPr>
+      </w:pPr>
+      <w:r>
+        <w:rPr>
+          <w:rFonts w:asciiTheme="majorHAnsi" w:hAnsiTheme="majorHAnsi" w:cstheme="majorHAnsi"/>
+          <w:b/>
+          <w:noProof/>
+          <w:sz w:val="24"/>
+          <w:szCs w:val="24"/>
+          <w:lang w:val="pt-BR" w:bidi="ar-SA"/>
+        </w:rPr>
+        <w:t xml:space="preserve">Unidade </w:t>
+      </w:r>
+      <w:r>
+        <w:rPr>
+          <w:rFonts w:asciiTheme="majorHAnsi" w:hAnsiTheme="majorHAnsi" w:cstheme="majorHAnsi"/>
+          <w:b/>
+          <w:noProof/>
+          <w:sz w:val="24"/>
+          <w:szCs w:val="24"/>
+          <w:lang w:val="pt-BR" w:bidi="ar-SA"/>
+        </w:rPr>
+        <w:t>4</w:t>
+      </w:r>
+      <w:r>
+        <w:rPr>
+          <w:rFonts w:asciiTheme="majorHAnsi" w:hAnsiTheme="majorHAnsi" w:cstheme="majorHAnsi"/>
+          <w:b/>
+          <w:noProof/>
+          <w:sz w:val="24"/>
+          <w:szCs w:val="24"/>
+          <w:lang w:val="pt-BR" w:bidi="ar-SA"/>
+        </w:rPr>
+        <w:t xml:space="preserve"> – </w:t>
+      </w:r>
+      <w:r>
+        <w:rPr>
+          <w:rFonts w:asciiTheme="majorHAnsi" w:hAnsiTheme="majorHAnsi" w:cstheme="majorHAnsi"/>
+          <w:b/>
+          <w:noProof/>
+          <w:sz w:val="24"/>
+          <w:szCs w:val="24"/>
+          <w:lang w:val="pt-BR" w:bidi="ar-SA"/>
+        </w:rPr>
+        <w:t>Engenharia de Custo</w:t>
+      </w:r>
+      <w:r>
+        <w:rPr>
+          <w:rFonts w:asciiTheme="majorHAnsi" w:hAnsiTheme="majorHAnsi" w:cstheme="majorHAnsi"/>
+          <w:noProof/>
+          <w:sz w:val="24"/>
+          <w:szCs w:val="24"/>
+          <w:lang w:val="pt-BR" w:bidi="ar-SA"/>
+        </w:rPr>
+        <w:t>.</w:t>
+      </w:r>
+    </w:p>
+    <w:p>
+      <w:pPr>
+        <w:tabs>
+          <w:tab w:val="left" w:pos="6562"/>
+        </w:tabs>
+        <w:spacing w:after="0" w:line="240" w:lineRule="auto"/>
+        <w:jc w:val="both"/>
+        <w:rPr>
+          <w:rFonts w:asciiTheme="majorHAnsi" w:hAnsiTheme="majorHAnsi" w:cstheme="majorHAnsi"/>
+          <w:noProof/>
+          <w:sz w:val="24"/>
+          <w:szCs w:val="24"/>
+          <w:lang w:val="pt-BR" w:bidi="ar-SA"/>
+        </w:rPr>
+      </w:pPr>
+    </w:p>
+    <w:p>
+      <w:pPr>
+        <w:tabs>
+          <w:tab w:val="left" w:pos="6562"/>
+        </w:tabs>
+        <w:spacing w:after="0" w:line="240" w:lineRule="auto"/>
+        <w:jc w:val="both"/>
+        <w:rPr>
+          <w:rFonts w:asciiTheme="majorHAnsi" w:hAnsiTheme="majorHAnsi" w:cstheme="majorHAnsi"/>
+          <w:noProof/>
+          <w:sz w:val="24"/>
+          <w:szCs w:val="24"/>
+          <w:lang w:val="pt-BR" w:bidi="ar-SA"/>
+        </w:rPr>
+      </w:pPr>
+      <w:r>
+        <w:rPr>
+          <w:rFonts w:asciiTheme="majorHAnsi" w:hAnsiTheme="majorHAnsi" w:cstheme="majorHAnsi"/>
+          <w:noProof/>
+          <w:sz w:val="24"/>
+          <w:szCs w:val="24"/>
+          <w:lang w:val="pt-BR" w:bidi="ar-SA"/>
+        </w:rPr>
+        <w:lastRenderedPageBreak/>
+        <w:t>Orçamento completo – deve considerar todos os serviços de uma obra custos diretos e indiretos.</w:t>
+      </w:r>
+    </w:p>
+    <w:p>
+      <w:pPr>
+        <w:tabs>
+          <w:tab w:val="left" w:pos="6562"/>
+        </w:tabs>
+        <w:spacing w:after="0" w:line="240" w:lineRule="auto"/>
+        <w:jc w:val="both"/>
+        <w:rPr>
+          <w:rFonts w:asciiTheme="majorHAnsi" w:hAnsiTheme="majorHAnsi" w:cstheme="majorHAnsi"/>
+          <w:noProof/>
+          <w:sz w:val="24"/>
+          <w:szCs w:val="24"/>
+          <w:lang w:val="pt-BR" w:bidi="ar-SA"/>
+        </w:rPr>
+      </w:pPr>
+    </w:p>
+    <w:p>
+      <w:pPr>
+        <w:tabs>
+          <w:tab w:val="left" w:pos="6562"/>
+        </w:tabs>
+        <w:spacing w:after="0" w:line="240" w:lineRule="auto"/>
+        <w:jc w:val="both"/>
+        <w:rPr>
+          <w:rFonts w:asciiTheme="majorHAnsi" w:hAnsiTheme="majorHAnsi" w:cstheme="majorHAnsi"/>
+          <w:noProof/>
+          <w:sz w:val="24"/>
+          <w:szCs w:val="24"/>
+          <w:lang w:val="pt-BR" w:bidi="ar-SA"/>
+        </w:rPr>
+      </w:pPr>
+      <w:r>
+        <w:rPr>
+          <w:rFonts w:asciiTheme="majorHAnsi" w:hAnsiTheme="majorHAnsi" w:cstheme="majorHAnsi"/>
+          <w:noProof/>
+          <w:sz w:val="24"/>
+          <w:szCs w:val="24"/>
+          <w:lang w:val="pt-BR" w:bidi="ar-SA"/>
+        </w:rPr>
+        <w:t>Modelagem BIM – possibilia extrair a quantidade dos elementos modelados. Não permite realizar o Orçamento.</w:t>
+      </w:r>
+    </w:p>
+    <w:p>
+      <w:pPr>
+        <w:tabs>
+          <w:tab w:val="left" w:pos="6562"/>
+        </w:tabs>
+        <w:spacing w:after="0" w:line="240" w:lineRule="auto"/>
+        <w:jc w:val="both"/>
+        <w:rPr>
+          <w:rFonts w:asciiTheme="majorHAnsi" w:hAnsiTheme="majorHAnsi" w:cstheme="majorHAnsi"/>
+          <w:noProof/>
+          <w:sz w:val="24"/>
+          <w:szCs w:val="24"/>
+          <w:lang w:val="pt-BR" w:bidi="ar-SA"/>
+        </w:rPr>
+      </w:pPr>
+    </w:p>
+    <w:p>
+      <w:pPr>
+        <w:tabs>
+          <w:tab w:val="left" w:pos="6562"/>
+        </w:tabs>
+        <w:spacing w:after="0" w:line="240" w:lineRule="auto"/>
+        <w:jc w:val="both"/>
+        <w:rPr>
+          <w:rFonts w:asciiTheme="majorHAnsi" w:hAnsiTheme="majorHAnsi" w:cstheme="majorHAnsi"/>
+          <w:noProof/>
+          <w:sz w:val="24"/>
+          <w:szCs w:val="24"/>
+          <w:lang w:val="pt-BR" w:bidi="ar-SA"/>
+        </w:rPr>
+      </w:pPr>
+      <w:r>
+        <w:rPr>
+          <w:rFonts w:asciiTheme="majorHAnsi" w:hAnsiTheme="majorHAnsi" w:cstheme="majorHAnsi"/>
+          <w:noProof/>
+          <w:sz w:val="24"/>
+          <w:szCs w:val="24"/>
+          <w:lang w:val="pt-BR" w:bidi="ar-SA"/>
+        </w:rPr>
+        <w:t>Processos de orçamentação BIM 5D – benefícios: permitir atualizar, de forma automática, as estimativas de custo ocorrem alterações. Monitoramento dos custos (maior em relação ao convencional. Relaciona a variável tempo (4D) com o orçamento – cronograma físico-financeiro. Criação de cenários para comparação. Auxilia na tomada de decisão.</w:t>
+      </w:r>
+    </w:p>
+    <w:p>
+      <w:pPr>
+        <w:tabs>
+          <w:tab w:val="left" w:pos="6562"/>
+        </w:tabs>
+        <w:spacing w:after="0" w:line="240" w:lineRule="auto"/>
+        <w:jc w:val="both"/>
+        <w:rPr>
+          <w:rFonts w:asciiTheme="majorHAnsi" w:hAnsiTheme="majorHAnsi" w:cstheme="majorHAnsi"/>
+          <w:noProof/>
+          <w:sz w:val="24"/>
+          <w:szCs w:val="24"/>
+          <w:lang w:val="pt-BR" w:bidi="ar-SA"/>
+        </w:rPr>
+      </w:pPr>
+    </w:p>
+    <w:p>
+      <w:pPr>
+        <w:tabs>
+          <w:tab w:val="left" w:pos="6562"/>
+        </w:tabs>
+        <w:spacing w:after="0" w:line="240" w:lineRule="auto"/>
+        <w:jc w:val="both"/>
+        <w:rPr>
+          <w:rFonts w:asciiTheme="majorHAnsi" w:hAnsiTheme="majorHAnsi" w:cstheme="majorHAnsi"/>
+          <w:noProof/>
+          <w:sz w:val="24"/>
+          <w:szCs w:val="24"/>
+          <w:lang w:val="pt-BR" w:bidi="ar-SA"/>
+        </w:rPr>
+      </w:pPr>
+      <w:r>
+        <w:rPr>
+          <w:rFonts w:asciiTheme="majorHAnsi" w:hAnsiTheme="majorHAnsi" w:cstheme="majorHAnsi"/>
+          <w:noProof/>
+          <w:sz w:val="24"/>
+          <w:szCs w:val="24"/>
+          <w:lang w:val="pt-BR" w:bidi="ar-SA"/>
+        </w:rPr>
+        <w:t>No BIM a extração de quantitativos é realizada diretamente no modelo, reduzindo os problemas causados pela utilização incorreta da escala no projeto.</w:t>
+      </w:r>
+    </w:p>
+    <w:p>
+      <w:pPr>
+        <w:tabs>
+          <w:tab w:val="left" w:pos="6562"/>
+        </w:tabs>
+        <w:spacing w:after="0" w:line="240" w:lineRule="auto"/>
+        <w:jc w:val="both"/>
+        <w:rPr>
+          <w:rFonts w:asciiTheme="majorHAnsi" w:hAnsiTheme="majorHAnsi" w:cstheme="majorHAnsi"/>
+          <w:noProof/>
+          <w:sz w:val="24"/>
+          <w:szCs w:val="24"/>
+          <w:lang w:val="pt-BR" w:bidi="ar-SA"/>
+        </w:rPr>
+      </w:pPr>
+    </w:p>
+    <w:p>
+      <w:pPr>
+        <w:tabs>
+          <w:tab w:val="left" w:pos="6562"/>
+        </w:tabs>
+        <w:spacing w:after="0" w:line="240" w:lineRule="auto"/>
+        <w:jc w:val="both"/>
+        <w:rPr>
+          <w:rFonts w:asciiTheme="majorHAnsi" w:hAnsiTheme="majorHAnsi" w:cstheme="majorHAnsi"/>
+          <w:noProof/>
+          <w:sz w:val="24"/>
+          <w:szCs w:val="24"/>
+          <w:lang w:val="pt-BR" w:bidi="ar-SA"/>
+        </w:rPr>
+      </w:pPr>
+      <w:r>
+        <w:rPr>
+          <w:rFonts w:asciiTheme="majorHAnsi" w:hAnsiTheme="majorHAnsi" w:cstheme="majorHAnsi"/>
+          <w:noProof/>
+          <w:sz w:val="24"/>
+          <w:szCs w:val="24"/>
+          <w:lang w:val="pt-BR" w:bidi="ar-SA"/>
+        </w:rPr>
+        <w:t>O BIM 5D possibilita a otimização de extração das quantidades para levantamento de custos de edificações, minimiza erros humanos que acarretam problemas nos resultados.</w:t>
+      </w:r>
+    </w:p>
+    <w:p>
+      <w:pPr>
+        <w:tabs>
+          <w:tab w:val="left" w:pos="6562"/>
+        </w:tabs>
+        <w:spacing w:after="0" w:line="240" w:lineRule="auto"/>
+        <w:jc w:val="both"/>
+        <w:rPr>
+          <w:rFonts w:asciiTheme="majorHAnsi" w:hAnsiTheme="majorHAnsi" w:cstheme="majorHAnsi"/>
+          <w:noProof/>
+          <w:sz w:val="24"/>
+          <w:szCs w:val="24"/>
+          <w:lang w:val="pt-BR" w:bidi="ar-SA"/>
+        </w:rPr>
+      </w:pPr>
+    </w:p>
+    <w:p>
+      <w:pPr>
+        <w:tabs>
+          <w:tab w:val="left" w:pos="6562"/>
+        </w:tabs>
+        <w:spacing w:after="0" w:line="240" w:lineRule="auto"/>
+        <w:jc w:val="both"/>
+        <w:rPr>
+          <w:rFonts w:asciiTheme="majorHAnsi" w:hAnsiTheme="majorHAnsi" w:cstheme="majorHAnsi"/>
+          <w:noProof/>
+          <w:sz w:val="24"/>
+          <w:szCs w:val="24"/>
+          <w:lang w:val="pt-BR" w:bidi="ar-SA"/>
+        </w:rPr>
+      </w:pPr>
+      <w:r>
+        <w:rPr>
+          <w:rFonts w:asciiTheme="majorHAnsi" w:hAnsiTheme="majorHAnsi" w:cstheme="majorHAnsi"/>
+          <w:noProof/>
+          <w:sz w:val="24"/>
+          <w:szCs w:val="24"/>
+          <w:lang w:val="pt-BR" w:bidi="ar-SA"/>
+        </w:rPr>
+        <w:t>Para isso, é necessários um modelo BIM bem elaborado, preciso e de qualidade.</w:t>
+      </w:r>
+    </w:p>
+    <w:p>
+      <w:pPr>
+        <w:tabs>
+          <w:tab w:val="left" w:pos="6562"/>
+        </w:tabs>
+        <w:spacing w:after="0" w:line="240" w:lineRule="auto"/>
+        <w:jc w:val="both"/>
+        <w:rPr>
+          <w:rFonts w:asciiTheme="majorHAnsi" w:hAnsiTheme="majorHAnsi" w:cstheme="majorHAnsi"/>
+          <w:noProof/>
+          <w:sz w:val="24"/>
+          <w:szCs w:val="24"/>
+          <w:lang w:val="pt-BR" w:bidi="ar-SA"/>
+        </w:rPr>
+      </w:pPr>
+    </w:p>
+    <w:p>
+      <w:pPr>
+        <w:tabs>
+          <w:tab w:val="left" w:pos="6562"/>
+        </w:tabs>
+        <w:spacing w:after="0" w:line="240" w:lineRule="auto"/>
+        <w:jc w:val="both"/>
+        <w:rPr>
+          <w:rFonts w:asciiTheme="majorHAnsi" w:hAnsiTheme="majorHAnsi" w:cstheme="majorHAnsi"/>
+          <w:noProof/>
+          <w:sz w:val="24"/>
+          <w:szCs w:val="24"/>
+          <w:lang w:val="pt-BR" w:bidi="ar-SA"/>
+        </w:rPr>
+      </w:pPr>
+      <w:r>
+        <w:rPr>
+          <w:rFonts w:asciiTheme="majorHAnsi" w:hAnsiTheme="majorHAnsi" w:cstheme="majorHAnsi"/>
+          <w:noProof/>
+          <w:sz w:val="24"/>
+          <w:szCs w:val="24"/>
+          <w:lang w:val="pt-BR" w:bidi="ar-SA"/>
+        </w:rPr>
+        <w:t>Parametrização – o processo de modelagem deve observar os parametros necessários para especificar o modelo a ser desenvolvido. Composição dos diferentes elementos que formam um edifício. Possuem configurações próprias, que são adicionadas ao modelo na forma de propriedades.</w:t>
+      </w:r>
+    </w:p>
+    <w:p>
+      <w:pPr>
+        <w:tabs>
+          <w:tab w:val="left" w:pos="6562"/>
+        </w:tabs>
+        <w:spacing w:after="0" w:line="240" w:lineRule="auto"/>
+        <w:jc w:val="both"/>
+        <w:rPr>
+          <w:rFonts w:asciiTheme="majorHAnsi" w:hAnsiTheme="majorHAnsi" w:cstheme="majorHAnsi"/>
+          <w:noProof/>
+          <w:sz w:val="24"/>
+          <w:szCs w:val="24"/>
+          <w:lang w:val="pt-BR" w:bidi="ar-SA"/>
+        </w:rPr>
+      </w:pPr>
+    </w:p>
+    <w:p>
+      <w:pPr>
+        <w:tabs>
+          <w:tab w:val="left" w:pos="6562"/>
+        </w:tabs>
+        <w:spacing w:after="0" w:line="240" w:lineRule="auto"/>
+        <w:jc w:val="both"/>
+        <w:rPr>
+          <w:rFonts w:asciiTheme="majorHAnsi" w:hAnsiTheme="majorHAnsi" w:cstheme="majorHAnsi"/>
+          <w:noProof/>
+          <w:sz w:val="24"/>
+          <w:szCs w:val="24"/>
+          <w:lang w:val="pt-BR" w:bidi="ar-SA"/>
+        </w:rPr>
+      </w:pPr>
+      <w:r>
+        <w:rPr>
+          <w:rFonts w:asciiTheme="majorHAnsi" w:hAnsiTheme="majorHAnsi" w:cstheme="majorHAnsi"/>
+          <w:noProof/>
+          <w:sz w:val="24"/>
+          <w:szCs w:val="24"/>
+          <w:lang w:val="pt-BR" w:bidi="ar-SA"/>
+        </w:rPr>
+        <w:t>Definição do escopo de trabalho e das aplicações do BIM – para cada aplicação desejada, o modelo deve possuir um nível de detalhamento adequado.</w:t>
+      </w:r>
+    </w:p>
+    <w:p>
+      <w:pPr>
+        <w:tabs>
+          <w:tab w:val="left" w:pos="6562"/>
+        </w:tabs>
+        <w:spacing w:after="0" w:line="240" w:lineRule="auto"/>
+        <w:jc w:val="both"/>
+        <w:rPr>
+          <w:rFonts w:asciiTheme="majorHAnsi" w:hAnsiTheme="majorHAnsi" w:cstheme="majorHAnsi"/>
+          <w:noProof/>
+          <w:sz w:val="24"/>
+          <w:szCs w:val="24"/>
+          <w:lang w:val="pt-BR" w:bidi="ar-SA"/>
+        </w:rPr>
+      </w:pPr>
+    </w:p>
+    <w:p>
+      <w:pPr>
+        <w:tabs>
+          <w:tab w:val="left" w:pos="6562"/>
+        </w:tabs>
+        <w:spacing w:after="0" w:line="240" w:lineRule="auto"/>
+        <w:jc w:val="both"/>
+        <w:rPr>
+          <w:rFonts w:asciiTheme="majorHAnsi" w:hAnsiTheme="majorHAnsi" w:cstheme="majorHAnsi"/>
+          <w:noProof/>
+          <w:sz w:val="24"/>
+          <w:szCs w:val="24"/>
+          <w:lang w:val="pt-BR" w:bidi="ar-SA"/>
+        </w:rPr>
+      </w:pPr>
+      <w:r>
+        <w:rPr>
+          <w:rFonts w:asciiTheme="majorHAnsi" w:hAnsiTheme="majorHAnsi" w:cstheme="majorHAnsi"/>
+          <w:noProof/>
+          <w:sz w:val="24"/>
+          <w:szCs w:val="24"/>
+          <w:lang w:val="pt-BR" w:bidi="ar-SA"/>
+        </w:rPr>
+        <w:t>Nível de informação do projeto – importante a inserção de informações consistentes que permitam um levantamento de quantidades eficiente para uso em orçamentação.</w:t>
+      </w:r>
+    </w:p>
+    <w:p>
+      <w:pPr>
+        <w:tabs>
+          <w:tab w:val="left" w:pos="6562"/>
+        </w:tabs>
+        <w:spacing w:after="0" w:line="240" w:lineRule="auto"/>
+        <w:jc w:val="both"/>
+        <w:rPr>
+          <w:rFonts w:asciiTheme="majorHAnsi" w:hAnsiTheme="majorHAnsi" w:cstheme="majorHAnsi"/>
+          <w:noProof/>
+          <w:sz w:val="24"/>
+          <w:szCs w:val="24"/>
+          <w:lang w:val="pt-BR" w:bidi="ar-SA"/>
+        </w:rPr>
+      </w:pPr>
+    </w:p>
+    <w:p>
+      <w:pPr>
+        <w:tabs>
+          <w:tab w:val="left" w:pos="6562"/>
+        </w:tabs>
+        <w:spacing w:after="0" w:line="240" w:lineRule="auto"/>
+        <w:jc w:val="both"/>
+        <w:rPr>
+          <w:rFonts w:asciiTheme="majorHAnsi" w:hAnsiTheme="majorHAnsi" w:cstheme="majorHAnsi"/>
+          <w:noProof/>
+          <w:sz w:val="24"/>
+          <w:szCs w:val="24"/>
+          <w:lang w:val="pt-BR" w:bidi="ar-SA"/>
+        </w:rPr>
+      </w:pPr>
+      <w:r>
+        <w:rPr>
+          <w:rFonts w:asciiTheme="majorHAnsi" w:hAnsiTheme="majorHAnsi" w:cstheme="majorHAnsi"/>
+          <w:noProof/>
+          <w:sz w:val="24"/>
+          <w:szCs w:val="24"/>
+          <w:lang w:val="pt-BR" w:bidi="ar-SA"/>
+        </w:rPr>
+        <w:t xml:space="preserve">Conversão de formatos da base de dados – relatórios disponibilizados pelo SINAPI. </w:t>
+      </w:r>
+    </w:p>
+    <w:p>
+      <w:pPr>
+        <w:tabs>
+          <w:tab w:val="left" w:pos="6562"/>
+        </w:tabs>
+        <w:spacing w:after="0" w:line="240" w:lineRule="auto"/>
+        <w:jc w:val="both"/>
+        <w:rPr>
+          <w:rFonts w:asciiTheme="majorHAnsi" w:hAnsiTheme="majorHAnsi" w:cstheme="majorHAnsi"/>
+          <w:noProof/>
+          <w:sz w:val="24"/>
+          <w:szCs w:val="24"/>
+          <w:lang w:val="pt-BR" w:bidi="ar-SA"/>
+        </w:rPr>
+      </w:pPr>
+    </w:p>
+    <w:p>
+      <w:pPr>
+        <w:tabs>
+          <w:tab w:val="left" w:pos="6562"/>
+        </w:tabs>
+        <w:spacing w:after="0" w:line="240" w:lineRule="auto"/>
+        <w:jc w:val="both"/>
+        <w:rPr>
+          <w:rFonts w:asciiTheme="majorHAnsi" w:hAnsiTheme="majorHAnsi" w:cstheme="majorHAnsi"/>
+          <w:noProof/>
+          <w:sz w:val="24"/>
+          <w:szCs w:val="24"/>
+          <w:lang w:val="pt-BR" w:bidi="ar-SA"/>
+        </w:rPr>
+      </w:pPr>
+      <w:r>
+        <w:rPr>
+          <w:rFonts w:asciiTheme="majorHAnsi" w:hAnsiTheme="majorHAnsi" w:cstheme="majorHAnsi"/>
+          <w:noProof/>
+          <w:sz w:val="24"/>
+          <w:szCs w:val="24"/>
+          <w:lang w:val="pt-BR" w:bidi="ar-SA"/>
+        </w:rPr>
+        <w:t>Elaboração do orçamento BIM 5D – modelagem 3D dos componentes arquitetônicos da edificação observando os princípios de parametrização em consonância com os objetivos do orçamento.</w:t>
+      </w:r>
+    </w:p>
+    <w:p>
+      <w:pPr>
+        <w:tabs>
+          <w:tab w:val="left" w:pos="6562"/>
+        </w:tabs>
+        <w:spacing w:after="0" w:line="240" w:lineRule="auto"/>
+        <w:jc w:val="both"/>
+        <w:rPr>
+          <w:rFonts w:asciiTheme="majorHAnsi" w:hAnsiTheme="majorHAnsi" w:cstheme="majorHAnsi"/>
+          <w:noProof/>
+          <w:sz w:val="24"/>
+          <w:szCs w:val="24"/>
+          <w:lang w:val="pt-BR" w:bidi="ar-SA"/>
+        </w:rPr>
+      </w:pPr>
+    </w:p>
+    <w:p>
+      <w:pPr>
+        <w:tabs>
+          <w:tab w:val="left" w:pos="6562"/>
+        </w:tabs>
+        <w:spacing w:after="0" w:line="240" w:lineRule="auto"/>
+        <w:jc w:val="both"/>
+        <w:rPr>
+          <w:rFonts w:asciiTheme="majorHAnsi" w:hAnsiTheme="majorHAnsi" w:cstheme="majorHAnsi"/>
+          <w:noProof/>
+          <w:sz w:val="24"/>
+          <w:szCs w:val="24"/>
+          <w:lang w:val="pt-BR" w:bidi="ar-SA"/>
+        </w:rPr>
+      </w:pPr>
+      <w:r>
+        <w:rPr>
+          <w:rFonts w:asciiTheme="majorHAnsi" w:hAnsiTheme="majorHAnsi" w:cstheme="majorHAnsi"/>
+          <w:noProof/>
+          <w:sz w:val="24"/>
+          <w:szCs w:val="24"/>
+          <w:lang w:val="pt-BR" w:bidi="ar-SA"/>
+        </w:rPr>
+        <w:t>O procedimento adotado no desenvolvimento da modelagem deve se basear na sequência tecnológica de construção.</w:t>
+      </w:r>
+    </w:p>
+    <w:p>
+      <w:pPr>
+        <w:tabs>
+          <w:tab w:val="left" w:pos="6562"/>
+        </w:tabs>
+        <w:spacing w:after="0" w:line="240" w:lineRule="auto"/>
+        <w:jc w:val="both"/>
+        <w:rPr>
+          <w:rFonts w:asciiTheme="majorHAnsi" w:hAnsiTheme="majorHAnsi" w:cstheme="majorHAnsi"/>
+          <w:noProof/>
+          <w:sz w:val="24"/>
+          <w:szCs w:val="24"/>
+          <w:lang w:val="pt-BR" w:bidi="ar-SA"/>
+        </w:rPr>
+      </w:pPr>
+    </w:p>
+    <w:p>
+      <w:pPr>
+        <w:tabs>
+          <w:tab w:val="left" w:pos="6562"/>
+        </w:tabs>
+        <w:spacing w:after="0" w:line="240" w:lineRule="auto"/>
+        <w:jc w:val="both"/>
+        <w:rPr>
+          <w:rFonts w:asciiTheme="majorHAnsi" w:hAnsiTheme="majorHAnsi" w:cstheme="majorHAnsi"/>
+          <w:noProof/>
+          <w:sz w:val="24"/>
+          <w:szCs w:val="24"/>
+          <w:lang w:val="pt-BR" w:bidi="ar-SA"/>
+        </w:rPr>
+      </w:pPr>
+      <w:r>
+        <w:rPr>
+          <w:rFonts w:asciiTheme="majorHAnsi" w:hAnsiTheme="majorHAnsi" w:cstheme="majorHAnsi"/>
+          <w:noProof/>
+          <w:sz w:val="24"/>
+          <w:szCs w:val="24"/>
+          <w:lang w:val="pt-BR" w:bidi="ar-SA"/>
+        </w:rPr>
+        <w:t>Quantificação dos elementos provisórios (o Revit apresenta limitações no levantamento de quantitativos referentes aos elementos que não estão fisicamente modelados no desenho).</w:t>
+      </w:r>
+    </w:p>
+    <w:p>
+      <w:pPr>
+        <w:tabs>
+          <w:tab w:val="left" w:pos="6562"/>
+        </w:tabs>
+        <w:spacing w:after="0" w:line="240" w:lineRule="auto"/>
+        <w:jc w:val="both"/>
+        <w:rPr>
+          <w:rFonts w:asciiTheme="majorHAnsi" w:hAnsiTheme="majorHAnsi" w:cstheme="majorHAnsi"/>
+          <w:noProof/>
+          <w:sz w:val="24"/>
+          <w:szCs w:val="24"/>
+          <w:lang w:val="pt-BR" w:bidi="ar-SA"/>
+        </w:rPr>
+      </w:pPr>
+      <w:r>
+        <w:rPr>
+          <w:rFonts w:asciiTheme="majorHAnsi" w:hAnsiTheme="majorHAnsi" w:cstheme="majorHAnsi"/>
+          <w:noProof/>
+          <w:sz w:val="24"/>
+          <w:szCs w:val="24"/>
+          <w:lang w:val="pt-BR" w:bidi="ar-SA"/>
+        </w:rPr>
+        <w:lastRenderedPageBreak/>
+        <w:t>Entre as premissas de modelagem deve-se utilizar o método de camadas permitindo, assim, facilitar o levantamento dos quantitativos que compõem a planilha orçamentária do objeto que foi modelado.</w:t>
+      </w:r>
+    </w:p>
+    <w:p>
+      <w:pPr>
+        <w:tabs>
+          <w:tab w:val="left" w:pos="6562"/>
+        </w:tabs>
+        <w:spacing w:after="0" w:line="240" w:lineRule="auto"/>
+        <w:jc w:val="both"/>
+        <w:rPr>
+          <w:rFonts w:asciiTheme="majorHAnsi" w:hAnsiTheme="majorHAnsi" w:cstheme="majorHAnsi"/>
+          <w:noProof/>
+          <w:sz w:val="24"/>
+          <w:szCs w:val="24"/>
+          <w:lang w:val="pt-BR" w:bidi="ar-SA"/>
+        </w:rPr>
+      </w:pPr>
+    </w:p>
+    <w:p>
+      <w:pPr>
+        <w:tabs>
+          <w:tab w:val="left" w:pos="6562"/>
+        </w:tabs>
+        <w:spacing w:after="0" w:line="240" w:lineRule="auto"/>
+        <w:jc w:val="both"/>
+        <w:rPr>
+          <w:rFonts w:asciiTheme="majorHAnsi" w:hAnsiTheme="majorHAnsi" w:cstheme="majorHAnsi"/>
+          <w:noProof/>
+          <w:sz w:val="24"/>
+          <w:szCs w:val="24"/>
+          <w:lang w:val="pt-BR" w:bidi="ar-SA"/>
+        </w:rPr>
+      </w:pPr>
+      <w:r>
+        <w:rPr>
+          <w:rFonts w:asciiTheme="majorHAnsi" w:hAnsiTheme="majorHAnsi" w:cstheme="majorHAnsi"/>
+          <w:noProof/>
+          <w:sz w:val="24"/>
+          <w:szCs w:val="24"/>
+          <w:lang w:val="pt-BR" w:bidi="ar-SA"/>
+        </w:rPr>
+        <w:t>Uma vez adotado a referência do SINAPI, atentar nas diferenças em relação ao método de medição que pode divergir do modelo. Necessário realizar um enquadramento do formato de medição.</w:t>
+      </w:r>
+    </w:p>
+    <w:p>
+      <w:pPr>
+        <w:tabs>
+          <w:tab w:val="left" w:pos="6562"/>
+        </w:tabs>
+        <w:spacing w:after="0" w:line="240" w:lineRule="auto"/>
+        <w:jc w:val="both"/>
+        <w:rPr>
+          <w:rFonts w:asciiTheme="majorHAnsi" w:hAnsiTheme="majorHAnsi" w:cstheme="majorHAnsi"/>
+          <w:noProof/>
+          <w:sz w:val="24"/>
+          <w:szCs w:val="24"/>
+          <w:lang w:val="pt-BR" w:bidi="ar-SA"/>
+        </w:rPr>
+      </w:pPr>
+    </w:p>
+    <w:p>
+      <w:pPr>
+        <w:tabs>
+          <w:tab w:val="left" w:pos="6562"/>
+        </w:tabs>
+        <w:spacing w:after="0" w:line="240" w:lineRule="auto"/>
+        <w:jc w:val="both"/>
+        <w:rPr>
+          <w:rFonts w:asciiTheme="majorHAnsi" w:hAnsiTheme="majorHAnsi" w:cstheme="majorHAnsi"/>
+          <w:noProof/>
+          <w:sz w:val="24"/>
+          <w:szCs w:val="24"/>
+          <w:lang w:val="pt-BR" w:bidi="ar-SA"/>
+        </w:rPr>
+      </w:pPr>
+      <w:r>
+        <w:rPr>
+          <w:rFonts w:asciiTheme="majorHAnsi" w:hAnsiTheme="majorHAnsi" w:cstheme="majorHAnsi"/>
+          <w:noProof/>
+          <w:sz w:val="24"/>
+          <w:szCs w:val="24"/>
+          <w:lang w:val="pt-BR" w:bidi="ar-SA"/>
+        </w:rPr>
+        <w:t xml:space="preserve">As quantidades extraídas do modelo não apresentam memória de cáluclo, não atendendo às exigência do mercado e dos órgãos federais responsáveis por processos licitatórios. </w:t>
+      </w:r>
+    </w:p>
+    <w:p>
+      <w:pPr>
+        <w:tabs>
+          <w:tab w:val="left" w:pos="6562"/>
+        </w:tabs>
+        <w:spacing w:after="0" w:line="240" w:lineRule="auto"/>
+        <w:jc w:val="both"/>
+        <w:rPr>
+          <w:rFonts w:asciiTheme="majorHAnsi" w:hAnsiTheme="majorHAnsi" w:cstheme="majorHAnsi"/>
+          <w:noProof/>
+          <w:sz w:val="24"/>
+          <w:szCs w:val="24"/>
+          <w:lang w:val="pt-BR" w:bidi="ar-SA"/>
+        </w:rPr>
+      </w:pPr>
+    </w:p>
+    <w:p>
+      <w:pPr>
+        <w:tabs>
+          <w:tab w:val="left" w:pos="6562"/>
+        </w:tabs>
+        <w:spacing w:after="0" w:line="240" w:lineRule="auto"/>
+        <w:jc w:val="both"/>
+        <w:rPr>
+          <w:rFonts w:asciiTheme="majorHAnsi" w:hAnsiTheme="majorHAnsi" w:cstheme="majorHAnsi"/>
+          <w:noProof/>
+          <w:sz w:val="24"/>
+          <w:szCs w:val="24"/>
+          <w:lang w:val="pt-BR" w:bidi="ar-SA"/>
+        </w:rPr>
+      </w:pPr>
+      <w:r>
+        <w:rPr>
+          <w:rFonts w:asciiTheme="majorHAnsi" w:hAnsiTheme="majorHAnsi" w:cstheme="majorHAnsi"/>
+          <w:noProof/>
+          <w:sz w:val="24"/>
+          <w:szCs w:val="24"/>
+          <w:lang w:val="pt-BR" w:bidi="ar-SA"/>
+        </w:rPr>
+        <w:t>Neste sentido, a interface do orçamentista na manipulação de dados é necessária e sua participação deve ser observada no processo, inclusive em relação aos serviços que ainda não são extraídos do software de forma eficiente.</w:t>
+      </w:r>
+    </w:p>
+    <w:p>
+      <w:pPr>
         <w:tabs>
           <w:tab w:val="left" w:pos="6562"/>
         </w:tabs>
@@ -2423,6 +3190,38 @@
       </w:pPr>
       <w:bookmarkStart w:id="0" w:name="_GoBack"/>
       <w:bookmarkEnd w:id="0"/>
+    </w:p>
+    <w:p>
+      <w:pPr>
+        <w:tabs>
+          <w:tab w:val="left" w:pos="6562"/>
+        </w:tabs>
+        <w:spacing w:after="0" w:line="240" w:lineRule="auto"/>
+        <w:jc w:val="both"/>
+        <w:rPr>
+          <w:rFonts w:asciiTheme="majorHAnsi" w:hAnsiTheme="majorHAnsi" w:cstheme="majorHAnsi"/>
+          <w:noProof/>
+          <w:sz w:val="24"/>
+          <w:szCs w:val="24"/>
+          <w:lang w:val="pt-BR" w:bidi="ar-SA"/>
+        </w:rPr>
+      </w:pPr>
+    </w:p>
+    <w:p>
+      <w:pPr>
+        <w:tabs>
+          <w:tab w:val="left" w:pos="6562"/>
+        </w:tabs>
+        <w:spacing w:after="0" w:line="240" w:lineRule="auto"/>
+        <w:jc w:val="both"/>
+        <w:rPr>
+          <w:rFonts w:asciiTheme="majorHAnsi" w:hAnsiTheme="majorHAnsi" w:cstheme="majorHAnsi"/>
+          <w:noProof/>
+          <w:sz w:val="24"/>
+          <w:szCs w:val="24"/>
+          <w:lang w:val="pt-BR" w:bidi="ar-SA"/>
+        </w:rPr>
+      </w:pPr>
     </w:p>
     <w:p>
       <w:pPr>
@@ -7253,7 +8052,7 @@
 </file>
 
 <file path=customXml/itemProps1.xml><?xml version="1.0" encoding="utf-8"?>
-<ds:datastoreItem xmlns:ds="http://schemas.openxmlformats.org/officeDocument/2006/customXml" ds:itemID="{9F57E6C6-4DE2-4B5F-9D86-79B51676887D}">
+<ds:datastoreItem xmlns:ds="http://schemas.openxmlformats.org/officeDocument/2006/customXml" ds:itemID="{3F78E576-EE01-4534-8440-980FB6A1D8B1}">
   <ds:schemaRefs>
     <ds:schemaRef ds:uri="http://schemas.openxmlformats.org/officeDocument/2006/bibliography"/>
   </ds:schemaRefs>

</xml_diff>

<commit_message>
BIM 5D - teste unidade 1
</commit_message>
<xml_diff>
--- a/07_bim_5d_custos_orcamentos/custo_orcamentos_notas_aula.docx
+++ b/07_bim_5d_custos_orcamentos/custo_orcamentos_notas_aula.docx
@@ -3188,8 +3188,778 @@
           <w:lang w:val="pt-BR" w:bidi="ar-SA"/>
         </w:rPr>
       </w:pPr>
-      <w:bookmarkStart w:id="0" w:name="_GoBack"/>
-      <w:bookmarkEnd w:id="0"/>
+    </w:p>
+    <w:tbl>
+      <w:tblPr>
+        <w:tblStyle w:val="Tabelacomgrade"/>
+        <w:tblW w:w="0" w:type="auto"/>
+        <w:tblLook w:val="04A0" w:firstRow="1" w:lastRow="0" w:firstColumn="1" w:lastColumn="0" w:noHBand="0" w:noVBand="1"/>
+      </w:tblPr>
+      <w:tblGrid>
+        <w:gridCol w:w="8720"/>
+      </w:tblGrid>
+      <w:tr>
+        <w:tc>
+          <w:tcPr>
+            <w:tcW w:w="8720" w:type="dxa"/>
+          </w:tcPr>
+          <w:p>
+            <w:pPr>
+              <w:tabs>
+                <w:tab w:val="left" w:pos="6562"/>
+              </w:tabs>
+              <w:spacing w:after="0" w:line="240" w:lineRule="auto"/>
+              <w:jc w:val="both"/>
+              <w:rPr>
+                <w:rFonts w:asciiTheme="majorHAnsi" w:hAnsiTheme="majorHAnsi" w:cstheme="majorHAnsi"/>
+                <w:noProof/>
+                <w:sz w:val="24"/>
+                <w:szCs w:val="24"/>
+                <w:lang w:val="pt-BR" w:bidi="ar-SA"/>
+              </w:rPr>
+            </w:pPr>
+            <w:r>
+              <w:rPr>
+                <w:rFonts w:asciiTheme="majorHAnsi" w:hAnsiTheme="majorHAnsi" w:cstheme="majorHAnsi"/>
+                <w:noProof/>
+                <w:sz w:val="24"/>
+                <w:szCs w:val="24"/>
+                <w:lang w:val="pt-BR" w:bidi="ar-SA"/>
+              </w:rPr>
+              <w:t xml:space="preserve">1 - </w:t>
+            </w:r>
+            <w:r>
+              <w:rPr>
+                <w:rFonts w:asciiTheme="majorHAnsi" w:hAnsiTheme="majorHAnsi" w:cstheme="majorHAnsi"/>
+                <w:noProof/>
+                <w:sz w:val="24"/>
+                <w:szCs w:val="24"/>
+                <w:lang w:val="pt-BR" w:bidi="ar-SA"/>
+              </w:rPr>
+              <w:t>Com relação à orçamentação de uma obra, analise as afirmativas a seguir e assinale V para a verdadeira e F para a falsa.</w:t>
+            </w:r>
+          </w:p>
+          <w:p>
+            <w:pPr>
+              <w:tabs>
+                <w:tab w:val="left" w:pos="6562"/>
+              </w:tabs>
+              <w:spacing w:after="0" w:line="240" w:lineRule="auto"/>
+              <w:jc w:val="both"/>
+              <w:rPr>
+                <w:rFonts w:asciiTheme="majorHAnsi" w:hAnsiTheme="majorHAnsi" w:cstheme="majorHAnsi"/>
+                <w:noProof/>
+                <w:sz w:val="24"/>
+                <w:szCs w:val="24"/>
+                <w:lang w:val="pt-BR" w:bidi="ar-SA"/>
+              </w:rPr>
+            </w:pPr>
+          </w:p>
+          <w:p>
+            <w:pPr>
+              <w:tabs>
+                <w:tab w:val="left" w:pos="6562"/>
+              </w:tabs>
+              <w:spacing w:after="0" w:line="240" w:lineRule="auto"/>
+              <w:jc w:val="both"/>
+              <w:rPr>
+                <w:rFonts w:asciiTheme="majorHAnsi" w:hAnsiTheme="majorHAnsi" w:cstheme="majorHAnsi"/>
+                <w:noProof/>
+                <w:sz w:val="24"/>
+                <w:szCs w:val="24"/>
+                <w:lang w:val="pt-BR" w:bidi="ar-SA"/>
+              </w:rPr>
+            </w:pPr>
+            <w:r>
+              <w:rPr>
+                <w:rFonts w:asciiTheme="majorHAnsi" w:hAnsiTheme="majorHAnsi" w:cstheme="majorHAnsi"/>
+                <w:noProof/>
+                <w:sz w:val="24"/>
+                <w:szCs w:val="24"/>
+                <w:lang w:val="pt-BR" w:bidi="ar-SA"/>
+              </w:rPr>
+              <w:t>(    ) Os custos com a Administração Local são despesas indiretas e devem ser inseridas no cálculo do BDI da obra.</w:t>
+            </w:r>
+          </w:p>
+          <w:p>
+            <w:pPr>
+              <w:tabs>
+                <w:tab w:val="left" w:pos="6562"/>
+              </w:tabs>
+              <w:spacing w:after="0" w:line="240" w:lineRule="auto"/>
+              <w:jc w:val="both"/>
+              <w:rPr>
+                <w:rFonts w:asciiTheme="majorHAnsi" w:hAnsiTheme="majorHAnsi" w:cstheme="majorHAnsi"/>
+                <w:noProof/>
+                <w:sz w:val="24"/>
+                <w:szCs w:val="24"/>
+                <w:lang w:val="pt-BR" w:bidi="ar-SA"/>
+              </w:rPr>
+            </w:pPr>
+          </w:p>
+          <w:p>
+            <w:pPr>
+              <w:tabs>
+                <w:tab w:val="left" w:pos="6562"/>
+              </w:tabs>
+              <w:spacing w:after="0" w:line="240" w:lineRule="auto"/>
+              <w:jc w:val="both"/>
+              <w:rPr>
+                <w:rFonts w:asciiTheme="majorHAnsi" w:hAnsiTheme="majorHAnsi" w:cstheme="majorHAnsi"/>
+                <w:noProof/>
+                <w:sz w:val="24"/>
+                <w:szCs w:val="24"/>
+                <w:lang w:val="pt-BR" w:bidi="ar-SA"/>
+              </w:rPr>
+            </w:pPr>
+            <w:r>
+              <w:rPr>
+                <w:rFonts w:asciiTheme="majorHAnsi" w:hAnsiTheme="majorHAnsi" w:cstheme="majorHAnsi"/>
+                <w:noProof/>
+                <w:sz w:val="24"/>
+                <w:szCs w:val="24"/>
+                <w:lang w:val="pt-BR" w:bidi="ar-SA"/>
+              </w:rPr>
+              <w:t>(    ) Os custos com a mobilização e desmobilização da obra fazem parte dos custos diretos da obra e devem constar na planilha orçamentária.</w:t>
+            </w:r>
+          </w:p>
+          <w:p>
+            <w:pPr>
+              <w:tabs>
+                <w:tab w:val="left" w:pos="6562"/>
+              </w:tabs>
+              <w:spacing w:after="0" w:line="240" w:lineRule="auto"/>
+              <w:jc w:val="both"/>
+              <w:rPr>
+                <w:rFonts w:asciiTheme="majorHAnsi" w:hAnsiTheme="majorHAnsi" w:cstheme="majorHAnsi"/>
+                <w:noProof/>
+                <w:sz w:val="24"/>
+                <w:szCs w:val="24"/>
+                <w:lang w:val="pt-BR" w:bidi="ar-SA"/>
+              </w:rPr>
+            </w:pPr>
+          </w:p>
+          <w:p>
+            <w:pPr>
+              <w:tabs>
+                <w:tab w:val="left" w:pos="6562"/>
+              </w:tabs>
+              <w:spacing w:after="0" w:line="240" w:lineRule="auto"/>
+              <w:jc w:val="both"/>
+              <w:rPr>
+                <w:rFonts w:asciiTheme="majorHAnsi" w:hAnsiTheme="majorHAnsi" w:cstheme="majorHAnsi"/>
+                <w:noProof/>
+                <w:sz w:val="24"/>
+                <w:szCs w:val="24"/>
+                <w:lang w:val="pt-BR" w:bidi="ar-SA"/>
+              </w:rPr>
+            </w:pPr>
+            <w:r>
+              <w:rPr>
+                <w:rFonts w:asciiTheme="majorHAnsi" w:hAnsiTheme="majorHAnsi" w:cstheme="majorHAnsi"/>
+                <w:noProof/>
+                <w:sz w:val="24"/>
+                <w:szCs w:val="24"/>
+                <w:lang w:val="pt-BR" w:bidi="ar-SA"/>
+              </w:rPr>
+              <w:t>(    ) Os custos com a instalação do canteiro e acampamento da obra são custos indiretos e devem ser inseridos no cálculo do BDI da obra.</w:t>
+            </w:r>
+          </w:p>
+          <w:p>
+            <w:pPr>
+              <w:tabs>
+                <w:tab w:val="left" w:pos="6562"/>
+              </w:tabs>
+              <w:spacing w:after="0" w:line="240" w:lineRule="auto"/>
+              <w:jc w:val="both"/>
+              <w:rPr>
+                <w:rFonts w:asciiTheme="majorHAnsi" w:hAnsiTheme="majorHAnsi" w:cstheme="majorHAnsi"/>
+                <w:noProof/>
+                <w:sz w:val="24"/>
+                <w:szCs w:val="24"/>
+                <w:lang w:val="pt-BR" w:bidi="ar-SA"/>
+              </w:rPr>
+            </w:pPr>
+          </w:p>
+          <w:p>
+            <w:pPr>
+              <w:tabs>
+                <w:tab w:val="left" w:pos="6562"/>
+              </w:tabs>
+              <w:spacing w:after="0" w:line="240" w:lineRule="auto"/>
+              <w:jc w:val="both"/>
+              <w:rPr>
+                <w:rFonts w:asciiTheme="majorHAnsi" w:hAnsiTheme="majorHAnsi" w:cstheme="majorHAnsi"/>
+                <w:noProof/>
+                <w:sz w:val="24"/>
+                <w:szCs w:val="24"/>
+                <w:lang w:val="pt-BR" w:bidi="ar-SA"/>
+              </w:rPr>
+            </w:pPr>
+            <w:r>
+              <w:rPr>
+                <w:rFonts w:asciiTheme="majorHAnsi" w:hAnsiTheme="majorHAnsi" w:cstheme="majorHAnsi"/>
+                <w:noProof/>
+                <w:sz w:val="24"/>
+                <w:szCs w:val="24"/>
+                <w:lang w:val="pt-BR" w:bidi="ar-SA"/>
+              </w:rPr>
+              <w:t>As afirmativas são, na ordem apresentada, respectivamente,</w:t>
+            </w:r>
+          </w:p>
+          <w:p>
+            <w:pPr>
+              <w:tabs>
+                <w:tab w:val="left" w:pos="6562"/>
+              </w:tabs>
+              <w:spacing w:after="0" w:line="240" w:lineRule="auto"/>
+              <w:jc w:val="both"/>
+              <w:rPr>
+                <w:rFonts w:asciiTheme="majorHAnsi" w:hAnsiTheme="majorHAnsi" w:cstheme="majorHAnsi"/>
+                <w:noProof/>
+                <w:sz w:val="24"/>
+                <w:szCs w:val="24"/>
+                <w:lang w:val="pt-BR" w:bidi="ar-SA"/>
+              </w:rPr>
+            </w:pPr>
+            <w:r>
+              <w:rPr>
+                <w:rFonts w:asciiTheme="majorHAnsi" w:hAnsiTheme="majorHAnsi" w:cstheme="majorHAnsi"/>
+                <w:noProof/>
+                <w:sz w:val="24"/>
+                <w:szCs w:val="24"/>
+                <w:lang w:val="pt-BR" w:bidi="ar-SA"/>
+              </w:rPr>
+              <w:t xml:space="preserve">R: </w:t>
+            </w:r>
+            <w:r>
+              <w:rPr>
+                <w:rFonts w:asciiTheme="majorHAnsi" w:hAnsiTheme="majorHAnsi" w:cstheme="majorHAnsi"/>
+                <w:noProof/>
+                <w:sz w:val="24"/>
+                <w:szCs w:val="24"/>
+                <w:lang w:val="pt-BR" w:bidi="ar-SA"/>
+              </w:rPr>
+              <w:t>F – V – F</w:t>
+            </w:r>
+          </w:p>
+          <w:p>
+            <w:pPr>
+              <w:tabs>
+                <w:tab w:val="left" w:pos="6562"/>
+              </w:tabs>
+              <w:spacing w:after="0" w:line="240" w:lineRule="auto"/>
+              <w:jc w:val="both"/>
+              <w:rPr>
+                <w:rFonts w:asciiTheme="majorHAnsi" w:hAnsiTheme="majorHAnsi" w:cstheme="majorHAnsi"/>
+                <w:noProof/>
+                <w:sz w:val="24"/>
+                <w:szCs w:val="24"/>
+                <w:lang w:val="pt-BR" w:bidi="ar-SA"/>
+              </w:rPr>
+            </w:pPr>
+          </w:p>
+          <w:p>
+            <w:pPr>
+              <w:tabs>
+                <w:tab w:val="left" w:pos="6562"/>
+              </w:tabs>
+              <w:spacing w:after="0" w:line="240" w:lineRule="auto"/>
+              <w:jc w:val="both"/>
+              <w:rPr>
+                <w:rFonts w:asciiTheme="majorHAnsi" w:hAnsiTheme="majorHAnsi" w:cstheme="majorHAnsi"/>
+                <w:noProof/>
+                <w:sz w:val="24"/>
+                <w:szCs w:val="24"/>
+                <w:lang w:val="pt-BR" w:bidi="ar-SA"/>
+              </w:rPr>
+            </w:pPr>
+            <w:r>
+              <w:rPr>
+                <w:rFonts w:asciiTheme="majorHAnsi" w:hAnsiTheme="majorHAnsi" w:cstheme="majorHAnsi"/>
+                <w:noProof/>
+                <w:sz w:val="24"/>
+                <w:szCs w:val="24"/>
+                <w:lang w:val="pt-BR" w:bidi="ar-SA"/>
+              </w:rPr>
+              <w:t xml:space="preserve">2 - </w:t>
+            </w:r>
+            <w:r>
+              <w:rPr>
+                <w:rFonts w:asciiTheme="majorHAnsi" w:hAnsiTheme="majorHAnsi" w:cstheme="majorHAnsi"/>
+                <w:noProof/>
+                <w:sz w:val="24"/>
+                <w:szCs w:val="24"/>
+                <w:lang w:val="pt-BR" w:bidi="ar-SA"/>
+              </w:rPr>
+              <w:t>Sobre o SINAPI, é correto afirmar que:</w:t>
+            </w:r>
+          </w:p>
+          <w:p>
+            <w:pPr>
+              <w:tabs>
+                <w:tab w:val="left" w:pos="6562"/>
+              </w:tabs>
+              <w:spacing w:after="0" w:line="240" w:lineRule="auto"/>
+              <w:jc w:val="both"/>
+              <w:rPr>
+                <w:rFonts w:asciiTheme="majorHAnsi" w:hAnsiTheme="majorHAnsi" w:cstheme="majorHAnsi"/>
+                <w:noProof/>
+                <w:sz w:val="24"/>
+                <w:szCs w:val="24"/>
+                <w:lang w:val="pt-BR" w:bidi="ar-SA"/>
+              </w:rPr>
+            </w:pPr>
+            <w:r>
+              <w:rPr>
+                <w:rFonts w:asciiTheme="majorHAnsi" w:hAnsiTheme="majorHAnsi" w:cstheme="majorHAnsi"/>
+                <w:noProof/>
+                <w:sz w:val="24"/>
+                <w:szCs w:val="24"/>
+                <w:lang w:val="pt-BR" w:bidi="ar-SA"/>
+              </w:rPr>
+              <w:t>A Caixa Econômica Federal e o Instituto Brasileiro de Geografia e Estatística (IBGE) são responsáveis pela aferição e divulgação de preços de serviços e insumos para utilização em orçamentos.</w:t>
+            </w:r>
+          </w:p>
+          <w:p>
+            <w:pPr>
+              <w:tabs>
+                <w:tab w:val="left" w:pos="6562"/>
+              </w:tabs>
+              <w:spacing w:after="0" w:line="240" w:lineRule="auto"/>
+              <w:jc w:val="both"/>
+              <w:rPr>
+                <w:rFonts w:asciiTheme="majorHAnsi" w:hAnsiTheme="majorHAnsi" w:cstheme="majorHAnsi"/>
+                <w:noProof/>
+                <w:sz w:val="24"/>
+                <w:szCs w:val="24"/>
+                <w:lang w:val="pt-BR" w:bidi="ar-SA"/>
+              </w:rPr>
+            </w:pPr>
+          </w:p>
+          <w:p>
+            <w:pPr>
+              <w:tabs>
+                <w:tab w:val="left" w:pos="6562"/>
+              </w:tabs>
+              <w:spacing w:after="0" w:line="240" w:lineRule="auto"/>
+              <w:jc w:val="both"/>
+              <w:rPr>
+                <w:rFonts w:asciiTheme="majorHAnsi" w:hAnsiTheme="majorHAnsi" w:cstheme="majorHAnsi"/>
+                <w:noProof/>
+                <w:sz w:val="24"/>
+                <w:szCs w:val="24"/>
+                <w:lang w:val="pt-BR" w:bidi="ar-SA"/>
+              </w:rPr>
+            </w:pPr>
+            <w:r>
+              <w:rPr>
+                <w:rFonts w:asciiTheme="majorHAnsi" w:hAnsiTheme="majorHAnsi" w:cstheme="majorHAnsi"/>
+                <w:noProof/>
+                <w:sz w:val="24"/>
+                <w:szCs w:val="24"/>
+                <w:lang w:val="pt-BR" w:bidi="ar-SA"/>
+              </w:rPr>
+              <w:t xml:space="preserve">3 - </w:t>
+            </w:r>
+            <w:r>
+              <w:rPr>
+                <w:rFonts w:asciiTheme="majorHAnsi" w:hAnsiTheme="majorHAnsi" w:cstheme="majorHAnsi"/>
+                <w:noProof/>
+                <w:sz w:val="24"/>
+                <w:szCs w:val="24"/>
+                <w:lang w:val="pt-BR" w:bidi="ar-SA"/>
+              </w:rPr>
+              <w:t>Todo orçamento é composto por custos diretos, custos indiretos e o BDI − Benefícios e Despesas Indiretas. Não corresponde a uma parcela de custo direto:</w:t>
+            </w:r>
+          </w:p>
+          <w:p>
+            <w:pPr>
+              <w:tabs>
+                <w:tab w:val="left" w:pos="6562"/>
+              </w:tabs>
+              <w:spacing w:after="0" w:line="240" w:lineRule="auto"/>
+              <w:jc w:val="both"/>
+              <w:rPr>
+                <w:rFonts w:asciiTheme="majorHAnsi" w:hAnsiTheme="majorHAnsi" w:cstheme="majorHAnsi"/>
+                <w:noProof/>
+                <w:sz w:val="24"/>
+                <w:szCs w:val="24"/>
+                <w:lang w:val="pt-BR" w:bidi="ar-SA"/>
+              </w:rPr>
+            </w:pPr>
+            <w:r>
+              <w:rPr>
+                <w:rFonts w:asciiTheme="majorHAnsi" w:hAnsiTheme="majorHAnsi" w:cstheme="majorHAnsi"/>
+                <w:noProof/>
+                <w:sz w:val="24"/>
+                <w:szCs w:val="24"/>
+                <w:lang w:val="pt-BR" w:bidi="ar-SA"/>
+              </w:rPr>
+              <w:t xml:space="preserve">R: </w:t>
+            </w:r>
+            <w:r>
+              <w:rPr>
+                <w:rFonts w:asciiTheme="majorHAnsi" w:hAnsiTheme="majorHAnsi" w:cstheme="majorHAnsi"/>
+                <w:noProof/>
+                <w:sz w:val="24"/>
+                <w:szCs w:val="24"/>
+                <w:lang w:val="pt-BR" w:bidi="ar-SA"/>
+              </w:rPr>
+              <w:t>Administração central.</w:t>
+            </w:r>
+            <w:r>
+              <w:rPr>
+                <w:rFonts w:asciiTheme="majorHAnsi" w:hAnsiTheme="majorHAnsi" w:cstheme="majorHAnsi"/>
+                <w:noProof/>
+                <w:sz w:val="24"/>
+                <w:szCs w:val="24"/>
+                <w:lang w:val="pt-BR" w:bidi="ar-SA"/>
+              </w:rPr>
+              <w:t>.</w:t>
+            </w:r>
+          </w:p>
+          <w:p>
+            <w:pPr>
+              <w:tabs>
+                <w:tab w:val="left" w:pos="6562"/>
+              </w:tabs>
+              <w:spacing w:after="0" w:line="240" w:lineRule="auto"/>
+              <w:jc w:val="both"/>
+              <w:rPr>
+                <w:rFonts w:asciiTheme="majorHAnsi" w:hAnsiTheme="majorHAnsi" w:cstheme="majorHAnsi"/>
+                <w:noProof/>
+                <w:sz w:val="24"/>
+                <w:szCs w:val="24"/>
+                <w:lang w:val="pt-BR" w:bidi="ar-SA"/>
+              </w:rPr>
+            </w:pPr>
+          </w:p>
+          <w:p>
+            <w:pPr>
+              <w:tabs>
+                <w:tab w:val="left" w:pos="6562"/>
+              </w:tabs>
+              <w:spacing w:after="0" w:line="240" w:lineRule="auto"/>
+              <w:jc w:val="both"/>
+              <w:rPr>
+                <w:rFonts w:asciiTheme="majorHAnsi" w:hAnsiTheme="majorHAnsi" w:cstheme="majorHAnsi"/>
+                <w:noProof/>
+                <w:sz w:val="24"/>
+                <w:szCs w:val="24"/>
+                <w:lang w:val="pt-BR" w:bidi="ar-SA"/>
+              </w:rPr>
+            </w:pPr>
+            <w:r>
+              <w:rPr>
+                <w:rFonts w:asciiTheme="majorHAnsi" w:hAnsiTheme="majorHAnsi" w:cstheme="majorHAnsi"/>
+                <w:noProof/>
+                <w:sz w:val="24"/>
+                <w:szCs w:val="24"/>
+                <w:lang w:val="pt-BR" w:bidi="ar-SA"/>
+              </w:rPr>
+              <w:t xml:space="preserve">4 - </w:t>
+            </w:r>
+            <w:r>
+              <w:rPr>
+                <w:rFonts w:asciiTheme="majorHAnsi" w:hAnsiTheme="majorHAnsi" w:cstheme="majorHAnsi"/>
+                <w:noProof/>
+                <w:sz w:val="24"/>
+                <w:szCs w:val="24"/>
+                <w:lang w:val="pt-BR" w:bidi="ar-SA"/>
+              </w:rPr>
+              <w:t>Em função do grau de suficiência das informações e sua correta compreensão, os produtos de orçamento podem apresentar margem de erro. Dentre as alternativas abaixo, aponte a incorreta:</w:t>
+            </w:r>
+          </w:p>
+          <w:p>
+            <w:pPr>
+              <w:tabs>
+                <w:tab w:val="left" w:pos="6562"/>
+              </w:tabs>
+              <w:spacing w:after="0" w:line="240" w:lineRule="auto"/>
+              <w:jc w:val="both"/>
+              <w:rPr>
+                <w:rFonts w:asciiTheme="majorHAnsi" w:hAnsiTheme="majorHAnsi" w:cstheme="majorHAnsi"/>
+                <w:noProof/>
+                <w:sz w:val="24"/>
+                <w:szCs w:val="24"/>
+                <w:lang w:val="pt-BR" w:bidi="ar-SA"/>
+              </w:rPr>
+            </w:pPr>
+            <w:r>
+              <w:rPr>
+                <w:rFonts w:asciiTheme="majorHAnsi" w:hAnsiTheme="majorHAnsi" w:cstheme="majorHAnsi"/>
+                <w:noProof/>
+                <w:sz w:val="24"/>
+                <w:szCs w:val="24"/>
+                <w:lang w:val="pt-BR" w:bidi="ar-SA"/>
+              </w:rPr>
+              <w:t xml:space="preserve">R: </w:t>
+            </w:r>
+            <w:r>
+              <w:rPr>
+                <w:rFonts w:asciiTheme="majorHAnsi" w:hAnsiTheme="majorHAnsi" w:cstheme="majorHAnsi"/>
+                <w:noProof/>
+                <w:sz w:val="24"/>
+                <w:szCs w:val="24"/>
+                <w:lang w:val="pt-BR" w:bidi="ar-SA"/>
+              </w:rPr>
+              <w:t>Avaliação, margem de erro de 20 a 35%;</w:t>
+            </w:r>
+          </w:p>
+          <w:p>
+            <w:pPr>
+              <w:tabs>
+                <w:tab w:val="left" w:pos="6562"/>
+              </w:tabs>
+              <w:spacing w:after="0" w:line="240" w:lineRule="auto"/>
+              <w:jc w:val="both"/>
+              <w:rPr>
+                <w:rFonts w:asciiTheme="majorHAnsi" w:hAnsiTheme="majorHAnsi" w:cstheme="majorHAnsi"/>
+                <w:noProof/>
+                <w:sz w:val="24"/>
+                <w:szCs w:val="24"/>
+                <w:lang w:val="pt-BR" w:bidi="ar-SA"/>
+              </w:rPr>
+            </w:pPr>
+          </w:p>
+          <w:p>
+            <w:pPr>
+              <w:tabs>
+                <w:tab w:val="left" w:pos="6562"/>
+              </w:tabs>
+              <w:spacing w:after="0" w:line="240" w:lineRule="auto"/>
+              <w:jc w:val="both"/>
+              <w:rPr>
+                <w:rFonts w:asciiTheme="majorHAnsi" w:hAnsiTheme="majorHAnsi" w:cstheme="majorHAnsi"/>
+                <w:noProof/>
+                <w:sz w:val="24"/>
+                <w:szCs w:val="24"/>
+                <w:lang w:val="pt-BR" w:bidi="ar-SA"/>
+              </w:rPr>
+            </w:pPr>
+            <w:r>
+              <w:rPr>
+                <w:rFonts w:asciiTheme="majorHAnsi" w:hAnsiTheme="majorHAnsi" w:cstheme="majorHAnsi"/>
+                <w:noProof/>
+                <w:sz w:val="24"/>
+                <w:szCs w:val="24"/>
+                <w:lang w:val="pt-BR" w:bidi="ar-SA"/>
+              </w:rPr>
+              <w:t xml:space="preserve">5 - </w:t>
+            </w:r>
+            <w:r>
+              <w:rPr>
+                <w:rFonts w:asciiTheme="majorHAnsi" w:hAnsiTheme="majorHAnsi" w:cstheme="majorHAnsi"/>
+                <w:noProof/>
+                <w:sz w:val="24"/>
+                <w:szCs w:val="24"/>
+                <w:lang w:val="pt-BR" w:bidi="ar-SA"/>
+              </w:rPr>
+              <w:t>Sobre o processo de orçamentação direcionado ao Orçamento Operacional, leia as alternativas abaixo e sinalize a incorreta:</w:t>
+            </w:r>
+          </w:p>
+          <w:p>
+            <w:pPr>
+              <w:tabs>
+                <w:tab w:val="left" w:pos="6562"/>
+              </w:tabs>
+              <w:spacing w:after="0" w:line="240" w:lineRule="auto"/>
+              <w:jc w:val="both"/>
+              <w:rPr>
+                <w:rFonts w:asciiTheme="majorHAnsi" w:hAnsiTheme="majorHAnsi" w:cstheme="majorHAnsi"/>
+                <w:noProof/>
+                <w:sz w:val="24"/>
+                <w:szCs w:val="24"/>
+                <w:lang w:val="pt-BR" w:bidi="ar-SA"/>
+              </w:rPr>
+            </w:pPr>
+            <w:r>
+              <w:rPr>
+                <w:rFonts w:asciiTheme="majorHAnsi" w:hAnsiTheme="majorHAnsi" w:cstheme="majorHAnsi"/>
+                <w:noProof/>
+                <w:sz w:val="24"/>
+                <w:szCs w:val="24"/>
+                <w:lang w:val="pt-BR" w:bidi="ar-SA"/>
+              </w:rPr>
+              <w:t xml:space="preserve">R: </w:t>
+            </w:r>
+            <w:r>
+              <w:rPr>
+                <w:rFonts w:asciiTheme="majorHAnsi" w:hAnsiTheme="majorHAnsi" w:cstheme="majorHAnsi"/>
+                <w:noProof/>
+                <w:sz w:val="24"/>
+                <w:szCs w:val="24"/>
+                <w:lang w:val="pt-BR" w:bidi="ar-SA"/>
+              </w:rPr>
+              <w:t>Define Serviço como o conjunto de tarefas que resultam em uma parte funcional da obra.</w:t>
+            </w:r>
+          </w:p>
+        </w:tc>
+      </w:tr>
+    </w:tbl>
+    <w:p>
+      <w:pPr>
+        <w:tabs>
+          <w:tab w:val="left" w:pos="6562"/>
+        </w:tabs>
+        <w:spacing w:after="0" w:line="240" w:lineRule="auto"/>
+        <w:jc w:val="both"/>
+        <w:rPr>
+          <w:rFonts w:asciiTheme="majorHAnsi" w:hAnsiTheme="majorHAnsi" w:cstheme="majorHAnsi"/>
+          <w:noProof/>
+          <w:sz w:val="24"/>
+          <w:szCs w:val="24"/>
+          <w:lang w:val="pt-BR" w:bidi="ar-SA"/>
+        </w:rPr>
+      </w:pPr>
+    </w:p>
+    <w:tbl>
+      <w:tblPr>
+        <w:tblStyle w:val="Tabelacomgrade"/>
+        <w:tblW w:w="0" w:type="auto"/>
+        <w:tblLook w:val="04A0" w:firstRow="1" w:lastRow="0" w:firstColumn="1" w:lastColumn="0" w:noHBand="0" w:noVBand="1"/>
+      </w:tblPr>
+      <w:tblGrid>
+        <w:gridCol w:w="8720"/>
+      </w:tblGrid>
+      <w:tr>
+        <w:tc>
+          <w:tcPr>
+            <w:tcW w:w="8720" w:type="dxa"/>
+          </w:tcPr>
+          <w:p>
+            <w:pPr>
+              <w:tabs>
+                <w:tab w:val="left" w:pos="6562"/>
+              </w:tabs>
+              <w:spacing w:after="0" w:line="240" w:lineRule="auto"/>
+              <w:jc w:val="both"/>
+              <w:rPr>
+                <w:rFonts w:asciiTheme="majorHAnsi" w:hAnsiTheme="majorHAnsi" w:cstheme="majorHAnsi"/>
+                <w:noProof/>
+                <w:sz w:val="24"/>
+                <w:szCs w:val="24"/>
+                <w:lang w:val="pt-BR" w:bidi="ar-SA"/>
+              </w:rPr>
+            </w:pPr>
+            <w:bookmarkStart w:id="0" w:name="_GoBack"/>
+            <w:bookmarkEnd w:id="0"/>
+          </w:p>
+        </w:tc>
+      </w:tr>
+    </w:tbl>
+    <w:p>
+      <w:pPr>
+        <w:tabs>
+          <w:tab w:val="left" w:pos="6562"/>
+        </w:tabs>
+        <w:spacing w:after="0" w:line="240" w:lineRule="auto"/>
+        <w:jc w:val="both"/>
+        <w:rPr>
+          <w:rFonts w:asciiTheme="majorHAnsi" w:hAnsiTheme="majorHAnsi" w:cstheme="majorHAnsi"/>
+          <w:noProof/>
+          <w:sz w:val="24"/>
+          <w:szCs w:val="24"/>
+          <w:lang w:val="pt-BR" w:bidi="ar-SA"/>
+        </w:rPr>
+      </w:pPr>
+    </w:p>
+    <w:p>
+      <w:pPr>
+        <w:tabs>
+          <w:tab w:val="left" w:pos="6562"/>
+        </w:tabs>
+        <w:spacing w:after="0" w:line="240" w:lineRule="auto"/>
+        <w:jc w:val="both"/>
+        <w:rPr>
+          <w:rFonts w:asciiTheme="majorHAnsi" w:hAnsiTheme="majorHAnsi" w:cstheme="majorHAnsi"/>
+          <w:noProof/>
+          <w:sz w:val="24"/>
+          <w:szCs w:val="24"/>
+          <w:lang w:val="pt-BR" w:bidi="ar-SA"/>
+        </w:rPr>
+      </w:pPr>
+    </w:p>
+    <w:p>
+      <w:pPr>
+        <w:tabs>
+          <w:tab w:val="left" w:pos="6562"/>
+        </w:tabs>
+        <w:spacing w:after="0" w:line="240" w:lineRule="auto"/>
+        <w:jc w:val="both"/>
+        <w:rPr>
+          <w:rFonts w:asciiTheme="majorHAnsi" w:hAnsiTheme="majorHAnsi" w:cstheme="majorHAnsi"/>
+          <w:noProof/>
+          <w:sz w:val="24"/>
+          <w:szCs w:val="24"/>
+          <w:lang w:val="pt-BR" w:bidi="ar-SA"/>
+        </w:rPr>
+      </w:pPr>
+    </w:p>
+    <w:p>
+      <w:pPr>
+        <w:tabs>
+          <w:tab w:val="left" w:pos="6562"/>
+        </w:tabs>
+        <w:spacing w:after="0" w:line="240" w:lineRule="auto"/>
+        <w:jc w:val="both"/>
+        <w:rPr>
+          <w:rFonts w:asciiTheme="majorHAnsi" w:hAnsiTheme="majorHAnsi" w:cstheme="majorHAnsi"/>
+          <w:noProof/>
+          <w:sz w:val="24"/>
+          <w:szCs w:val="24"/>
+          <w:lang w:val="pt-BR" w:bidi="ar-SA"/>
+        </w:rPr>
+      </w:pPr>
+    </w:p>
+    <w:p>
+      <w:pPr>
+        <w:tabs>
+          <w:tab w:val="left" w:pos="6562"/>
+        </w:tabs>
+        <w:spacing w:after="0" w:line="240" w:lineRule="auto"/>
+        <w:jc w:val="both"/>
+        <w:rPr>
+          <w:rFonts w:asciiTheme="majorHAnsi" w:hAnsiTheme="majorHAnsi" w:cstheme="majorHAnsi"/>
+          <w:noProof/>
+          <w:sz w:val="24"/>
+          <w:szCs w:val="24"/>
+          <w:lang w:val="pt-BR" w:bidi="ar-SA"/>
+        </w:rPr>
+      </w:pPr>
+    </w:p>
+    <w:p>
+      <w:pPr>
+        <w:tabs>
+          <w:tab w:val="left" w:pos="6562"/>
+        </w:tabs>
+        <w:spacing w:after="0" w:line="240" w:lineRule="auto"/>
+        <w:jc w:val="both"/>
+        <w:rPr>
+          <w:rFonts w:asciiTheme="majorHAnsi" w:hAnsiTheme="majorHAnsi" w:cstheme="majorHAnsi"/>
+          <w:noProof/>
+          <w:sz w:val="24"/>
+          <w:szCs w:val="24"/>
+          <w:lang w:val="pt-BR" w:bidi="ar-SA"/>
+        </w:rPr>
+      </w:pPr>
+    </w:p>
+    <w:p>
+      <w:pPr>
+        <w:tabs>
+          <w:tab w:val="left" w:pos="6562"/>
+        </w:tabs>
+        <w:spacing w:after="0" w:line="240" w:lineRule="auto"/>
+        <w:jc w:val="both"/>
+        <w:rPr>
+          <w:rFonts w:asciiTheme="majorHAnsi" w:hAnsiTheme="majorHAnsi" w:cstheme="majorHAnsi"/>
+          <w:noProof/>
+          <w:sz w:val="24"/>
+          <w:szCs w:val="24"/>
+          <w:lang w:val="pt-BR" w:bidi="ar-SA"/>
+        </w:rPr>
+      </w:pPr>
     </w:p>
     <w:p>
       <w:pPr>
@@ -8041,7 +8811,7 @@
   <a:extraClrSchemeLst/>
   <a:extLst>
     <a:ext uri="{05A4C25C-085E-4340-85A3-A5531E510DB2}">
-      <thm15:themeFamily xmlns:thm15="http://schemas.microsoft.com/office/thememl/2012/main" xmlns="" name="Office Theme" id="{62F939B6-93AF-4DB8-9C6B-D6C7DFDC589F}" vid="{4A3C46E8-61CC-4603-A589-7422A47A8E4A}"/>
+      <thm15:themeFamily xmlns="" xmlns:thm15="http://schemas.microsoft.com/office/thememl/2012/main" name="Office Theme" id="{62F939B6-93AF-4DB8-9C6B-D6C7DFDC589F}" vid="{4A3C46E8-61CC-4603-A589-7422A47A8E4A}"/>
     </a:ext>
   </a:extLst>
 </a:theme>
@@ -8052,7 +8822,7 @@
 </file>
 
 <file path=customXml/itemProps1.xml><?xml version="1.0" encoding="utf-8"?>
-<ds:datastoreItem xmlns:ds="http://schemas.openxmlformats.org/officeDocument/2006/customXml" ds:itemID="{3F78E576-EE01-4534-8440-980FB6A1D8B1}">
+<ds:datastoreItem xmlns:ds="http://schemas.openxmlformats.org/officeDocument/2006/customXml" ds:itemID="{5090BD42-5EFA-4FF7-BCB6-EC61DF5A4425}">
   <ds:schemaRefs>
     <ds:schemaRef ds:uri="http://schemas.openxmlformats.org/officeDocument/2006/bibliography"/>
   </ds:schemaRefs>

</xml_diff>

<commit_message>
BIM 5D - teste unidade 2
</commit_message>
<xml_diff>
--- a/07_bim_5d_custos_orcamentos/custo_orcamentos_notas_aula.docx
+++ b/07_bim_5d_custos_orcamentos/custo_orcamentos_notas_aula.docx
@@ -3843,8 +3843,879 @@
                 <w:lang w:val="pt-BR" w:bidi="ar-SA"/>
               </w:rPr>
             </w:pPr>
+            <w:r>
+              <w:rPr>
+                <w:rFonts w:asciiTheme="majorHAnsi" w:hAnsiTheme="majorHAnsi" w:cstheme="majorHAnsi"/>
+                <w:noProof/>
+                <w:sz w:val="24"/>
+                <w:szCs w:val="24"/>
+                <w:lang w:val="pt-BR" w:bidi="ar-SA"/>
+              </w:rPr>
+              <w:t xml:space="preserve">1 - </w:t>
+            </w:r>
+            <w:r>
+              <w:rPr>
+                <w:rFonts w:asciiTheme="majorHAnsi" w:hAnsiTheme="majorHAnsi" w:cstheme="majorHAnsi"/>
+                <w:noProof/>
+                <w:sz w:val="24"/>
+                <w:szCs w:val="24"/>
+                <w:lang w:val="pt-BR" w:bidi="ar-SA"/>
+              </w:rPr>
+              <w:t>Com relação à orçamentação de uma obra, analise as afirmativas a seguir e assinale V para a verdadeira e F para a falsa.</w:t>
+            </w:r>
+          </w:p>
+          <w:p>
+            <w:pPr>
+              <w:tabs>
+                <w:tab w:val="left" w:pos="6562"/>
+              </w:tabs>
+              <w:spacing w:after="0" w:line="240" w:lineRule="auto"/>
+              <w:jc w:val="both"/>
+              <w:rPr>
+                <w:rFonts w:asciiTheme="majorHAnsi" w:hAnsiTheme="majorHAnsi" w:cstheme="majorHAnsi"/>
+                <w:noProof/>
+                <w:sz w:val="24"/>
+                <w:szCs w:val="24"/>
+                <w:lang w:val="pt-BR" w:bidi="ar-SA"/>
+              </w:rPr>
+            </w:pPr>
+          </w:p>
+          <w:p>
+            <w:pPr>
+              <w:tabs>
+                <w:tab w:val="left" w:pos="6562"/>
+              </w:tabs>
+              <w:spacing w:after="0" w:line="240" w:lineRule="auto"/>
+              <w:jc w:val="both"/>
+              <w:rPr>
+                <w:rFonts w:asciiTheme="majorHAnsi" w:hAnsiTheme="majorHAnsi" w:cstheme="majorHAnsi"/>
+                <w:noProof/>
+                <w:sz w:val="24"/>
+                <w:szCs w:val="24"/>
+                <w:lang w:val="pt-BR" w:bidi="ar-SA"/>
+              </w:rPr>
+            </w:pPr>
+            <w:r>
+              <w:rPr>
+                <w:rFonts w:asciiTheme="majorHAnsi" w:hAnsiTheme="majorHAnsi" w:cstheme="majorHAnsi"/>
+                <w:noProof/>
+                <w:sz w:val="24"/>
+                <w:szCs w:val="24"/>
+                <w:lang w:val="pt-BR" w:bidi="ar-SA"/>
+              </w:rPr>
+              <w:t>(    ) Os custos com a Administração Local são despesas indiretas e devem ser inseridas no cálculo do BDI da obra.</w:t>
+            </w:r>
+          </w:p>
+          <w:p>
+            <w:pPr>
+              <w:tabs>
+                <w:tab w:val="left" w:pos="6562"/>
+              </w:tabs>
+              <w:spacing w:after="0" w:line="240" w:lineRule="auto"/>
+              <w:jc w:val="both"/>
+              <w:rPr>
+                <w:rFonts w:asciiTheme="majorHAnsi" w:hAnsiTheme="majorHAnsi" w:cstheme="majorHAnsi"/>
+                <w:noProof/>
+                <w:sz w:val="24"/>
+                <w:szCs w:val="24"/>
+                <w:lang w:val="pt-BR" w:bidi="ar-SA"/>
+              </w:rPr>
+            </w:pPr>
+          </w:p>
+          <w:p>
+            <w:pPr>
+              <w:tabs>
+                <w:tab w:val="left" w:pos="6562"/>
+              </w:tabs>
+              <w:spacing w:after="0" w:line="240" w:lineRule="auto"/>
+              <w:jc w:val="both"/>
+              <w:rPr>
+                <w:rFonts w:asciiTheme="majorHAnsi" w:hAnsiTheme="majorHAnsi" w:cstheme="majorHAnsi"/>
+                <w:noProof/>
+                <w:sz w:val="24"/>
+                <w:szCs w:val="24"/>
+                <w:lang w:val="pt-BR" w:bidi="ar-SA"/>
+              </w:rPr>
+            </w:pPr>
+            <w:r>
+              <w:rPr>
+                <w:rFonts w:asciiTheme="majorHAnsi" w:hAnsiTheme="majorHAnsi" w:cstheme="majorHAnsi"/>
+                <w:noProof/>
+                <w:sz w:val="24"/>
+                <w:szCs w:val="24"/>
+                <w:lang w:val="pt-BR" w:bidi="ar-SA"/>
+              </w:rPr>
+              <w:t>(    ) Os custos com a mobilização e desmobilização da obra fazem parte dos custos indiretos da obra e devem constar na planilha orçamentária.</w:t>
+            </w:r>
+          </w:p>
+          <w:p>
+            <w:pPr>
+              <w:tabs>
+                <w:tab w:val="left" w:pos="6562"/>
+              </w:tabs>
+              <w:spacing w:after="0" w:line="240" w:lineRule="auto"/>
+              <w:jc w:val="both"/>
+              <w:rPr>
+                <w:rFonts w:asciiTheme="majorHAnsi" w:hAnsiTheme="majorHAnsi" w:cstheme="majorHAnsi"/>
+                <w:noProof/>
+                <w:sz w:val="24"/>
+                <w:szCs w:val="24"/>
+                <w:lang w:val="pt-BR" w:bidi="ar-SA"/>
+              </w:rPr>
+            </w:pPr>
+          </w:p>
+          <w:p>
+            <w:pPr>
+              <w:tabs>
+                <w:tab w:val="left" w:pos="6562"/>
+              </w:tabs>
+              <w:spacing w:after="0" w:line="240" w:lineRule="auto"/>
+              <w:jc w:val="both"/>
+              <w:rPr>
+                <w:rFonts w:asciiTheme="majorHAnsi" w:hAnsiTheme="majorHAnsi" w:cstheme="majorHAnsi"/>
+                <w:noProof/>
+                <w:sz w:val="24"/>
+                <w:szCs w:val="24"/>
+                <w:lang w:val="pt-BR" w:bidi="ar-SA"/>
+              </w:rPr>
+            </w:pPr>
+            <w:r>
+              <w:rPr>
+                <w:rFonts w:asciiTheme="majorHAnsi" w:hAnsiTheme="majorHAnsi" w:cstheme="majorHAnsi"/>
+                <w:noProof/>
+                <w:sz w:val="24"/>
+                <w:szCs w:val="24"/>
+                <w:lang w:val="pt-BR" w:bidi="ar-SA"/>
+              </w:rPr>
+              <w:t>(    ) Os custos com a instalação do canteiro e acampamento da obra são custos indiretos e devem ser inseridos no cálculo do BDI da obra.</w:t>
+            </w:r>
+          </w:p>
+          <w:p>
+            <w:pPr>
+              <w:tabs>
+                <w:tab w:val="left" w:pos="6562"/>
+              </w:tabs>
+              <w:spacing w:after="0" w:line="240" w:lineRule="auto"/>
+              <w:jc w:val="both"/>
+              <w:rPr>
+                <w:rFonts w:asciiTheme="majorHAnsi" w:hAnsiTheme="majorHAnsi" w:cstheme="majorHAnsi"/>
+                <w:noProof/>
+                <w:sz w:val="24"/>
+                <w:szCs w:val="24"/>
+                <w:lang w:val="pt-BR" w:bidi="ar-SA"/>
+              </w:rPr>
+            </w:pPr>
+          </w:p>
+          <w:p>
+            <w:pPr>
+              <w:tabs>
+                <w:tab w:val="left" w:pos="6562"/>
+              </w:tabs>
+              <w:spacing w:after="0" w:line="240" w:lineRule="auto"/>
+              <w:jc w:val="both"/>
+              <w:rPr>
+                <w:rFonts w:asciiTheme="majorHAnsi" w:hAnsiTheme="majorHAnsi" w:cstheme="majorHAnsi"/>
+                <w:noProof/>
+                <w:sz w:val="24"/>
+                <w:szCs w:val="24"/>
+                <w:lang w:val="pt-BR" w:bidi="ar-SA"/>
+              </w:rPr>
+            </w:pPr>
+            <w:r>
+              <w:rPr>
+                <w:rFonts w:asciiTheme="majorHAnsi" w:hAnsiTheme="majorHAnsi" w:cstheme="majorHAnsi"/>
+                <w:noProof/>
+                <w:sz w:val="24"/>
+                <w:szCs w:val="24"/>
+                <w:lang w:val="pt-BR" w:bidi="ar-SA"/>
+              </w:rPr>
+              <w:t>As afirmativas são, na ordem apresentada, respectivamente,</w:t>
+            </w:r>
+          </w:p>
+          <w:p>
+            <w:pPr>
+              <w:tabs>
+                <w:tab w:val="left" w:pos="6562"/>
+              </w:tabs>
+              <w:spacing w:after="0" w:line="240" w:lineRule="auto"/>
+              <w:jc w:val="both"/>
+              <w:rPr>
+                <w:rFonts w:asciiTheme="majorHAnsi" w:hAnsiTheme="majorHAnsi" w:cstheme="majorHAnsi"/>
+                <w:noProof/>
+                <w:sz w:val="24"/>
+                <w:szCs w:val="24"/>
+                <w:lang w:val="pt-BR" w:bidi="ar-SA"/>
+              </w:rPr>
+            </w:pPr>
+            <w:r>
+              <w:rPr>
+                <w:rFonts w:asciiTheme="majorHAnsi" w:hAnsiTheme="majorHAnsi" w:cstheme="majorHAnsi"/>
+                <w:noProof/>
+                <w:sz w:val="24"/>
+                <w:szCs w:val="24"/>
+                <w:lang w:val="pt-BR" w:bidi="ar-SA"/>
+              </w:rPr>
+              <w:t xml:space="preserve">R: </w:t>
+            </w:r>
+            <w:r>
+              <w:rPr>
+                <w:rFonts w:asciiTheme="majorHAnsi" w:hAnsiTheme="majorHAnsi" w:cstheme="majorHAnsi"/>
+                <w:noProof/>
+                <w:sz w:val="24"/>
+                <w:szCs w:val="24"/>
+                <w:lang w:val="pt-BR" w:bidi="ar-SA"/>
+              </w:rPr>
+              <w:t>F – V – F.</w:t>
+            </w:r>
+          </w:p>
+          <w:p>
+            <w:pPr>
+              <w:tabs>
+                <w:tab w:val="left" w:pos="6562"/>
+              </w:tabs>
+              <w:spacing w:after="0" w:line="240" w:lineRule="auto"/>
+              <w:jc w:val="both"/>
+              <w:rPr>
+                <w:rFonts w:asciiTheme="majorHAnsi" w:hAnsiTheme="majorHAnsi" w:cstheme="majorHAnsi"/>
+                <w:noProof/>
+                <w:sz w:val="24"/>
+                <w:szCs w:val="24"/>
+                <w:lang w:val="pt-BR" w:bidi="ar-SA"/>
+              </w:rPr>
+            </w:pPr>
+          </w:p>
+          <w:p>
+            <w:pPr>
+              <w:tabs>
+                <w:tab w:val="left" w:pos="6562"/>
+              </w:tabs>
+              <w:spacing w:after="0" w:line="240" w:lineRule="auto"/>
+              <w:jc w:val="both"/>
+              <w:rPr>
+                <w:rFonts w:asciiTheme="majorHAnsi" w:hAnsiTheme="majorHAnsi" w:cstheme="majorHAnsi"/>
+                <w:noProof/>
+                <w:sz w:val="24"/>
+                <w:szCs w:val="24"/>
+                <w:lang w:val="pt-BR" w:bidi="ar-SA"/>
+              </w:rPr>
+            </w:pPr>
+            <w:r>
+              <w:rPr>
+                <w:rFonts w:asciiTheme="majorHAnsi" w:hAnsiTheme="majorHAnsi" w:cstheme="majorHAnsi"/>
+                <w:noProof/>
+                <w:sz w:val="24"/>
+                <w:szCs w:val="24"/>
+                <w:lang w:val="pt-BR" w:bidi="ar-SA"/>
+              </w:rPr>
+              <w:t xml:space="preserve">2 - </w:t>
+            </w:r>
+            <w:r>
+              <w:rPr>
+                <w:rFonts w:asciiTheme="majorHAnsi" w:hAnsiTheme="majorHAnsi" w:cstheme="majorHAnsi"/>
+                <w:noProof/>
+                <w:sz w:val="24"/>
+                <w:szCs w:val="24"/>
+                <w:lang w:val="pt-BR" w:bidi="ar-SA"/>
+              </w:rPr>
+              <w:t>Referente aos custos de mobilização e desmobilização de uma obra, analise as afirmativas abaixo, considerando V para a(s) afirmativa(s) verdadeira(s) e F para a(s) falsa(s).</w:t>
+            </w:r>
+          </w:p>
+          <w:p>
+            <w:pPr>
+              <w:tabs>
+                <w:tab w:val="left" w:pos="6562"/>
+              </w:tabs>
+              <w:spacing w:after="0" w:line="240" w:lineRule="auto"/>
+              <w:jc w:val="both"/>
+              <w:rPr>
+                <w:rFonts w:asciiTheme="majorHAnsi" w:hAnsiTheme="majorHAnsi" w:cstheme="majorHAnsi"/>
+                <w:noProof/>
+                <w:sz w:val="24"/>
+                <w:szCs w:val="24"/>
+                <w:lang w:val="pt-BR" w:bidi="ar-SA"/>
+              </w:rPr>
+            </w:pPr>
+          </w:p>
+          <w:p>
+            <w:pPr>
+              <w:tabs>
+                <w:tab w:val="left" w:pos="6562"/>
+              </w:tabs>
+              <w:spacing w:after="0" w:line="240" w:lineRule="auto"/>
+              <w:jc w:val="both"/>
+              <w:rPr>
+                <w:rFonts w:asciiTheme="majorHAnsi" w:hAnsiTheme="majorHAnsi" w:cstheme="majorHAnsi"/>
+                <w:noProof/>
+                <w:sz w:val="24"/>
+                <w:szCs w:val="24"/>
+                <w:lang w:val="pt-BR" w:bidi="ar-SA"/>
+              </w:rPr>
+            </w:pPr>
+            <w:r>
+              <w:rPr>
+                <w:rFonts w:asciiTheme="majorHAnsi" w:hAnsiTheme="majorHAnsi" w:cstheme="majorHAnsi"/>
+                <w:noProof/>
+                <w:sz w:val="24"/>
+                <w:szCs w:val="24"/>
+                <w:lang w:val="pt-BR" w:bidi="ar-SA"/>
+              </w:rPr>
+              <w:t>(    ) É um componente de custo indireto constituído por custos incorridos para a preparação da infraestrutura operacional da obra.</w:t>
+            </w:r>
+          </w:p>
+          <w:p>
+            <w:pPr>
+              <w:tabs>
+                <w:tab w:val="left" w:pos="6562"/>
+              </w:tabs>
+              <w:spacing w:after="0" w:line="240" w:lineRule="auto"/>
+              <w:jc w:val="both"/>
+              <w:rPr>
+                <w:rFonts w:asciiTheme="majorHAnsi" w:hAnsiTheme="majorHAnsi" w:cstheme="majorHAnsi"/>
+                <w:noProof/>
+                <w:sz w:val="24"/>
+                <w:szCs w:val="24"/>
+                <w:lang w:val="pt-BR" w:bidi="ar-SA"/>
+              </w:rPr>
+            </w:pPr>
+          </w:p>
+          <w:p>
+            <w:pPr>
+              <w:tabs>
+                <w:tab w:val="left" w:pos="6562"/>
+              </w:tabs>
+              <w:spacing w:after="0" w:line="240" w:lineRule="auto"/>
+              <w:jc w:val="both"/>
+              <w:rPr>
+                <w:rFonts w:asciiTheme="majorHAnsi" w:hAnsiTheme="majorHAnsi" w:cstheme="majorHAnsi"/>
+                <w:noProof/>
+                <w:sz w:val="24"/>
+                <w:szCs w:val="24"/>
+                <w:lang w:val="pt-BR" w:bidi="ar-SA"/>
+              </w:rPr>
+            </w:pPr>
+            <w:r>
+              <w:rPr>
+                <w:rFonts w:asciiTheme="majorHAnsi" w:hAnsiTheme="majorHAnsi" w:cstheme="majorHAnsi"/>
+                <w:noProof/>
+                <w:sz w:val="24"/>
+                <w:szCs w:val="24"/>
+                <w:lang w:val="pt-BR" w:bidi="ar-SA"/>
+              </w:rPr>
+              <w:t>(    ) Compreende serviços de transporte, carga e descarga de insumos para a montagem do canteiro de obras.</w:t>
+            </w:r>
+          </w:p>
+          <w:p>
+            <w:pPr>
+              <w:tabs>
+                <w:tab w:val="left" w:pos="6562"/>
+              </w:tabs>
+              <w:spacing w:after="0" w:line="240" w:lineRule="auto"/>
+              <w:jc w:val="both"/>
+              <w:rPr>
+                <w:rFonts w:asciiTheme="majorHAnsi" w:hAnsiTheme="majorHAnsi" w:cstheme="majorHAnsi"/>
+                <w:noProof/>
+                <w:sz w:val="24"/>
+                <w:szCs w:val="24"/>
+                <w:lang w:val="pt-BR" w:bidi="ar-SA"/>
+              </w:rPr>
+            </w:pPr>
+          </w:p>
+          <w:p>
+            <w:pPr>
+              <w:tabs>
+                <w:tab w:val="left" w:pos="6562"/>
+              </w:tabs>
+              <w:spacing w:after="0" w:line="240" w:lineRule="auto"/>
+              <w:jc w:val="both"/>
+              <w:rPr>
+                <w:rFonts w:asciiTheme="majorHAnsi" w:hAnsiTheme="majorHAnsi" w:cstheme="majorHAnsi"/>
+                <w:noProof/>
+                <w:sz w:val="24"/>
+                <w:szCs w:val="24"/>
+                <w:lang w:val="pt-BR" w:bidi="ar-SA"/>
+              </w:rPr>
+            </w:pPr>
+            <w:r>
+              <w:rPr>
+                <w:rFonts w:asciiTheme="majorHAnsi" w:hAnsiTheme="majorHAnsi" w:cstheme="majorHAnsi"/>
+                <w:noProof/>
+                <w:sz w:val="24"/>
+                <w:szCs w:val="24"/>
+                <w:lang w:val="pt-BR" w:bidi="ar-SA"/>
+              </w:rPr>
+              <w:t>(    ) Deve compor a planilha de orçamento como item independente, podendo ser calculada analiticamente ou por percentual.</w:t>
+            </w:r>
+          </w:p>
+          <w:p>
+            <w:pPr>
+              <w:tabs>
+                <w:tab w:val="left" w:pos="6562"/>
+              </w:tabs>
+              <w:spacing w:after="0" w:line="240" w:lineRule="auto"/>
+              <w:jc w:val="both"/>
+              <w:rPr>
+                <w:rFonts w:asciiTheme="majorHAnsi" w:hAnsiTheme="majorHAnsi" w:cstheme="majorHAnsi"/>
+                <w:noProof/>
+                <w:sz w:val="24"/>
+                <w:szCs w:val="24"/>
+                <w:lang w:val="pt-BR" w:bidi="ar-SA"/>
+              </w:rPr>
+            </w:pPr>
+          </w:p>
+          <w:p>
+            <w:pPr>
+              <w:tabs>
+                <w:tab w:val="left" w:pos="6562"/>
+              </w:tabs>
+              <w:spacing w:after="0" w:line="240" w:lineRule="auto"/>
+              <w:jc w:val="both"/>
+              <w:rPr>
+                <w:rFonts w:asciiTheme="majorHAnsi" w:hAnsiTheme="majorHAnsi" w:cstheme="majorHAnsi"/>
+                <w:noProof/>
+                <w:sz w:val="24"/>
+                <w:szCs w:val="24"/>
+                <w:lang w:val="pt-BR" w:bidi="ar-SA"/>
+              </w:rPr>
+            </w:pPr>
+            <w:r>
+              <w:rPr>
+                <w:rFonts w:asciiTheme="majorHAnsi" w:hAnsiTheme="majorHAnsi" w:cstheme="majorHAnsi"/>
+                <w:noProof/>
+                <w:sz w:val="24"/>
+                <w:szCs w:val="24"/>
+                <w:lang w:val="pt-BR" w:bidi="ar-SA"/>
+              </w:rPr>
+              <w:t>As afirmativas são, respectivamente:</w:t>
+            </w:r>
+          </w:p>
+          <w:p>
+            <w:pPr>
+              <w:tabs>
+                <w:tab w:val="left" w:pos="6562"/>
+              </w:tabs>
+              <w:spacing w:after="0" w:line="240" w:lineRule="auto"/>
+              <w:jc w:val="both"/>
+              <w:rPr>
+                <w:rFonts w:asciiTheme="majorHAnsi" w:hAnsiTheme="majorHAnsi" w:cstheme="majorHAnsi"/>
+                <w:noProof/>
+                <w:sz w:val="24"/>
+                <w:szCs w:val="24"/>
+                <w:lang w:val="pt-BR" w:bidi="ar-SA"/>
+              </w:rPr>
+            </w:pPr>
+            <w:r>
+              <w:rPr>
+                <w:rFonts w:asciiTheme="majorHAnsi" w:hAnsiTheme="majorHAnsi" w:cstheme="majorHAnsi"/>
+                <w:noProof/>
+                <w:sz w:val="24"/>
+                <w:szCs w:val="24"/>
+                <w:lang w:val="pt-BR" w:bidi="ar-SA"/>
+              </w:rPr>
+              <w:t xml:space="preserve">R: </w:t>
+            </w:r>
+            <w:r>
+              <w:rPr>
+                <w:rFonts w:asciiTheme="majorHAnsi" w:hAnsiTheme="majorHAnsi" w:cstheme="majorHAnsi"/>
+                <w:noProof/>
+                <w:sz w:val="24"/>
+                <w:szCs w:val="24"/>
+                <w:lang w:val="pt-BR" w:bidi="ar-SA"/>
+              </w:rPr>
+              <w:t>v – v – v</w:t>
+            </w:r>
             <w:bookmarkStart w:id="0" w:name="_GoBack"/>
             <w:bookmarkEnd w:id="0"/>
+            <w:r>
+              <w:rPr>
+                <w:rFonts w:asciiTheme="majorHAnsi" w:hAnsiTheme="majorHAnsi" w:cstheme="majorHAnsi"/>
+                <w:noProof/>
+                <w:sz w:val="24"/>
+                <w:szCs w:val="24"/>
+                <w:lang w:val="pt-BR" w:bidi="ar-SA"/>
+              </w:rPr>
+              <w:t>;</w:t>
+            </w:r>
+          </w:p>
+          <w:p>
+            <w:pPr>
+              <w:tabs>
+                <w:tab w:val="left" w:pos="6562"/>
+              </w:tabs>
+              <w:spacing w:after="0" w:line="240" w:lineRule="auto"/>
+              <w:jc w:val="both"/>
+              <w:rPr>
+                <w:rFonts w:asciiTheme="majorHAnsi" w:hAnsiTheme="majorHAnsi" w:cstheme="majorHAnsi"/>
+                <w:noProof/>
+                <w:sz w:val="24"/>
+                <w:szCs w:val="24"/>
+                <w:lang w:val="pt-BR" w:bidi="ar-SA"/>
+              </w:rPr>
+            </w:pPr>
+          </w:p>
+          <w:p>
+            <w:pPr>
+              <w:tabs>
+                <w:tab w:val="left" w:pos="6562"/>
+              </w:tabs>
+              <w:spacing w:after="0" w:line="240" w:lineRule="auto"/>
+              <w:jc w:val="both"/>
+              <w:rPr>
+                <w:rFonts w:asciiTheme="majorHAnsi" w:hAnsiTheme="majorHAnsi" w:cstheme="majorHAnsi"/>
+                <w:noProof/>
+                <w:sz w:val="24"/>
+                <w:szCs w:val="24"/>
+                <w:lang w:val="pt-BR" w:bidi="ar-SA"/>
+              </w:rPr>
+            </w:pPr>
+            <w:r>
+              <w:rPr>
+                <w:rFonts w:asciiTheme="majorHAnsi" w:hAnsiTheme="majorHAnsi" w:cstheme="majorHAnsi"/>
+                <w:noProof/>
+                <w:sz w:val="24"/>
+                <w:szCs w:val="24"/>
+                <w:lang w:val="pt-BR" w:bidi="ar-SA"/>
+              </w:rPr>
+              <w:t xml:space="preserve">3 - </w:t>
+            </w:r>
+            <w:r>
+              <w:rPr>
+                <w:rFonts w:asciiTheme="majorHAnsi" w:hAnsiTheme="majorHAnsi" w:cstheme="majorHAnsi"/>
+                <w:noProof/>
+                <w:sz w:val="24"/>
+                <w:szCs w:val="24"/>
+                <w:lang w:val="pt-BR" w:bidi="ar-SA"/>
+              </w:rPr>
+              <w:t>Todo orçamento é composto por custos diretos, custos indiretos e o BDI − Benefícios e Despesas Indiretas. Não corresponde a uma parcela de custo direto:</w:t>
+            </w:r>
+          </w:p>
+          <w:p>
+            <w:pPr>
+              <w:tabs>
+                <w:tab w:val="left" w:pos="6562"/>
+              </w:tabs>
+              <w:spacing w:after="0" w:line="240" w:lineRule="auto"/>
+              <w:jc w:val="both"/>
+              <w:rPr>
+                <w:rFonts w:asciiTheme="majorHAnsi" w:hAnsiTheme="majorHAnsi" w:cstheme="majorHAnsi"/>
+                <w:noProof/>
+                <w:sz w:val="24"/>
+                <w:szCs w:val="24"/>
+                <w:lang w:val="pt-BR" w:bidi="ar-SA"/>
+              </w:rPr>
+            </w:pPr>
+            <w:r>
+              <w:rPr>
+                <w:rFonts w:asciiTheme="majorHAnsi" w:hAnsiTheme="majorHAnsi" w:cstheme="majorHAnsi"/>
+                <w:noProof/>
+                <w:sz w:val="24"/>
+                <w:szCs w:val="24"/>
+                <w:lang w:val="pt-BR" w:bidi="ar-SA"/>
+              </w:rPr>
+              <w:t>R: Administração central</w:t>
+            </w:r>
+          </w:p>
+          <w:p>
+            <w:pPr>
+              <w:tabs>
+                <w:tab w:val="left" w:pos="6562"/>
+              </w:tabs>
+              <w:spacing w:after="0" w:line="240" w:lineRule="auto"/>
+              <w:jc w:val="both"/>
+              <w:rPr>
+                <w:rFonts w:asciiTheme="majorHAnsi" w:hAnsiTheme="majorHAnsi" w:cstheme="majorHAnsi"/>
+                <w:noProof/>
+                <w:sz w:val="24"/>
+                <w:szCs w:val="24"/>
+                <w:lang w:val="pt-BR" w:bidi="ar-SA"/>
+              </w:rPr>
+            </w:pPr>
+          </w:p>
+          <w:p>
+            <w:pPr>
+              <w:tabs>
+                <w:tab w:val="left" w:pos="6562"/>
+              </w:tabs>
+              <w:spacing w:after="0" w:line="240" w:lineRule="auto"/>
+              <w:jc w:val="both"/>
+              <w:rPr>
+                <w:rFonts w:asciiTheme="majorHAnsi" w:hAnsiTheme="majorHAnsi" w:cstheme="majorHAnsi"/>
+                <w:noProof/>
+                <w:sz w:val="24"/>
+                <w:szCs w:val="24"/>
+                <w:lang w:val="pt-BR" w:bidi="ar-SA"/>
+              </w:rPr>
+            </w:pPr>
+            <w:r>
+              <w:rPr>
+                <w:rFonts w:asciiTheme="majorHAnsi" w:hAnsiTheme="majorHAnsi" w:cstheme="majorHAnsi"/>
+                <w:noProof/>
+                <w:sz w:val="24"/>
+                <w:szCs w:val="24"/>
+                <w:lang w:val="pt-BR" w:bidi="ar-SA"/>
+              </w:rPr>
+              <w:t xml:space="preserve">4 - </w:t>
+            </w:r>
+            <w:r>
+              <w:rPr>
+                <w:rFonts w:asciiTheme="majorHAnsi" w:hAnsiTheme="majorHAnsi" w:cstheme="majorHAnsi"/>
+                <w:noProof/>
+                <w:sz w:val="24"/>
+                <w:szCs w:val="24"/>
+                <w:lang w:val="pt-BR" w:bidi="ar-SA"/>
+              </w:rPr>
+              <w:t>São fatores que podem impactar no custo indireto, exceto:</w:t>
+            </w:r>
+          </w:p>
+          <w:p>
+            <w:pPr>
+              <w:tabs>
+                <w:tab w:val="left" w:pos="6562"/>
+              </w:tabs>
+              <w:spacing w:after="0" w:line="240" w:lineRule="auto"/>
+              <w:jc w:val="both"/>
+              <w:rPr>
+                <w:rFonts w:asciiTheme="majorHAnsi" w:hAnsiTheme="majorHAnsi" w:cstheme="majorHAnsi"/>
+                <w:noProof/>
+                <w:sz w:val="24"/>
+                <w:szCs w:val="24"/>
+                <w:lang w:val="pt-BR" w:bidi="ar-SA"/>
+              </w:rPr>
+            </w:pPr>
+            <w:r>
+              <w:rPr>
+                <w:rFonts w:asciiTheme="majorHAnsi" w:hAnsiTheme="majorHAnsi" w:cstheme="majorHAnsi"/>
+                <w:noProof/>
+                <w:sz w:val="24"/>
+                <w:szCs w:val="24"/>
+                <w:lang w:val="pt-BR" w:bidi="ar-SA"/>
+              </w:rPr>
+              <w:t xml:space="preserve">R: </w:t>
+            </w:r>
+            <w:r>
+              <w:rPr>
+                <w:rFonts w:asciiTheme="majorHAnsi" w:hAnsiTheme="majorHAnsi" w:cstheme="majorHAnsi"/>
+                <w:noProof/>
+                <w:sz w:val="24"/>
+                <w:szCs w:val="24"/>
+                <w:lang w:val="pt-BR" w:bidi="ar-SA"/>
+              </w:rPr>
+              <w:t>Desmobilização da obra;</w:t>
+            </w:r>
+          </w:p>
+          <w:p>
+            <w:pPr>
+              <w:tabs>
+                <w:tab w:val="left" w:pos="6562"/>
+              </w:tabs>
+              <w:spacing w:after="0" w:line="240" w:lineRule="auto"/>
+              <w:jc w:val="both"/>
+              <w:rPr>
+                <w:rFonts w:asciiTheme="majorHAnsi" w:hAnsiTheme="majorHAnsi" w:cstheme="majorHAnsi"/>
+                <w:noProof/>
+                <w:sz w:val="24"/>
+                <w:szCs w:val="24"/>
+                <w:lang w:val="pt-BR" w:bidi="ar-SA"/>
+              </w:rPr>
+            </w:pPr>
+          </w:p>
+          <w:p>
+            <w:pPr>
+              <w:tabs>
+                <w:tab w:val="left" w:pos="6562"/>
+              </w:tabs>
+              <w:spacing w:after="0" w:line="240" w:lineRule="auto"/>
+              <w:jc w:val="both"/>
+              <w:rPr>
+                <w:rFonts w:asciiTheme="majorHAnsi" w:hAnsiTheme="majorHAnsi" w:cstheme="majorHAnsi"/>
+                <w:noProof/>
+                <w:sz w:val="24"/>
+                <w:szCs w:val="24"/>
+                <w:lang w:val="pt-BR" w:bidi="ar-SA"/>
+              </w:rPr>
+            </w:pPr>
+            <w:r>
+              <w:rPr>
+                <w:rFonts w:asciiTheme="majorHAnsi" w:hAnsiTheme="majorHAnsi" w:cstheme="majorHAnsi"/>
+                <w:noProof/>
+                <w:sz w:val="24"/>
+                <w:szCs w:val="24"/>
+                <w:lang w:val="pt-BR" w:bidi="ar-SA"/>
+              </w:rPr>
+              <w:lastRenderedPageBreak/>
+              <w:t xml:space="preserve">5 - </w:t>
+            </w:r>
+            <w:r>
+              <w:rPr>
+                <w:rFonts w:asciiTheme="majorHAnsi" w:hAnsiTheme="majorHAnsi" w:cstheme="majorHAnsi"/>
+                <w:noProof/>
+                <w:sz w:val="24"/>
+                <w:szCs w:val="24"/>
+                <w:lang w:val="pt-BR" w:bidi="ar-SA"/>
+              </w:rPr>
+              <w:t>Julgue as assertivas:</w:t>
+            </w:r>
+          </w:p>
+          <w:p>
+            <w:pPr>
+              <w:tabs>
+                <w:tab w:val="left" w:pos="6562"/>
+              </w:tabs>
+              <w:spacing w:after="0" w:line="240" w:lineRule="auto"/>
+              <w:jc w:val="both"/>
+              <w:rPr>
+                <w:rFonts w:asciiTheme="majorHAnsi" w:hAnsiTheme="majorHAnsi" w:cstheme="majorHAnsi"/>
+                <w:noProof/>
+                <w:sz w:val="24"/>
+                <w:szCs w:val="24"/>
+                <w:lang w:val="pt-BR" w:bidi="ar-SA"/>
+              </w:rPr>
+            </w:pPr>
+          </w:p>
+          <w:p>
+            <w:pPr>
+              <w:tabs>
+                <w:tab w:val="left" w:pos="6562"/>
+              </w:tabs>
+              <w:spacing w:after="0" w:line="240" w:lineRule="auto"/>
+              <w:jc w:val="both"/>
+              <w:rPr>
+                <w:rFonts w:asciiTheme="majorHAnsi" w:hAnsiTheme="majorHAnsi" w:cstheme="majorHAnsi"/>
+                <w:noProof/>
+                <w:sz w:val="24"/>
+                <w:szCs w:val="24"/>
+                <w:lang w:val="pt-BR" w:bidi="ar-SA"/>
+              </w:rPr>
+            </w:pPr>
+            <w:r>
+              <w:rPr>
+                <w:rFonts w:asciiTheme="majorHAnsi" w:hAnsiTheme="majorHAnsi" w:cstheme="majorHAnsi"/>
+                <w:noProof/>
+                <w:sz w:val="24"/>
+                <w:szCs w:val="24"/>
+                <w:lang w:val="pt-BR" w:bidi="ar-SA"/>
+              </w:rPr>
+              <w:t>I) Administração local inclui gastos com pessoal de apoio à obra.</w:t>
+            </w:r>
+          </w:p>
+          <w:p>
+            <w:pPr>
+              <w:tabs>
+                <w:tab w:val="left" w:pos="6562"/>
+              </w:tabs>
+              <w:spacing w:after="0" w:line="240" w:lineRule="auto"/>
+              <w:jc w:val="both"/>
+              <w:rPr>
+                <w:rFonts w:asciiTheme="majorHAnsi" w:hAnsiTheme="majorHAnsi" w:cstheme="majorHAnsi"/>
+                <w:noProof/>
+                <w:sz w:val="24"/>
+                <w:szCs w:val="24"/>
+                <w:lang w:val="pt-BR" w:bidi="ar-SA"/>
+              </w:rPr>
+            </w:pPr>
+          </w:p>
+          <w:p>
+            <w:pPr>
+              <w:tabs>
+                <w:tab w:val="left" w:pos="6562"/>
+              </w:tabs>
+              <w:spacing w:after="0" w:line="240" w:lineRule="auto"/>
+              <w:jc w:val="both"/>
+              <w:rPr>
+                <w:rFonts w:asciiTheme="majorHAnsi" w:hAnsiTheme="majorHAnsi" w:cstheme="majorHAnsi"/>
+                <w:noProof/>
+                <w:sz w:val="24"/>
+                <w:szCs w:val="24"/>
+                <w:lang w:val="pt-BR" w:bidi="ar-SA"/>
+              </w:rPr>
+            </w:pPr>
+            <w:r>
+              <w:rPr>
+                <w:rFonts w:asciiTheme="majorHAnsi" w:hAnsiTheme="majorHAnsi" w:cstheme="majorHAnsi"/>
+                <w:noProof/>
+                <w:sz w:val="24"/>
+                <w:szCs w:val="24"/>
+                <w:lang w:val="pt-BR" w:bidi="ar-SA"/>
+              </w:rPr>
+              <w:t>II) Os custos com Administração local devem fazer parte do BDI.</w:t>
+            </w:r>
+          </w:p>
+          <w:p>
+            <w:pPr>
+              <w:tabs>
+                <w:tab w:val="left" w:pos="6562"/>
+              </w:tabs>
+              <w:spacing w:after="0" w:line="240" w:lineRule="auto"/>
+              <w:jc w:val="both"/>
+              <w:rPr>
+                <w:rFonts w:asciiTheme="majorHAnsi" w:hAnsiTheme="majorHAnsi" w:cstheme="majorHAnsi"/>
+                <w:noProof/>
+                <w:sz w:val="24"/>
+                <w:szCs w:val="24"/>
+                <w:lang w:val="pt-BR" w:bidi="ar-SA"/>
+              </w:rPr>
+            </w:pPr>
+          </w:p>
+          <w:p>
+            <w:pPr>
+              <w:tabs>
+                <w:tab w:val="left" w:pos="6562"/>
+              </w:tabs>
+              <w:spacing w:after="0" w:line="240" w:lineRule="auto"/>
+              <w:jc w:val="both"/>
+              <w:rPr>
+                <w:rFonts w:asciiTheme="majorHAnsi" w:hAnsiTheme="majorHAnsi" w:cstheme="majorHAnsi"/>
+                <w:noProof/>
+                <w:sz w:val="24"/>
+                <w:szCs w:val="24"/>
+                <w:lang w:val="pt-BR" w:bidi="ar-SA"/>
+              </w:rPr>
+            </w:pPr>
+            <w:r>
+              <w:rPr>
+                <w:rFonts w:asciiTheme="majorHAnsi" w:hAnsiTheme="majorHAnsi" w:cstheme="majorHAnsi"/>
+                <w:noProof/>
+                <w:sz w:val="24"/>
+                <w:szCs w:val="24"/>
+                <w:lang w:val="pt-BR" w:bidi="ar-SA"/>
+              </w:rPr>
+              <w:t>III) Os custos da Administração Local são gastos mensais com a administração da obra constituída, por exemplo, de todo o pessoal, materiais de consumo e equipamentos não constantes da composição dos custos unitários de produção.</w:t>
+            </w:r>
+          </w:p>
+          <w:p>
+            <w:pPr>
+              <w:tabs>
+                <w:tab w:val="left" w:pos="6562"/>
+              </w:tabs>
+              <w:spacing w:after="0" w:line="240" w:lineRule="auto"/>
+              <w:jc w:val="both"/>
+              <w:rPr>
+                <w:rFonts w:asciiTheme="majorHAnsi" w:hAnsiTheme="majorHAnsi" w:cstheme="majorHAnsi"/>
+                <w:noProof/>
+                <w:sz w:val="24"/>
+                <w:szCs w:val="24"/>
+                <w:lang w:val="pt-BR" w:bidi="ar-SA"/>
+              </w:rPr>
+            </w:pPr>
+            <w:r>
+              <w:rPr>
+                <w:rFonts w:asciiTheme="majorHAnsi" w:hAnsiTheme="majorHAnsi" w:cstheme="majorHAnsi"/>
+                <w:noProof/>
+                <w:sz w:val="24"/>
+                <w:szCs w:val="24"/>
+                <w:lang w:val="pt-BR" w:bidi="ar-SA"/>
+              </w:rPr>
+              <w:t xml:space="preserve">R: </w:t>
+            </w:r>
+            <w:r>
+              <w:rPr>
+                <w:rFonts w:asciiTheme="majorHAnsi" w:hAnsiTheme="majorHAnsi" w:cstheme="majorHAnsi"/>
+                <w:noProof/>
+                <w:sz w:val="24"/>
+                <w:szCs w:val="24"/>
+                <w:lang w:val="pt-BR" w:bidi="ar-SA"/>
+              </w:rPr>
+              <w:t>I e III estão corretas.</w:t>
+            </w:r>
           </w:p>
         </w:tc>
       </w:tr>
@@ -8822,7 +9693,7 @@
 </file>
 
 <file path=customXml/itemProps1.xml><?xml version="1.0" encoding="utf-8"?>
-<ds:datastoreItem xmlns:ds="http://schemas.openxmlformats.org/officeDocument/2006/customXml" ds:itemID="{5090BD42-5EFA-4FF7-BCB6-EC61DF5A4425}">
+<ds:datastoreItem xmlns:ds="http://schemas.openxmlformats.org/officeDocument/2006/customXml" ds:itemID="{FC74B5E9-5988-43D7-9729-52FD90F9781D}">
   <ds:schemaRefs>
     <ds:schemaRef ds:uri="http://schemas.openxmlformats.org/officeDocument/2006/bibliography"/>
   </ds:schemaRefs>

</xml_diff>

<commit_message>
BIM 5D - teste unidade 4
</commit_message>
<xml_diff>
--- a/07_bim_5d_custos_orcamentos/custo_orcamentos_notas_aula.docx
+++ b/07_bim_5d_custos_orcamentos/custo_orcamentos_notas_aula.docx
@@ -4323,8 +4323,6 @@
               </w:rPr>
               <w:t>v – v – v</w:t>
             </w:r>
-            <w:bookmarkStart w:id="0" w:name="_GoBack"/>
-            <w:bookmarkEnd w:id="0"/>
             <w:r>
               <w:rPr>
                 <w:rFonts w:asciiTheme="majorHAnsi" w:hAnsiTheme="majorHAnsi" w:cstheme="majorHAnsi"/>
@@ -4720,6 +4718,1380 @@
         </w:tc>
       </w:tr>
     </w:tbl>
+    <w:p>
+      <w:pPr>
+        <w:tabs>
+          <w:tab w:val="left" w:pos="6562"/>
+        </w:tabs>
+        <w:spacing w:after="0" w:line="240" w:lineRule="auto"/>
+        <w:jc w:val="both"/>
+        <w:rPr>
+          <w:rFonts w:asciiTheme="majorHAnsi" w:hAnsiTheme="majorHAnsi" w:cstheme="majorHAnsi"/>
+          <w:noProof/>
+          <w:sz w:val="24"/>
+          <w:szCs w:val="24"/>
+          <w:lang w:val="pt-BR" w:bidi="ar-SA"/>
+        </w:rPr>
+      </w:pPr>
+    </w:p>
+    <w:tbl>
+      <w:tblPr>
+        <w:tblStyle w:val="Tabelacomgrade"/>
+        <w:tblW w:w="0" w:type="auto"/>
+        <w:tblLook w:val="04A0" w:firstRow="1" w:lastRow="0" w:firstColumn="1" w:lastColumn="0" w:noHBand="0" w:noVBand="1"/>
+      </w:tblPr>
+      <w:tblGrid>
+        <w:gridCol w:w="8720"/>
+      </w:tblGrid>
+      <w:tr>
+        <w:tc>
+          <w:tcPr>
+            <w:tcW w:w="8720" w:type="dxa"/>
+          </w:tcPr>
+          <w:p>
+            <w:pPr>
+              <w:tabs>
+                <w:tab w:val="left" w:pos="6562"/>
+              </w:tabs>
+              <w:spacing w:after="0" w:line="240" w:lineRule="auto"/>
+              <w:jc w:val="both"/>
+              <w:rPr>
+                <w:rFonts w:asciiTheme="majorHAnsi" w:hAnsiTheme="majorHAnsi" w:cstheme="majorHAnsi"/>
+                <w:noProof/>
+                <w:sz w:val="24"/>
+                <w:szCs w:val="24"/>
+                <w:lang w:val="pt-BR" w:bidi="ar-SA"/>
+              </w:rPr>
+            </w:pPr>
+            <w:r>
+              <w:rPr>
+                <w:rFonts w:asciiTheme="majorHAnsi" w:hAnsiTheme="majorHAnsi" w:cstheme="majorHAnsi"/>
+                <w:noProof/>
+                <w:sz w:val="24"/>
+                <w:szCs w:val="24"/>
+                <w:lang w:val="pt-BR" w:bidi="ar-SA"/>
+              </w:rPr>
+              <w:t xml:space="preserve">1 - </w:t>
+            </w:r>
+            <w:r>
+              <w:rPr>
+                <w:rFonts w:asciiTheme="majorHAnsi" w:hAnsiTheme="majorHAnsi" w:cstheme="majorHAnsi"/>
+                <w:noProof/>
+                <w:sz w:val="24"/>
+                <w:szCs w:val="24"/>
+                <w:lang w:val="pt-BR" w:bidi="ar-SA"/>
+              </w:rPr>
+              <w:t>Referente à tabela referencial do SINAPI, marque a alternativa falsa:</w:t>
+            </w:r>
+          </w:p>
+          <w:p>
+            <w:pPr>
+              <w:tabs>
+                <w:tab w:val="left" w:pos="6562"/>
+              </w:tabs>
+              <w:spacing w:after="0" w:line="240" w:lineRule="auto"/>
+              <w:jc w:val="both"/>
+              <w:rPr>
+                <w:rFonts w:asciiTheme="majorHAnsi" w:hAnsiTheme="majorHAnsi" w:cstheme="majorHAnsi"/>
+                <w:noProof/>
+                <w:sz w:val="24"/>
+                <w:szCs w:val="24"/>
+                <w:lang w:val="pt-BR" w:bidi="ar-SA"/>
+              </w:rPr>
+            </w:pPr>
+          </w:p>
+          <w:p>
+            <w:pPr>
+              <w:tabs>
+                <w:tab w:val="left" w:pos="6562"/>
+              </w:tabs>
+              <w:spacing w:after="0" w:line="240" w:lineRule="auto"/>
+              <w:jc w:val="both"/>
+              <w:rPr>
+                <w:rFonts w:asciiTheme="majorHAnsi" w:hAnsiTheme="majorHAnsi" w:cstheme="majorHAnsi"/>
+                <w:noProof/>
+                <w:sz w:val="24"/>
+                <w:szCs w:val="24"/>
+                <w:lang w:val="pt-BR" w:bidi="ar-SA"/>
+              </w:rPr>
+            </w:pPr>
+            <w:r>
+              <w:rPr>
+                <w:rFonts w:asciiTheme="majorHAnsi" w:hAnsiTheme="majorHAnsi" w:cstheme="majorHAnsi"/>
+                <w:noProof/>
+                <w:sz w:val="24"/>
+                <w:szCs w:val="24"/>
+                <w:lang w:val="pt-BR" w:bidi="ar-SA"/>
+              </w:rPr>
+              <w:t>I) Os documentos técnicos que compõem a base de dados do SINAPI, permitemcaracterizar os insumos e composições, bem como apresentar as metodologias adotadas para a obtenção das composições.</w:t>
+            </w:r>
+          </w:p>
+          <w:p>
+            <w:pPr>
+              <w:tabs>
+                <w:tab w:val="left" w:pos="6562"/>
+              </w:tabs>
+              <w:spacing w:after="0" w:line="240" w:lineRule="auto"/>
+              <w:jc w:val="both"/>
+              <w:rPr>
+                <w:rFonts w:asciiTheme="majorHAnsi" w:hAnsiTheme="majorHAnsi" w:cstheme="majorHAnsi"/>
+                <w:noProof/>
+                <w:sz w:val="24"/>
+                <w:szCs w:val="24"/>
+                <w:lang w:val="pt-BR" w:bidi="ar-SA"/>
+              </w:rPr>
+            </w:pPr>
+          </w:p>
+          <w:p>
+            <w:pPr>
+              <w:tabs>
+                <w:tab w:val="left" w:pos="6562"/>
+              </w:tabs>
+              <w:spacing w:after="0" w:line="240" w:lineRule="auto"/>
+              <w:jc w:val="both"/>
+              <w:rPr>
+                <w:rFonts w:asciiTheme="majorHAnsi" w:hAnsiTheme="majorHAnsi" w:cstheme="majorHAnsi"/>
+                <w:noProof/>
+                <w:sz w:val="24"/>
+                <w:szCs w:val="24"/>
+                <w:lang w:val="pt-BR" w:bidi="ar-SA"/>
+              </w:rPr>
+            </w:pPr>
+            <w:r>
+              <w:rPr>
+                <w:rFonts w:asciiTheme="majorHAnsi" w:hAnsiTheme="majorHAnsi" w:cstheme="majorHAnsi"/>
+                <w:noProof/>
+                <w:sz w:val="24"/>
+                <w:szCs w:val="24"/>
+                <w:lang w:val="pt-BR" w:bidi="ar-SA"/>
+              </w:rPr>
+              <w:t>II) Composto por materiais e equipamentos, a tabela SINAPI divulga mensalmente o relatório de seus respectivos preços.</w:t>
+            </w:r>
+          </w:p>
+          <w:p>
+            <w:pPr>
+              <w:tabs>
+                <w:tab w:val="left" w:pos="6562"/>
+              </w:tabs>
+              <w:spacing w:after="0" w:line="240" w:lineRule="auto"/>
+              <w:jc w:val="both"/>
+              <w:rPr>
+                <w:rFonts w:asciiTheme="majorHAnsi" w:hAnsiTheme="majorHAnsi" w:cstheme="majorHAnsi"/>
+                <w:noProof/>
+                <w:sz w:val="24"/>
+                <w:szCs w:val="24"/>
+                <w:lang w:val="pt-BR" w:bidi="ar-SA"/>
+              </w:rPr>
+            </w:pPr>
+          </w:p>
+          <w:p>
+            <w:pPr>
+              <w:tabs>
+                <w:tab w:val="left" w:pos="6562"/>
+              </w:tabs>
+              <w:spacing w:after="0" w:line="240" w:lineRule="auto"/>
+              <w:jc w:val="both"/>
+              <w:rPr>
+                <w:rFonts w:asciiTheme="majorHAnsi" w:hAnsiTheme="majorHAnsi" w:cstheme="majorHAnsi"/>
+                <w:noProof/>
+                <w:sz w:val="24"/>
+                <w:szCs w:val="24"/>
+                <w:lang w:val="pt-BR" w:bidi="ar-SA"/>
+              </w:rPr>
+            </w:pPr>
+            <w:r>
+              <w:rPr>
+                <w:rFonts w:asciiTheme="majorHAnsi" w:hAnsiTheme="majorHAnsi" w:cstheme="majorHAnsi"/>
+                <w:noProof/>
+                <w:sz w:val="24"/>
+                <w:szCs w:val="24"/>
+                <w:lang w:val="pt-BR" w:bidi="ar-SA"/>
+              </w:rPr>
+              <w:t>III) Cada município possui uma base de preços da referida tabela.</w:t>
+            </w:r>
+          </w:p>
+          <w:p>
+            <w:pPr>
+              <w:tabs>
+                <w:tab w:val="left" w:pos="6562"/>
+              </w:tabs>
+              <w:spacing w:after="0" w:line="240" w:lineRule="auto"/>
+              <w:jc w:val="both"/>
+              <w:rPr>
+                <w:rFonts w:asciiTheme="majorHAnsi" w:hAnsiTheme="majorHAnsi" w:cstheme="majorHAnsi"/>
+                <w:noProof/>
+                <w:sz w:val="24"/>
+                <w:szCs w:val="24"/>
+                <w:lang w:val="pt-BR" w:bidi="ar-SA"/>
+              </w:rPr>
+            </w:pPr>
+            <w:r>
+              <w:rPr>
+                <w:rFonts w:asciiTheme="majorHAnsi" w:hAnsiTheme="majorHAnsi" w:cstheme="majorHAnsi"/>
+                <w:noProof/>
+                <w:sz w:val="24"/>
+                <w:szCs w:val="24"/>
+                <w:lang w:val="pt-BR" w:bidi="ar-SA"/>
+              </w:rPr>
+              <w:t xml:space="preserve">R: </w:t>
+            </w:r>
+            <w:r>
+              <w:rPr>
+                <w:rFonts w:asciiTheme="majorHAnsi" w:hAnsiTheme="majorHAnsi" w:cstheme="majorHAnsi"/>
+                <w:noProof/>
+                <w:sz w:val="24"/>
+                <w:szCs w:val="24"/>
+                <w:lang w:val="pt-BR" w:bidi="ar-SA"/>
+              </w:rPr>
+              <w:t>Apenas a primeira está correta.</w:t>
+            </w:r>
+            <w:r>
+              <w:rPr>
+                <w:rFonts w:asciiTheme="majorHAnsi" w:hAnsiTheme="majorHAnsi" w:cstheme="majorHAnsi"/>
+                <w:noProof/>
+                <w:sz w:val="24"/>
+                <w:szCs w:val="24"/>
+                <w:lang w:val="pt-BR" w:bidi="ar-SA"/>
+              </w:rPr>
+              <w:t>.</w:t>
+            </w:r>
+          </w:p>
+          <w:p>
+            <w:pPr>
+              <w:tabs>
+                <w:tab w:val="left" w:pos="6562"/>
+              </w:tabs>
+              <w:spacing w:after="0" w:line="240" w:lineRule="auto"/>
+              <w:jc w:val="both"/>
+              <w:rPr>
+                <w:rFonts w:asciiTheme="majorHAnsi" w:hAnsiTheme="majorHAnsi" w:cstheme="majorHAnsi"/>
+                <w:noProof/>
+                <w:sz w:val="24"/>
+                <w:szCs w:val="24"/>
+                <w:lang w:val="pt-BR" w:bidi="ar-SA"/>
+              </w:rPr>
+            </w:pPr>
+          </w:p>
+          <w:p>
+            <w:pPr>
+              <w:tabs>
+                <w:tab w:val="left" w:pos="6562"/>
+              </w:tabs>
+              <w:spacing w:after="0" w:line="240" w:lineRule="auto"/>
+              <w:jc w:val="both"/>
+              <w:rPr>
+                <w:rFonts w:asciiTheme="majorHAnsi" w:hAnsiTheme="majorHAnsi" w:cstheme="majorHAnsi"/>
+                <w:noProof/>
+                <w:sz w:val="24"/>
+                <w:szCs w:val="24"/>
+                <w:lang w:val="pt-BR" w:bidi="ar-SA"/>
+              </w:rPr>
+            </w:pPr>
+            <w:r>
+              <w:rPr>
+                <w:rFonts w:asciiTheme="majorHAnsi" w:hAnsiTheme="majorHAnsi" w:cstheme="majorHAnsi"/>
+                <w:noProof/>
+                <w:sz w:val="24"/>
+                <w:szCs w:val="24"/>
+                <w:lang w:val="pt-BR" w:bidi="ar-SA"/>
+              </w:rPr>
+              <w:t xml:space="preserve">2 – </w:t>
+            </w:r>
+            <w:r>
+              <w:rPr>
+                <w:rFonts w:asciiTheme="majorHAnsi" w:hAnsiTheme="majorHAnsi" w:cstheme="majorHAnsi"/>
+                <w:noProof/>
+                <w:sz w:val="24"/>
+                <w:szCs w:val="24"/>
+                <w:lang w:val="pt-BR" w:bidi="ar-SA"/>
+              </w:rPr>
+              <w:t>Referente à coleta de preços realizada pela Caixa Econômica Federal para atualização da tabela SINAPI, indique a alternativa correta:</w:t>
+            </w:r>
+          </w:p>
+          <w:p>
+            <w:pPr>
+              <w:tabs>
+                <w:tab w:val="left" w:pos="6562"/>
+              </w:tabs>
+              <w:spacing w:after="0" w:line="240" w:lineRule="auto"/>
+              <w:jc w:val="both"/>
+              <w:rPr>
+                <w:rFonts w:asciiTheme="majorHAnsi" w:hAnsiTheme="majorHAnsi" w:cstheme="majorHAnsi"/>
+                <w:noProof/>
+                <w:sz w:val="24"/>
+                <w:szCs w:val="24"/>
+                <w:lang w:val="pt-BR" w:bidi="ar-SA"/>
+              </w:rPr>
+            </w:pPr>
+            <w:r>
+              <w:rPr>
+                <w:rFonts w:asciiTheme="majorHAnsi" w:hAnsiTheme="majorHAnsi" w:cstheme="majorHAnsi"/>
+                <w:noProof/>
+                <w:sz w:val="24"/>
+                <w:szCs w:val="24"/>
+                <w:lang w:val="pt-BR" w:bidi="ar-SA"/>
+              </w:rPr>
+              <w:t xml:space="preserve">R: </w:t>
+            </w:r>
+            <w:r>
+              <w:rPr>
+                <w:rFonts w:asciiTheme="majorHAnsi" w:hAnsiTheme="majorHAnsi" w:cstheme="majorHAnsi"/>
+                <w:noProof/>
+                <w:sz w:val="24"/>
+                <w:szCs w:val="24"/>
+                <w:lang w:val="pt-BR" w:bidi="ar-SA"/>
+              </w:rPr>
+              <w:t>A coleta de preços dos materiais é realizada em estabelecimentos regulares previamente cadastrados no IBGE e não inclui frete.</w:t>
+            </w:r>
+          </w:p>
+          <w:p>
+            <w:pPr>
+              <w:tabs>
+                <w:tab w:val="left" w:pos="6562"/>
+              </w:tabs>
+              <w:spacing w:after="0" w:line="240" w:lineRule="auto"/>
+              <w:jc w:val="both"/>
+              <w:rPr>
+                <w:rFonts w:asciiTheme="majorHAnsi" w:hAnsiTheme="majorHAnsi" w:cstheme="majorHAnsi"/>
+                <w:noProof/>
+                <w:sz w:val="24"/>
+                <w:szCs w:val="24"/>
+                <w:lang w:val="pt-BR" w:bidi="ar-SA"/>
+              </w:rPr>
+            </w:pPr>
+          </w:p>
+          <w:p>
+            <w:pPr>
+              <w:tabs>
+                <w:tab w:val="left" w:pos="6562"/>
+              </w:tabs>
+              <w:spacing w:after="0" w:line="240" w:lineRule="auto"/>
+              <w:jc w:val="both"/>
+              <w:rPr>
+                <w:rFonts w:asciiTheme="majorHAnsi" w:hAnsiTheme="majorHAnsi" w:cstheme="majorHAnsi"/>
+                <w:noProof/>
+                <w:sz w:val="24"/>
+                <w:szCs w:val="24"/>
+                <w:lang w:val="pt-BR" w:bidi="ar-SA"/>
+              </w:rPr>
+            </w:pPr>
+            <w:r>
+              <w:rPr>
+                <w:rFonts w:asciiTheme="majorHAnsi" w:hAnsiTheme="majorHAnsi" w:cstheme="majorHAnsi"/>
+                <w:noProof/>
+                <w:sz w:val="24"/>
+                <w:szCs w:val="24"/>
+                <w:lang w:val="pt-BR" w:bidi="ar-SA"/>
+              </w:rPr>
+              <w:t xml:space="preserve">3 – </w:t>
+            </w:r>
+            <w:r>
+              <w:rPr>
+                <w:rFonts w:asciiTheme="majorHAnsi" w:hAnsiTheme="majorHAnsi" w:cstheme="majorHAnsi"/>
+                <w:noProof/>
+                <w:sz w:val="24"/>
+                <w:szCs w:val="24"/>
+                <w:lang w:val="pt-BR" w:bidi="ar-SA"/>
+              </w:rPr>
+              <w:t>As composições de custos da tabela SINAPI são compostas por:</w:t>
+            </w:r>
+          </w:p>
+          <w:p>
+            <w:pPr>
+              <w:tabs>
+                <w:tab w:val="left" w:pos="6562"/>
+              </w:tabs>
+              <w:spacing w:after="0" w:line="240" w:lineRule="auto"/>
+              <w:jc w:val="both"/>
+              <w:rPr>
+                <w:rFonts w:asciiTheme="majorHAnsi" w:hAnsiTheme="majorHAnsi" w:cstheme="majorHAnsi"/>
+                <w:noProof/>
+                <w:sz w:val="24"/>
+                <w:szCs w:val="24"/>
+                <w:lang w:val="pt-BR" w:bidi="ar-SA"/>
+              </w:rPr>
+            </w:pPr>
+            <w:r>
+              <w:rPr>
+                <w:rFonts w:asciiTheme="majorHAnsi" w:hAnsiTheme="majorHAnsi" w:cstheme="majorHAnsi"/>
+                <w:noProof/>
+                <w:sz w:val="24"/>
+                <w:szCs w:val="24"/>
+                <w:lang w:val="pt-BR" w:bidi="ar-SA"/>
+              </w:rPr>
+              <w:t xml:space="preserve">R: </w:t>
+            </w:r>
+            <w:r>
+              <w:rPr>
+                <w:rFonts w:asciiTheme="majorHAnsi" w:hAnsiTheme="majorHAnsi" w:cstheme="majorHAnsi"/>
+                <w:noProof/>
+                <w:sz w:val="24"/>
+                <w:szCs w:val="24"/>
+                <w:lang w:val="pt-BR" w:bidi="ar-SA"/>
+              </w:rPr>
+              <w:t>Descrição; unidade de medida; Insumos / Composições auxiliares; Coeficientes de consumo e produtividade.</w:t>
+            </w:r>
+          </w:p>
+          <w:p>
+            <w:pPr>
+              <w:tabs>
+                <w:tab w:val="left" w:pos="6562"/>
+              </w:tabs>
+              <w:spacing w:after="0" w:line="240" w:lineRule="auto"/>
+              <w:jc w:val="both"/>
+              <w:rPr>
+                <w:rFonts w:asciiTheme="majorHAnsi" w:hAnsiTheme="majorHAnsi" w:cstheme="majorHAnsi"/>
+                <w:noProof/>
+                <w:sz w:val="24"/>
+                <w:szCs w:val="24"/>
+                <w:lang w:val="pt-BR" w:bidi="ar-SA"/>
+              </w:rPr>
+            </w:pPr>
+          </w:p>
+          <w:p>
+            <w:pPr>
+              <w:tabs>
+                <w:tab w:val="left" w:pos="6562"/>
+              </w:tabs>
+              <w:spacing w:after="0" w:line="240" w:lineRule="auto"/>
+              <w:jc w:val="both"/>
+              <w:rPr>
+                <w:rFonts w:asciiTheme="majorHAnsi" w:hAnsiTheme="majorHAnsi" w:cstheme="majorHAnsi"/>
+                <w:noProof/>
+                <w:sz w:val="24"/>
+                <w:szCs w:val="24"/>
+                <w:lang w:val="pt-BR" w:bidi="ar-SA"/>
+              </w:rPr>
+            </w:pPr>
+            <w:r>
+              <w:rPr>
+                <w:rFonts w:asciiTheme="majorHAnsi" w:hAnsiTheme="majorHAnsi" w:cstheme="majorHAnsi"/>
+                <w:noProof/>
+                <w:sz w:val="24"/>
+                <w:szCs w:val="24"/>
+                <w:lang w:val="pt-BR" w:bidi="ar-SA"/>
+              </w:rPr>
+              <w:t xml:space="preserve">4 – </w:t>
+            </w:r>
+            <w:r>
+              <w:rPr>
+                <w:rFonts w:asciiTheme="majorHAnsi" w:hAnsiTheme="majorHAnsi" w:cstheme="majorHAnsi"/>
+                <w:noProof/>
+                <w:sz w:val="24"/>
+                <w:szCs w:val="24"/>
+                <w:lang w:val="pt-BR" w:bidi="ar-SA"/>
+              </w:rPr>
+              <w:t>Leia as alternativas a seguir e indique a verdadeira:</w:t>
+            </w:r>
+          </w:p>
+          <w:p>
+            <w:pPr>
+              <w:tabs>
+                <w:tab w:val="left" w:pos="6562"/>
+              </w:tabs>
+              <w:spacing w:after="0" w:line="240" w:lineRule="auto"/>
+              <w:jc w:val="both"/>
+              <w:rPr>
+                <w:rFonts w:asciiTheme="majorHAnsi" w:hAnsiTheme="majorHAnsi" w:cstheme="majorHAnsi"/>
+                <w:noProof/>
+                <w:sz w:val="24"/>
+                <w:szCs w:val="24"/>
+                <w:lang w:val="pt-BR" w:bidi="ar-SA"/>
+              </w:rPr>
+            </w:pPr>
+            <w:r>
+              <w:rPr>
+                <w:rFonts w:asciiTheme="majorHAnsi" w:hAnsiTheme="majorHAnsi" w:cstheme="majorHAnsi"/>
+                <w:noProof/>
+                <w:sz w:val="24"/>
+                <w:szCs w:val="24"/>
+                <w:lang w:val="pt-BR" w:bidi="ar-SA"/>
+              </w:rPr>
+              <w:t xml:space="preserve">R: </w:t>
+            </w:r>
+            <w:r>
+              <w:rPr>
+                <w:rFonts w:asciiTheme="majorHAnsi" w:hAnsiTheme="majorHAnsi" w:cstheme="majorHAnsi"/>
+                <w:noProof/>
+                <w:sz w:val="24"/>
+                <w:szCs w:val="24"/>
+                <w:lang w:val="pt-BR" w:bidi="ar-SA"/>
+              </w:rPr>
+              <w:t>O processo de aferição realizado pela Caixa Econômica Federal só é realizado mediante questionamentos dos profissionais da área da construção civil caso identifiquem alguma incoerência nas informações.</w:t>
+            </w:r>
+          </w:p>
+          <w:p>
+            <w:pPr>
+              <w:tabs>
+                <w:tab w:val="left" w:pos="6562"/>
+              </w:tabs>
+              <w:spacing w:after="0" w:line="240" w:lineRule="auto"/>
+              <w:jc w:val="both"/>
+              <w:rPr>
+                <w:rFonts w:asciiTheme="majorHAnsi" w:hAnsiTheme="majorHAnsi" w:cstheme="majorHAnsi"/>
+                <w:noProof/>
+                <w:sz w:val="24"/>
+                <w:szCs w:val="24"/>
+                <w:lang w:val="pt-BR" w:bidi="ar-SA"/>
+              </w:rPr>
+            </w:pPr>
+          </w:p>
+          <w:p>
+            <w:pPr>
+              <w:tabs>
+                <w:tab w:val="left" w:pos="6562"/>
+              </w:tabs>
+              <w:spacing w:after="0" w:line="240" w:lineRule="auto"/>
+              <w:jc w:val="both"/>
+              <w:rPr>
+                <w:rFonts w:asciiTheme="majorHAnsi" w:hAnsiTheme="majorHAnsi" w:cstheme="majorHAnsi"/>
+                <w:noProof/>
+                <w:sz w:val="24"/>
+                <w:szCs w:val="24"/>
+                <w:lang w:val="pt-BR" w:bidi="ar-SA"/>
+              </w:rPr>
+            </w:pPr>
+            <w:r>
+              <w:rPr>
+                <w:rFonts w:asciiTheme="majorHAnsi" w:hAnsiTheme="majorHAnsi" w:cstheme="majorHAnsi"/>
+                <w:noProof/>
+                <w:sz w:val="24"/>
+                <w:szCs w:val="24"/>
+                <w:lang w:val="pt-BR" w:bidi="ar-SA"/>
+              </w:rPr>
+              <w:t xml:space="preserve">5 – </w:t>
+            </w:r>
+            <w:r>
+              <w:rPr>
+                <w:rFonts w:asciiTheme="majorHAnsi" w:hAnsiTheme="majorHAnsi" w:cstheme="majorHAnsi"/>
+                <w:noProof/>
+                <w:sz w:val="24"/>
+                <w:szCs w:val="24"/>
+                <w:lang w:val="pt-BR" w:bidi="ar-SA"/>
+              </w:rPr>
+              <w:t>Referente aos Encargos Sociais e Trabalhistas é correto afirmar:</w:t>
+            </w:r>
+          </w:p>
+          <w:p>
+            <w:pPr>
+              <w:tabs>
+                <w:tab w:val="left" w:pos="6562"/>
+              </w:tabs>
+              <w:spacing w:after="0" w:line="240" w:lineRule="auto"/>
+              <w:jc w:val="both"/>
+              <w:rPr>
+                <w:rFonts w:asciiTheme="majorHAnsi" w:hAnsiTheme="majorHAnsi" w:cstheme="majorHAnsi"/>
+                <w:noProof/>
+                <w:sz w:val="24"/>
+                <w:szCs w:val="24"/>
+                <w:lang w:val="pt-BR" w:bidi="ar-SA"/>
+              </w:rPr>
+            </w:pPr>
+            <w:r>
+              <w:rPr>
+                <w:rFonts w:asciiTheme="majorHAnsi" w:hAnsiTheme="majorHAnsi" w:cstheme="majorHAnsi"/>
+                <w:noProof/>
+                <w:sz w:val="24"/>
+                <w:szCs w:val="24"/>
+                <w:lang w:val="pt-BR" w:bidi="ar-SA"/>
+              </w:rPr>
+              <w:t xml:space="preserve">R: </w:t>
+            </w:r>
+            <w:r>
+              <w:rPr>
+                <w:rFonts w:asciiTheme="majorHAnsi" w:hAnsiTheme="majorHAnsi" w:cstheme="majorHAnsi"/>
+                <w:noProof/>
+                <w:sz w:val="24"/>
+                <w:szCs w:val="24"/>
+                <w:lang w:val="pt-BR" w:bidi="ar-SA"/>
+              </w:rPr>
+              <w:t>Incidem, obrigatoriamente no insumo de mão de obra.</w:t>
+            </w:r>
+          </w:p>
+          <w:p>
+            <w:pPr>
+              <w:tabs>
+                <w:tab w:val="left" w:pos="6562"/>
+              </w:tabs>
+              <w:spacing w:after="0" w:line="240" w:lineRule="auto"/>
+              <w:jc w:val="both"/>
+              <w:rPr>
+                <w:rFonts w:asciiTheme="majorHAnsi" w:hAnsiTheme="majorHAnsi" w:cstheme="majorHAnsi"/>
+                <w:noProof/>
+                <w:sz w:val="24"/>
+                <w:szCs w:val="24"/>
+                <w:lang w:val="pt-BR" w:bidi="ar-SA"/>
+              </w:rPr>
+            </w:pPr>
+          </w:p>
+        </w:tc>
+      </w:tr>
+    </w:tbl>
+    <w:p>
+      <w:pPr>
+        <w:tabs>
+          <w:tab w:val="left" w:pos="6562"/>
+        </w:tabs>
+        <w:spacing w:after="0" w:line="240" w:lineRule="auto"/>
+        <w:jc w:val="both"/>
+        <w:rPr>
+          <w:rFonts w:asciiTheme="majorHAnsi" w:hAnsiTheme="majorHAnsi" w:cstheme="majorHAnsi"/>
+          <w:noProof/>
+          <w:sz w:val="24"/>
+          <w:szCs w:val="24"/>
+          <w:lang w:val="pt-BR" w:bidi="ar-SA"/>
+        </w:rPr>
+      </w:pPr>
+    </w:p>
+    <w:tbl>
+      <w:tblPr>
+        <w:tblStyle w:val="Tabelacomgrade"/>
+        <w:tblW w:w="0" w:type="auto"/>
+        <w:tblLook w:val="04A0" w:firstRow="1" w:lastRow="0" w:firstColumn="1" w:lastColumn="0" w:noHBand="0" w:noVBand="1"/>
+      </w:tblPr>
+      <w:tblGrid>
+        <w:gridCol w:w="8720"/>
+      </w:tblGrid>
+      <w:tr>
+        <w:tc>
+          <w:tcPr>
+            <w:tcW w:w="8720" w:type="dxa"/>
+          </w:tcPr>
+          <w:p>
+            <w:pPr>
+              <w:tabs>
+                <w:tab w:val="left" w:pos="6562"/>
+              </w:tabs>
+              <w:spacing w:after="0" w:line="240" w:lineRule="auto"/>
+              <w:jc w:val="both"/>
+              <w:rPr>
+                <w:rFonts w:asciiTheme="majorHAnsi" w:hAnsiTheme="majorHAnsi" w:cstheme="majorHAnsi"/>
+                <w:noProof/>
+                <w:sz w:val="24"/>
+                <w:szCs w:val="24"/>
+                <w:lang w:val="pt-BR" w:bidi="ar-SA"/>
+              </w:rPr>
+            </w:pPr>
+            <w:r>
+              <w:rPr>
+                <w:rFonts w:asciiTheme="majorHAnsi" w:hAnsiTheme="majorHAnsi" w:cstheme="majorHAnsi"/>
+                <w:noProof/>
+                <w:sz w:val="24"/>
+                <w:szCs w:val="24"/>
+                <w:lang w:val="pt-BR" w:bidi="ar-SA"/>
+              </w:rPr>
+              <w:t xml:space="preserve">1 - </w:t>
+            </w:r>
+            <w:r>
+              <w:rPr>
+                <w:rFonts w:asciiTheme="majorHAnsi" w:hAnsiTheme="majorHAnsi" w:cstheme="majorHAnsi"/>
+                <w:noProof/>
+                <w:sz w:val="24"/>
+                <w:szCs w:val="24"/>
+                <w:lang w:val="pt-BR" w:bidi="ar-SA"/>
+              </w:rPr>
+              <w:t>Referente ao processo de orçamentação BIM 5D:</w:t>
+            </w:r>
+          </w:p>
+          <w:p>
+            <w:pPr>
+              <w:tabs>
+                <w:tab w:val="left" w:pos="6562"/>
+              </w:tabs>
+              <w:spacing w:after="0" w:line="240" w:lineRule="auto"/>
+              <w:jc w:val="both"/>
+              <w:rPr>
+                <w:rFonts w:asciiTheme="majorHAnsi" w:hAnsiTheme="majorHAnsi" w:cstheme="majorHAnsi"/>
+                <w:noProof/>
+                <w:sz w:val="24"/>
+                <w:szCs w:val="24"/>
+                <w:lang w:val="pt-BR" w:bidi="ar-SA"/>
+              </w:rPr>
+            </w:pPr>
+          </w:p>
+          <w:p>
+            <w:pPr>
+              <w:tabs>
+                <w:tab w:val="left" w:pos="6562"/>
+              </w:tabs>
+              <w:spacing w:after="0" w:line="240" w:lineRule="auto"/>
+              <w:jc w:val="both"/>
+              <w:rPr>
+                <w:rFonts w:asciiTheme="majorHAnsi" w:hAnsiTheme="majorHAnsi" w:cstheme="majorHAnsi"/>
+                <w:noProof/>
+                <w:sz w:val="24"/>
+                <w:szCs w:val="24"/>
+                <w:lang w:val="pt-BR" w:bidi="ar-SA"/>
+              </w:rPr>
+            </w:pPr>
+            <w:r>
+              <w:rPr>
+                <w:rFonts w:asciiTheme="majorHAnsi" w:hAnsiTheme="majorHAnsi" w:cstheme="majorHAnsi"/>
+                <w:noProof/>
+                <w:sz w:val="24"/>
+                <w:szCs w:val="24"/>
+                <w:lang w:val="pt-BR" w:bidi="ar-SA"/>
+              </w:rPr>
+              <w:t xml:space="preserve">I) O orçamentista deve apresentar, antes mesmo de iniciar o processo de </w:t>
+            </w:r>
+            <w:r>
+              <w:rPr>
+                <w:rFonts w:asciiTheme="majorHAnsi" w:hAnsiTheme="majorHAnsi" w:cstheme="majorHAnsi"/>
+                <w:noProof/>
+                <w:sz w:val="24"/>
+                <w:szCs w:val="24"/>
+                <w:lang w:val="pt-BR" w:bidi="ar-SA"/>
+              </w:rPr>
+              <w:lastRenderedPageBreak/>
+              <w:t>orçamentação, questões a serem trabalhadas na etapa de modelagem 3D no intuito de garantir que os elementos gerados considere o máximo de serviços inerentes ao processo de construção.</w:t>
+            </w:r>
+          </w:p>
+          <w:p>
+            <w:pPr>
+              <w:tabs>
+                <w:tab w:val="left" w:pos="6562"/>
+              </w:tabs>
+              <w:spacing w:after="0" w:line="240" w:lineRule="auto"/>
+              <w:jc w:val="both"/>
+              <w:rPr>
+                <w:rFonts w:asciiTheme="majorHAnsi" w:hAnsiTheme="majorHAnsi" w:cstheme="majorHAnsi"/>
+                <w:noProof/>
+                <w:sz w:val="24"/>
+                <w:szCs w:val="24"/>
+                <w:lang w:val="pt-BR" w:bidi="ar-SA"/>
+              </w:rPr>
+            </w:pPr>
+          </w:p>
+          <w:p>
+            <w:pPr>
+              <w:tabs>
+                <w:tab w:val="left" w:pos="6562"/>
+              </w:tabs>
+              <w:spacing w:after="0" w:line="240" w:lineRule="auto"/>
+              <w:jc w:val="both"/>
+              <w:rPr>
+                <w:rFonts w:asciiTheme="majorHAnsi" w:hAnsiTheme="majorHAnsi" w:cstheme="majorHAnsi"/>
+                <w:noProof/>
+                <w:sz w:val="24"/>
+                <w:szCs w:val="24"/>
+                <w:lang w:val="pt-BR" w:bidi="ar-SA"/>
+              </w:rPr>
+            </w:pPr>
+            <w:r>
+              <w:rPr>
+                <w:rFonts w:asciiTheme="majorHAnsi" w:hAnsiTheme="majorHAnsi" w:cstheme="majorHAnsi"/>
+                <w:noProof/>
+                <w:sz w:val="24"/>
+                <w:szCs w:val="24"/>
+                <w:lang w:val="pt-BR" w:bidi="ar-SA"/>
+              </w:rPr>
+              <w:t>II) A extração da lista de serviços e suas respectivas quantidades só é possível após a etapa final do planejamento.</w:t>
+            </w:r>
+          </w:p>
+          <w:p>
+            <w:pPr>
+              <w:tabs>
+                <w:tab w:val="left" w:pos="6562"/>
+              </w:tabs>
+              <w:spacing w:after="0" w:line="240" w:lineRule="auto"/>
+              <w:jc w:val="both"/>
+              <w:rPr>
+                <w:rFonts w:asciiTheme="majorHAnsi" w:hAnsiTheme="majorHAnsi" w:cstheme="majorHAnsi"/>
+                <w:noProof/>
+                <w:sz w:val="24"/>
+                <w:szCs w:val="24"/>
+                <w:lang w:val="pt-BR" w:bidi="ar-SA"/>
+              </w:rPr>
+            </w:pPr>
+          </w:p>
+          <w:p>
+            <w:pPr>
+              <w:tabs>
+                <w:tab w:val="left" w:pos="6562"/>
+              </w:tabs>
+              <w:spacing w:after="0" w:line="240" w:lineRule="auto"/>
+              <w:jc w:val="both"/>
+              <w:rPr>
+                <w:rFonts w:asciiTheme="majorHAnsi" w:hAnsiTheme="majorHAnsi" w:cstheme="majorHAnsi"/>
+                <w:noProof/>
+                <w:sz w:val="24"/>
+                <w:szCs w:val="24"/>
+                <w:lang w:val="pt-BR" w:bidi="ar-SA"/>
+              </w:rPr>
+            </w:pPr>
+            <w:r>
+              <w:rPr>
+                <w:rFonts w:asciiTheme="majorHAnsi" w:hAnsiTheme="majorHAnsi" w:cstheme="majorHAnsi"/>
+                <w:noProof/>
+                <w:sz w:val="24"/>
+                <w:szCs w:val="24"/>
+                <w:lang w:val="pt-BR" w:bidi="ar-SA"/>
+              </w:rPr>
+              <w:t>Grupo de escolhas da pergunta</w:t>
+            </w:r>
+            <w:r>
+              <w:rPr>
+                <w:rFonts w:asciiTheme="majorHAnsi" w:hAnsiTheme="majorHAnsi" w:cstheme="majorHAnsi"/>
+                <w:noProof/>
+                <w:sz w:val="24"/>
+                <w:szCs w:val="24"/>
+                <w:lang w:val="pt-BR" w:bidi="ar-SA"/>
+              </w:rPr>
+              <w:t>:</w:t>
+            </w:r>
+          </w:p>
+          <w:p>
+            <w:pPr>
+              <w:tabs>
+                <w:tab w:val="left" w:pos="6562"/>
+              </w:tabs>
+              <w:spacing w:after="0" w:line="240" w:lineRule="auto"/>
+              <w:jc w:val="both"/>
+              <w:rPr>
+                <w:rFonts w:asciiTheme="majorHAnsi" w:hAnsiTheme="majorHAnsi" w:cstheme="majorHAnsi"/>
+                <w:noProof/>
+                <w:sz w:val="24"/>
+                <w:szCs w:val="24"/>
+                <w:lang w:val="pt-BR" w:bidi="ar-SA"/>
+              </w:rPr>
+            </w:pPr>
+            <w:r>
+              <w:rPr>
+                <w:rFonts w:asciiTheme="majorHAnsi" w:hAnsiTheme="majorHAnsi" w:cstheme="majorHAnsi"/>
+                <w:noProof/>
+                <w:sz w:val="24"/>
+                <w:szCs w:val="24"/>
+                <w:lang w:val="pt-BR" w:bidi="ar-SA"/>
+              </w:rPr>
+              <w:t xml:space="preserve">R: </w:t>
+            </w:r>
+            <w:r>
+              <w:rPr>
+                <w:rFonts w:asciiTheme="majorHAnsi" w:hAnsiTheme="majorHAnsi" w:cstheme="majorHAnsi"/>
+                <w:strike/>
+                <w:noProof/>
+                <w:sz w:val="24"/>
+                <w:szCs w:val="24"/>
+                <w:lang w:val="pt-BR" w:bidi="ar-SA"/>
+              </w:rPr>
+              <w:t>As duas assertivas estão corretas</w:t>
+            </w:r>
+            <w:r>
+              <w:rPr>
+                <w:rFonts w:asciiTheme="majorHAnsi" w:hAnsiTheme="majorHAnsi" w:cstheme="majorHAnsi"/>
+                <w:noProof/>
+                <w:sz w:val="24"/>
+                <w:szCs w:val="24"/>
+                <w:lang w:val="pt-BR" w:bidi="ar-SA"/>
+              </w:rPr>
+              <w:t>.</w:t>
+            </w:r>
+            <w:r>
+              <w:rPr>
+                <w:rFonts w:asciiTheme="majorHAnsi" w:hAnsiTheme="majorHAnsi" w:cstheme="majorHAnsi"/>
+                <w:noProof/>
+                <w:sz w:val="24"/>
+                <w:szCs w:val="24"/>
+                <w:lang w:val="pt-BR" w:bidi="ar-SA"/>
+              </w:rPr>
+              <w:t xml:space="preserve"> </w:t>
+            </w:r>
+          </w:p>
+          <w:p>
+            <w:pPr>
+              <w:tabs>
+                <w:tab w:val="left" w:pos="6562"/>
+              </w:tabs>
+              <w:spacing w:after="0" w:line="240" w:lineRule="auto"/>
+              <w:jc w:val="both"/>
+              <w:rPr>
+                <w:rFonts w:asciiTheme="majorHAnsi" w:hAnsiTheme="majorHAnsi" w:cstheme="majorHAnsi"/>
+                <w:noProof/>
+                <w:sz w:val="24"/>
+                <w:szCs w:val="24"/>
+                <w:lang w:val="pt-BR" w:bidi="ar-SA"/>
+              </w:rPr>
+            </w:pPr>
+            <w:bookmarkStart w:id="0" w:name="_GoBack"/>
+            <w:bookmarkEnd w:id="0"/>
+          </w:p>
+          <w:p>
+            <w:pPr>
+              <w:tabs>
+                <w:tab w:val="left" w:pos="6562"/>
+              </w:tabs>
+              <w:spacing w:after="0" w:line="240" w:lineRule="auto"/>
+              <w:jc w:val="both"/>
+              <w:rPr>
+                <w:rFonts w:asciiTheme="majorHAnsi" w:hAnsiTheme="majorHAnsi" w:cstheme="majorHAnsi"/>
+                <w:noProof/>
+                <w:sz w:val="24"/>
+                <w:szCs w:val="24"/>
+                <w:lang w:val="pt-BR" w:bidi="ar-SA"/>
+              </w:rPr>
+            </w:pPr>
+            <w:r>
+              <w:rPr>
+                <w:rFonts w:asciiTheme="majorHAnsi" w:hAnsiTheme="majorHAnsi" w:cstheme="majorHAnsi"/>
+                <w:noProof/>
+                <w:sz w:val="24"/>
+                <w:szCs w:val="24"/>
+                <w:lang w:val="pt-BR" w:bidi="ar-SA"/>
+              </w:rPr>
+              <w:t xml:space="preserve">2 - </w:t>
+            </w:r>
+            <w:r>
+              <w:rPr>
+                <w:rFonts w:asciiTheme="majorHAnsi" w:hAnsiTheme="majorHAnsi" w:cstheme="majorHAnsi"/>
+                <w:noProof/>
+                <w:sz w:val="24"/>
+                <w:szCs w:val="24"/>
+                <w:lang w:val="pt-BR" w:bidi="ar-SA"/>
+              </w:rPr>
+              <w:t>Indique a alternativa falsa:</w:t>
+            </w:r>
+          </w:p>
+          <w:p>
+            <w:pPr>
+              <w:tabs>
+                <w:tab w:val="left" w:pos="6562"/>
+              </w:tabs>
+              <w:spacing w:after="0" w:line="240" w:lineRule="auto"/>
+              <w:jc w:val="both"/>
+              <w:rPr>
+                <w:rFonts w:asciiTheme="majorHAnsi" w:hAnsiTheme="majorHAnsi" w:cstheme="majorHAnsi"/>
+                <w:noProof/>
+                <w:sz w:val="24"/>
+                <w:szCs w:val="24"/>
+                <w:lang w:val="pt-BR" w:bidi="ar-SA"/>
+              </w:rPr>
+            </w:pPr>
+            <w:r>
+              <w:rPr>
+                <w:rFonts w:asciiTheme="majorHAnsi" w:hAnsiTheme="majorHAnsi" w:cstheme="majorHAnsi"/>
+                <w:noProof/>
+                <w:sz w:val="24"/>
+                <w:szCs w:val="24"/>
+                <w:lang w:val="pt-BR" w:bidi="ar-SA"/>
+              </w:rPr>
+              <w:t xml:space="preserve">R: </w:t>
+            </w:r>
+            <w:r>
+              <w:rPr>
+                <w:rFonts w:asciiTheme="majorHAnsi" w:hAnsiTheme="majorHAnsi" w:cstheme="majorHAnsi"/>
+                <w:noProof/>
+                <w:sz w:val="24"/>
+                <w:szCs w:val="24"/>
+                <w:lang w:val="pt-BR" w:bidi="ar-SA"/>
+              </w:rPr>
+              <w:t>O BIM 5D permite possibilita a obtenção de um orçamento correto e completo da obra.</w:t>
+            </w:r>
+          </w:p>
+          <w:p>
+            <w:pPr>
+              <w:tabs>
+                <w:tab w:val="left" w:pos="6562"/>
+              </w:tabs>
+              <w:spacing w:after="0" w:line="240" w:lineRule="auto"/>
+              <w:jc w:val="both"/>
+              <w:rPr>
+                <w:rFonts w:asciiTheme="majorHAnsi" w:hAnsiTheme="majorHAnsi" w:cstheme="majorHAnsi"/>
+                <w:noProof/>
+                <w:sz w:val="24"/>
+                <w:szCs w:val="24"/>
+                <w:lang w:val="pt-BR" w:bidi="ar-SA"/>
+              </w:rPr>
+            </w:pPr>
+          </w:p>
+          <w:p>
+            <w:pPr>
+              <w:tabs>
+                <w:tab w:val="left" w:pos="6562"/>
+              </w:tabs>
+              <w:spacing w:after="0" w:line="240" w:lineRule="auto"/>
+              <w:jc w:val="both"/>
+              <w:rPr>
+                <w:rFonts w:asciiTheme="majorHAnsi" w:hAnsiTheme="majorHAnsi" w:cstheme="majorHAnsi"/>
+                <w:noProof/>
+                <w:sz w:val="24"/>
+                <w:szCs w:val="24"/>
+                <w:lang w:val="pt-BR" w:bidi="ar-SA"/>
+              </w:rPr>
+            </w:pPr>
+            <w:r>
+              <w:rPr>
+                <w:rFonts w:asciiTheme="majorHAnsi" w:hAnsiTheme="majorHAnsi" w:cstheme="majorHAnsi"/>
+                <w:noProof/>
+                <w:sz w:val="24"/>
+                <w:szCs w:val="24"/>
+                <w:lang w:val="pt-BR" w:bidi="ar-SA"/>
+              </w:rPr>
+              <w:t xml:space="preserve">3 - </w:t>
+            </w:r>
+            <w:r>
+              <w:rPr>
+                <w:rFonts w:asciiTheme="majorHAnsi" w:hAnsiTheme="majorHAnsi" w:cstheme="majorHAnsi"/>
+                <w:noProof/>
+                <w:sz w:val="24"/>
+                <w:szCs w:val="24"/>
+                <w:lang w:val="pt-BR" w:bidi="ar-SA"/>
+              </w:rPr>
+              <w:t>São exemplos de atividades que devem anteceder à etapa de orçamentação:</w:t>
+            </w:r>
+          </w:p>
+          <w:p>
+            <w:pPr>
+              <w:tabs>
+                <w:tab w:val="left" w:pos="6562"/>
+              </w:tabs>
+              <w:spacing w:after="0" w:line="240" w:lineRule="auto"/>
+              <w:jc w:val="both"/>
+              <w:rPr>
+                <w:rFonts w:asciiTheme="majorHAnsi" w:hAnsiTheme="majorHAnsi" w:cstheme="majorHAnsi"/>
+                <w:noProof/>
+                <w:sz w:val="24"/>
+                <w:szCs w:val="24"/>
+                <w:lang w:val="pt-BR" w:bidi="ar-SA"/>
+              </w:rPr>
+            </w:pPr>
+            <w:r>
+              <w:rPr>
+                <w:rFonts w:asciiTheme="majorHAnsi" w:hAnsiTheme="majorHAnsi" w:cstheme="majorHAnsi"/>
+                <w:noProof/>
+                <w:sz w:val="24"/>
+                <w:szCs w:val="24"/>
+                <w:lang w:val="pt-BR" w:bidi="ar-SA"/>
+              </w:rPr>
+              <w:t>R: Todas as alternativas acima</w:t>
+            </w:r>
+          </w:p>
+          <w:p>
+            <w:pPr>
+              <w:tabs>
+                <w:tab w:val="left" w:pos="6562"/>
+              </w:tabs>
+              <w:spacing w:after="0" w:line="240" w:lineRule="auto"/>
+              <w:jc w:val="both"/>
+              <w:rPr>
+                <w:rFonts w:asciiTheme="majorHAnsi" w:hAnsiTheme="majorHAnsi" w:cstheme="majorHAnsi"/>
+                <w:noProof/>
+                <w:sz w:val="24"/>
+                <w:szCs w:val="24"/>
+                <w:lang w:val="pt-BR" w:bidi="ar-SA"/>
+              </w:rPr>
+            </w:pPr>
+          </w:p>
+          <w:p>
+            <w:pPr>
+              <w:tabs>
+                <w:tab w:val="left" w:pos="6562"/>
+              </w:tabs>
+              <w:spacing w:after="0" w:line="240" w:lineRule="auto"/>
+              <w:jc w:val="both"/>
+              <w:rPr>
+                <w:rFonts w:asciiTheme="majorHAnsi" w:hAnsiTheme="majorHAnsi" w:cstheme="majorHAnsi"/>
+                <w:noProof/>
+                <w:sz w:val="24"/>
+                <w:szCs w:val="24"/>
+                <w:lang w:val="pt-BR" w:bidi="ar-SA"/>
+              </w:rPr>
+            </w:pPr>
+            <w:r>
+              <w:rPr>
+                <w:rFonts w:asciiTheme="majorHAnsi" w:hAnsiTheme="majorHAnsi" w:cstheme="majorHAnsi"/>
+                <w:noProof/>
+                <w:sz w:val="24"/>
+                <w:szCs w:val="24"/>
+                <w:lang w:val="pt-BR" w:bidi="ar-SA"/>
+              </w:rPr>
+              <w:t xml:space="preserve">4 - </w:t>
+            </w:r>
+            <w:r>
+              <w:rPr>
+                <w:rFonts w:asciiTheme="majorHAnsi" w:hAnsiTheme="majorHAnsi" w:cstheme="majorHAnsi"/>
+                <w:noProof/>
+                <w:sz w:val="24"/>
+                <w:szCs w:val="24"/>
+                <w:lang w:val="pt-BR" w:bidi="ar-SA"/>
+              </w:rPr>
+              <w:t>Para que o processo de orçamentação possa resultar em um orçamento fidedigno com o custo real da obra, algumas premissas tornam-se fundamentais:</w:t>
+            </w:r>
+          </w:p>
+          <w:p>
+            <w:pPr>
+              <w:tabs>
+                <w:tab w:val="left" w:pos="6562"/>
+              </w:tabs>
+              <w:spacing w:after="0" w:line="240" w:lineRule="auto"/>
+              <w:jc w:val="both"/>
+              <w:rPr>
+                <w:rFonts w:asciiTheme="majorHAnsi" w:hAnsiTheme="majorHAnsi" w:cstheme="majorHAnsi"/>
+                <w:noProof/>
+                <w:sz w:val="24"/>
+                <w:szCs w:val="24"/>
+                <w:lang w:val="pt-BR" w:bidi="ar-SA"/>
+              </w:rPr>
+            </w:pPr>
+          </w:p>
+          <w:p>
+            <w:pPr>
+              <w:tabs>
+                <w:tab w:val="left" w:pos="6562"/>
+              </w:tabs>
+              <w:spacing w:after="0" w:line="240" w:lineRule="auto"/>
+              <w:jc w:val="both"/>
+              <w:rPr>
+                <w:rFonts w:asciiTheme="majorHAnsi" w:hAnsiTheme="majorHAnsi" w:cstheme="majorHAnsi"/>
+                <w:noProof/>
+                <w:sz w:val="24"/>
+                <w:szCs w:val="24"/>
+                <w:lang w:val="pt-BR" w:bidi="ar-SA"/>
+              </w:rPr>
+            </w:pPr>
+            <w:r>
+              <w:rPr>
+                <w:rFonts w:asciiTheme="majorHAnsi" w:hAnsiTheme="majorHAnsi" w:cstheme="majorHAnsi"/>
+                <w:noProof/>
+                <w:sz w:val="24"/>
+                <w:szCs w:val="24"/>
+                <w:lang w:val="pt-BR" w:bidi="ar-SA"/>
+              </w:rPr>
+              <w:t>I) O procedimento adotado no desenvolvimento da modelagem de se basear na sequencia tecnológica de construção.</w:t>
+            </w:r>
+          </w:p>
+          <w:p>
+            <w:pPr>
+              <w:tabs>
+                <w:tab w:val="left" w:pos="6562"/>
+              </w:tabs>
+              <w:spacing w:after="0" w:line="240" w:lineRule="auto"/>
+              <w:jc w:val="both"/>
+              <w:rPr>
+                <w:rFonts w:asciiTheme="majorHAnsi" w:hAnsiTheme="majorHAnsi" w:cstheme="majorHAnsi"/>
+                <w:noProof/>
+                <w:sz w:val="24"/>
+                <w:szCs w:val="24"/>
+                <w:lang w:val="pt-BR" w:bidi="ar-SA"/>
+              </w:rPr>
+            </w:pPr>
+          </w:p>
+          <w:p>
+            <w:pPr>
+              <w:tabs>
+                <w:tab w:val="left" w:pos="6562"/>
+              </w:tabs>
+              <w:spacing w:after="0" w:line="240" w:lineRule="auto"/>
+              <w:jc w:val="both"/>
+              <w:rPr>
+                <w:rFonts w:asciiTheme="majorHAnsi" w:hAnsiTheme="majorHAnsi" w:cstheme="majorHAnsi"/>
+                <w:noProof/>
+                <w:sz w:val="24"/>
+                <w:szCs w:val="24"/>
+                <w:lang w:val="pt-BR" w:bidi="ar-SA"/>
+              </w:rPr>
+            </w:pPr>
+            <w:r>
+              <w:rPr>
+                <w:rFonts w:asciiTheme="majorHAnsi" w:hAnsiTheme="majorHAnsi" w:cstheme="majorHAnsi"/>
+                <w:noProof/>
+                <w:sz w:val="24"/>
+                <w:szCs w:val="24"/>
+                <w:lang w:val="pt-BR" w:bidi="ar-SA"/>
+              </w:rPr>
+              <w:t>II) A utilização do método de camadas buscando facilitar o levantamento dos quantitativos que compõem a planilha orçamentária do objeto que foi modelado.</w:t>
+            </w:r>
+          </w:p>
+          <w:p>
+            <w:pPr>
+              <w:tabs>
+                <w:tab w:val="left" w:pos="6562"/>
+              </w:tabs>
+              <w:spacing w:after="0" w:line="240" w:lineRule="auto"/>
+              <w:jc w:val="both"/>
+              <w:rPr>
+                <w:rFonts w:asciiTheme="majorHAnsi" w:hAnsiTheme="majorHAnsi" w:cstheme="majorHAnsi"/>
+                <w:noProof/>
+                <w:sz w:val="24"/>
+                <w:szCs w:val="24"/>
+                <w:lang w:val="pt-BR" w:bidi="ar-SA"/>
+              </w:rPr>
+            </w:pPr>
+            <w:r>
+              <w:rPr>
+                <w:rFonts w:asciiTheme="majorHAnsi" w:hAnsiTheme="majorHAnsi" w:cstheme="majorHAnsi"/>
+                <w:noProof/>
+                <w:sz w:val="24"/>
+                <w:szCs w:val="24"/>
+                <w:lang w:val="pt-BR" w:bidi="ar-SA"/>
+              </w:rPr>
+              <w:t xml:space="preserve">R: </w:t>
+            </w:r>
+            <w:r>
+              <w:rPr>
+                <w:rFonts w:asciiTheme="majorHAnsi" w:hAnsiTheme="majorHAnsi" w:cstheme="majorHAnsi"/>
+                <w:noProof/>
+                <w:sz w:val="24"/>
+                <w:szCs w:val="24"/>
+                <w:lang w:val="pt-BR" w:bidi="ar-SA"/>
+              </w:rPr>
+              <w:t>As duas assertivas são verdadeiras.</w:t>
+            </w:r>
+          </w:p>
+          <w:p>
+            <w:pPr>
+              <w:tabs>
+                <w:tab w:val="left" w:pos="6562"/>
+              </w:tabs>
+              <w:spacing w:after="0" w:line="240" w:lineRule="auto"/>
+              <w:jc w:val="both"/>
+              <w:rPr>
+                <w:rFonts w:asciiTheme="majorHAnsi" w:hAnsiTheme="majorHAnsi" w:cstheme="majorHAnsi"/>
+                <w:noProof/>
+                <w:sz w:val="24"/>
+                <w:szCs w:val="24"/>
+                <w:lang w:val="pt-BR" w:bidi="ar-SA"/>
+              </w:rPr>
+            </w:pPr>
+          </w:p>
+          <w:p>
+            <w:pPr>
+              <w:tabs>
+                <w:tab w:val="left" w:pos="6562"/>
+              </w:tabs>
+              <w:spacing w:after="0" w:line="240" w:lineRule="auto"/>
+              <w:jc w:val="both"/>
+              <w:rPr>
+                <w:rFonts w:asciiTheme="majorHAnsi" w:hAnsiTheme="majorHAnsi" w:cstheme="majorHAnsi"/>
+                <w:noProof/>
+                <w:sz w:val="24"/>
+                <w:szCs w:val="24"/>
+                <w:lang w:val="pt-BR" w:bidi="ar-SA"/>
+              </w:rPr>
+            </w:pPr>
+            <w:r>
+              <w:rPr>
+                <w:rFonts w:asciiTheme="majorHAnsi" w:hAnsiTheme="majorHAnsi" w:cstheme="majorHAnsi"/>
+                <w:noProof/>
+                <w:sz w:val="24"/>
+                <w:szCs w:val="24"/>
+                <w:lang w:val="pt-BR" w:bidi="ar-SA"/>
+              </w:rPr>
+              <w:t xml:space="preserve">5 - </w:t>
+            </w:r>
+            <w:r>
+              <w:rPr>
+                <w:rFonts w:asciiTheme="majorHAnsi" w:hAnsiTheme="majorHAnsi" w:cstheme="majorHAnsi"/>
+                <w:noProof/>
+                <w:sz w:val="24"/>
+                <w:szCs w:val="24"/>
+                <w:lang w:val="pt-BR" w:bidi="ar-SA"/>
+              </w:rPr>
+              <w:t>Dentre os possíveis benefícios que o processo de orçamentação BIM 5D, está incorreto:</w:t>
+            </w:r>
+          </w:p>
+          <w:p>
+            <w:pPr>
+              <w:tabs>
+                <w:tab w:val="left" w:pos="6562"/>
+              </w:tabs>
+              <w:spacing w:after="0" w:line="240" w:lineRule="auto"/>
+              <w:jc w:val="both"/>
+              <w:rPr>
+                <w:rFonts w:asciiTheme="majorHAnsi" w:hAnsiTheme="majorHAnsi" w:cstheme="majorHAnsi"/>
+                <w:noProof/>
+                <w:sz w:val="24"/>
+                <w:szCs w:val="24"/>
+                <w:lang w:val="pt-BR" w:bidi="ar-SA"/>
+              </w:rPr>
+            </w:pPr>
+            <w:r>
+              <w:rPr>
+                <w:rFonts w:asciiTheme="majorHAnsi" w:hAnsiTheme="majorHAnsi" w:cstheme="majorHAnsi"/>
+                <w:noProof/>
+                <w:sz w:val="24"/>
+                <w:szCs w:val="24"/>
+                <w:lang w:val="pt-BR" w:bidi="ar-SA"/>
+              </w:rPr>
+              <w:t xml:space="preserve">R: </w:t>
+            </w:r>
+            <w:r>
+              <w:rPr>
+                <w:rFonts w:asciiTheme="majorHAnsi" w:hAnsiTheme="majorHAnsi" w:cstheme="majorHAnsi"/>
+                <w:noProof/>
+                <w:sz w:val="24"/>
+                <w:szCs w:val="24"/>
+                <w:lang w:val="pt-BR" w:bidi="ar-SA"/>
+              </w:rPr>
+              <w:t>Permite gerar as memórias de calculo dos quantitativos levantados durante o processo de orçamentação.</w:t>
+            </w:r>
+          </w:p>
+        </w:tc>
+      </w:tr>
+    </w:tbl>
+    <w:p>
+      <w:pPr>
+        <w:tabs>
+          <w:tab w:val="left" w:pos="6562"/>
+        </w:tabs>
+        <w:spacing w:after="0" w:line="240" w:lineRule="auto"/>
+        <w:jc w:val="both"/>
+        <w:rPr>
+          <w:rFonts w:asciiTheme="majorHAnsi" w:hAnsiTheme="majorHAnsi" w:cstheme="majorHAnsi"/>
+          <w:noProof/>
+          <w:sz w:val="24"/>
+          <w:szCs w:val="24"/>
+          <w:lang w:val="pt-BR" w:bidi="ar-SA"/>
+        </w:rPr>
+      </w:pPr>
+    </w:p>
+    <w:p>
+      <w:pPr>
+        <w:tabs>
+          <w:tab w:val="left" w:pos="6562"/>
+        </w:tabs>
+        <w:spacing w:after="0" w:line="240" w:lineRule="auto"/>
+        <w:jc w:val="both"/>
+        <w:rPr>
+          <w:rFonts w:asciiTheme="majorHAnsi" w:hAnsiTheme="majorHAnsi" w:cstheme="majorHAnsi"/>
+          <w:noProof/>
+          <w:sz w:val="24"/>
+          <w:szCs w:val="24"/>
+          <w:lang w:val="pt-BR" w:bidi="ar-SA"/>
+        </w:rPr>
+      </w:pPr>
+    </w:p>
+    <w:p>
+      <w:pPr>
+        <w:tabs>
+          <w:tab w:val="left" w:pos="6562"/>
+        </w:tabs>
+        <w:spacing w:after="0" w:line="240" w:lineRule="auto"/>
+        <w:jc w:val="both"/>
+        <w:rPr>
+          <w:rFonts w:asciiTheme="majorHAnsi" w:hAnsiTheme="majorHAnsi" w:cstheme="majorHAnsi"/>
+          <w:noProof/>
+          <w:sz w:val="24"/>
+          <w:szCs w:val="24"/>
+          <w:lang w:val="pt-BR" w:bidi="ar-SA"/>
+        </w:rPr>
+      </w:pPr>
+    </w:p>
+    <w:p>
+      <w:pPr>
+        <w:tabs>
+          <w:tab w:val="left" w:pos="6562"/>
+        </w:tabs>
+        <w:spacing w:after="0" w:line="240" w:lineRule="auto"/>
+        <w:jc w:val="both"/>
+        <w:rPr>
+          <w:rFonts w:asciiTheme="majorHAnsi" w:hAnsiTheme="majorHAnsi" w:cstheme="majorHAnsi"/>
+          <w:noProof/>
+          <w:sz w:val="24"/>
+          <w:szCs w:val="24"/>
+          <w:lang w:val="pt-BR" w:bidi="ar-SA"/>
+        </w:rPr>
+      </w:pPr>
+    </w:p>
     <w:p>
       <w:pPr>
         <w:tabs>
@@ -9693,7 +11065,7 @@
 </file>
 
 <file path=customXml/itemProps1.xml><?xml version="1.0" encoding="utf-8"?>
-<ds:datastoreItem xmlns:ds="http://schemas.openxmlformats.org/officeDocument/2006/customXml" ds:itemID="{FC74B5E9-5988-43D7-9729-52FD90F9781D}">
+<ds:datastoreItem xmlns:ds="http://schemas.openxmlformats.org/officeDocument/2006/customXml" ds:itemID="{A2C53B14-E66B-4DB1-A54F-5951C1CE04F8}">
   <ds:schemaRefs>
     <ds:schemaRef ds:uri="http://schemas.openxmlformats.org/officeDocument/2006/bibliography"/>
   </ds:schemaRefs>

</xml_diff>

<commit_message>
custos e orçamento - gabarito prova
</commit_message>
<xml_diff>
--- a/07_bim_5d_custos_orcamentos/custo_orcamentos_notas_aula.docx
+++ b/07_bim_5d_custos_orcamentos/custo_orcamentos_notas_aula.docx
@@ -3606,17 +3606,7 @@
                 <w:szCs w:val="24"/>
                 <w:lang w:val="pt-BR" w:bidi="ar-SA"/>
               </w:rPr>
-              <w:t>Administração central.</w:t>
-            </w:r>
-            <w:r>
-              <w:rPr>
-                <w:rFonts w:asciiTheme="majorHAnsi" w:hAnsiTheme="majorHAnsi" w:cstheme="majorHAnsi"/>
-                <w:noProof/>
-                <w:sz w:val="24"/>
-                <w:szCs w:val="24"/>
-                <w:lang w:val="pt-BR" w:bidi="ar-SA"/>
-              </w:rPr>
-              <w:t>.</w:t>
+              <w:t>Administração central..</w:t>
             </w:r>
           </w:p>
           <w:p>
@@ -5612,8 +5602,6 @@
                 <w:lang w:val="pt-BR" w:bidi="ar-SA"/>
               </w:rPr>
             </w:pPr>
-            <w:bookmarkStart w:id="0" w:name="_GoBack"/>
-            <w:bookmarkEnd w:id="0"/>
           </w:p>
           <w:p>
             <w:pPr>
@@ -6043,6 +6031,8 @@
           <w:lang w:val="pt-BR" w:bidi="ar-SA"/>
         </w:rPr>
       </w:pPr>
+      <w:bookmarkStart w:id="0" w:name="_GoBack"/>
+      <w:bookmarkEnd w:id="0"/>
     </w:p>
     <w:p>
       <w:pPr>
@@ -6060,6 +6050,777 @@
         </w:rPr>
       </w:pPr>
     </w:p>
+    <w:tbl>
+      <w:tblPr>
+        <w:tblStyle w:val="Tabelacomgrade"/>
+        <w:tblW w:w="0" w:type="auto"/>
+        <w:tblBorders>
+          <w:top w:val="none" w:sz="0" w:space="0" w:color="auto"/>
+          <w:left w:val="none" w:sz="0" w:space="0" w:color="auto"/>
+          <w:bottom w:val="none" w:sz="0" w:space="0" w:color="auto"/>
+          <w:right w:val="none" w:sz="0" w:space="0" w:color="auto"/>
+          <w:insideH w:val="none" w:sz="0" w:space="0" w:color="auto"/>
+          <w:insideV w:val="none" w:sz="0" w:space="0" w:color="auto"/>
+        </w:tblBorders>
+        <w:shd w:val="clear" w:color="auto" w:fill="D9D9D9" w:themeFill="background1" w:themeFillShade="D9"/>
+        <w:tblLook w:val="04A0" w:firstRow="1" w:lastRow="0" w:firstColumn="1" w:lastColumn="0" w:noHBand="0" w:noVBand="1"/>
+      </w:tblPr>
+      <w:tblGrid>
+        <w:gridCol w:w="8720"/>
+      </w:tblGrid>
+      <w:tr>
+        <w:tc>
+          <w:tcPr>
+            <w:tcW w:w="8720" w:type="dxa"/>
+            <w:shd w:val="clear" w:color="auto" w:fill="D9D9D9" w:themeFill="background1" w:themeFillShade="D9"/>
+          </w:tcPr>
+          <w:p>
+            <w:pPr>
+              <w:tabs>
+                <w:tab w:val="left" w:pos="6562"/>
+              </w:tabs>
+              <w:spacing w:after="0" w:line="240" w:lineRule="auto"/>
+              <w:jc w:val="both"/>
+              <w:rPr>
+                <w:rFonts w:asciiTheme="majorHAnsi" w:hAnsiTheme="majorHAnsi" w:cstheme="majorHAnsi"/>
+                <w:noProof/>
+                <w:sz w:val="24"/>
+                <w:szCs w:val="24"/>
+                <w:lang w:val="pt-BR" w:bidi="ar-SA"/>
+              </w:rPr>
+            </w:pPr>
+            <w:r>
+              <w:rPr>
+                <w:rFonts w:asciiTheme="majorHAnsi" w:hAnsiTheme="majorHAnsi" w:cstheme="majorHAnsi"/>
+                <w:noProof/>
+                <w:sz w:val="24"/>
+                <w:szCs w:val="24"/>
+                <w:lang w:val="pt-BR" w:bidi="ar-SA"/>
+              </w:rPr>
+              <w:t>Prova</w:t>
+            </w:r>
+          </w:p>
+          <w:p>
+            <w:pPr>
+              <w:tabs>
+                <w:tab w:val="left" w:pos="6562"/>
+              </w:tabs>
+              <w:spacing w:after="0" w:line="240" w:lineRule="auto"/>
+              <w:jc w:val="both"/>
+              <w:rPr>
+                <w:rFonts w:asciiTheme="majorHAnsi" w:hAnsiTheme="majorHAnsi" w:cstheme="majorHAnsi"/>
+                <w:noProof/>
+                <w:sz w:val="24"/>
+                <w:szCs w:val="24"/>
+                <w:lang w:val="pt-BR" w:bidi="ar-SA"/>
+              </w:rPr>
+            </w:pPr>
+          </w:p>
+          <w:p>
+            <w:pPr>
+              <w:tabs>
+                <w:tab w:val="left" w:pos="6562"/>
+              </w:tabs>
+              <w:spacing w:after="0" w:line="240" w:lineRule="auto"/>
+              <w:jc w:val="both"/>
+              <w:rPr>
+                <w:rFonts w:asciiTheme="majorHAnsi" w:hAnsiTheme="majorHAnsi" w:cstheme="majorHAnsi"/>
+                <w:noProof/>
+                <w:sz w:val="24"/>
+                <w:szCs w:val="24"/>
+                <w:lang w:val="pt-BR" w:bidi="ar-SA"/>
+              </w:rPr>
+            </w:pPr>
+            <w:r>
+              <w:rPr>
+                <w:rFonts w:asciiTheme="majorHAnsi" w:hAnsiTheme="majorHAnsi" w:cstheme="majorHAnsi"/>
+                <w:noProof/>
+                <w:sz w:val="24"/>
+                <w:szCs w:val="24"/>
+                <w:lang w:val="pt-BR" w:bidi="ar-SA"/>
+              </w:rPr>
+              <w:t>1 - Para a elaboração do orçamento de obras civis, são necessárias técnicas de levantamento de serviços, materiais e seus quantitativos, aplicando-se o resultado desse levantamento a conceitos relacionados a custos, impostos e lucro. Em um orçamento, a parcela relativa ao custo direto de uma obra é aquela formada</w:t>
+            </w:r>
+          </w:p>
+          <w:p>
+            <w:pPr>
+              <w:tabs>
+                <w:tab w:val="left" w:pos="6562"/>
+              </w:tabs>
+              <w:spacing w:after="0" w:line="240" w:lineRule="auto"/>
+              <w:jc w:val="both"/>
+              <w:rPr>
+                <w:rFonts w:asciiTheme="majorHAnsi" w:hAnsiTheme="majorHAnsi" w:cstheme="majorHAnsi"/>
+                <w:noProof/>
+                <w:sz w:val="24"/>
+                <w:szCs w:val="24"/>
+                <w:lang w:val="pt-BR" w:bidi="ar-SA"/>
+              </w:rPr>
+            </w:pPr>
+            <w:r>
+              <w:rPr>
+                <w:rFonts w:asciiTheme="majorHAnsi" w:hAnsiTheme="majorHAnsi" w:cstheme="majorHAnsi"/>
+                <w:noProof/>
+                <w:sz w:val="24"/>
+                <w:szCs w:val="24"/>
+                <w:lang w:val="pt-BR" w:bidi="ar-SA"/>
+              </w:rPr>
+              <w:t>R - pelos benefícios e pelas despesas indiretas. (ANULADA)</w:t>
+            </w:r>
+          </w:p>
+          <w:p>
+            <w:pPr>
+              <w:tabs>
+                <w:tab w:val="left" w:pos="6562"/>
+              </w:tabs>
+              <w:spacing w:after="0" w:line="240" w:lineRule="auto"/>
+              <w:jc w:val="both"/>
+              <w:rPr>
+                <w:rFonts w:asciiTheme="majorHAnsi" w:hAnsiTheme="majorHAnsi" w:cstheme="majorHAnsi"/>
+                <w:noProof/>
+                <w:sz w:val="24"/>
+                <w:szCs w:val="24"/>
+                <w:lang w:val="pt-BR" w:bidi="ar-SA"/>
+              </w:rPr>
+            </w:pPr>
+          </w:p>
+          <w:p>
+            <w:pPr>
+              <w:tabs>
+                <w:tab w:val="left" w:pos="6562"/>
+              </w:tabs>
+              <w:spacing w:after="0" w:line="240" w:lineRule="auto"/>
+              <w:jc w:val="both"/>
+              <w:rPr>
+                <w:rFonts w:asciiTheme="majorHAnsi" w:hAnsiTheme="majorHAnsi" w:cstheme="majorHAnsi"/>
+                <w:noProof/>
+                <w:sz w:val="24"/>
+                <w:szCs w:val="24"/>
+                <w:lang w:val="pt-BR" w:bidi="ar-SA"/>
+              </w:rPr>
+            </w:pPr>
+            <w:r>
+              <w:rPr>
+                <w:rFonts w:asciiTheme="majorHAnsi" w:hAnsiTheme="majorHAnsi" w:cstheme="majorHAnsi"/>
+                <w:noProof/>
+                <w:sz w:val="24"/>
+                <w:szCs w:val="24"/>
+                <w:lang w:val="pt-BR" w:bidi="ar-SA"/>
+              </w:rPr>
+              <w:t>2 - Indique a alternativa falsa:</w:t>
+            </w:r>
+          </w:p>
+          <w:p>
+            <w:pPr>
+              <w:tabs>
+                <w:tab w:val="left" w:pos="6562"/>
+              </w:tabs>
+              <w:spacing w:after="0" w:line="240" w:lineRule="auto"/>
+              <w:jc w:val="both"/>
+              <w:rPr>
+                <w:rFonts w:asciiTheme="majorHAnsi" w:hAnsiTheme="majorHAnsi" w:cstheme="majorHAnsi"/>
+                <w:noProof/>
+                <w:sz w:val="24"/>
+                <w:szCs w:val="24"/>
+                <w:lang w:val="pt-BR" w:bidi="ar-SA"/>
+              </w:rPr>
+            </w:pPr>
+            <w:r>
+              <w:rPr>
+                <w:rFonts w:asciiTheme="majorHAnsi" w:hAnsiTheme="majorHAnsi" w:cstheme="majorHAnsi"/>
+                <w:noProof/>
+                <w:sz w:val="24"/>
+                <w:szCs w:val="24"/>
+                <w:lang w:val="pt-BR" w:bidi="ar-SA"/>
+              </w:rPr>
+              <w:t xml:space="preserve">R - Os serviços relacionados aos custos indiretos são todos possíveis de serem identificados no modelo 3D; nesse sentido, permitem listar tais serviços para o </w:t>
+            </w:r>
+            <w:r>
+              <w:rPr>
+                <w:rFonts w:asciiTheme="majorHAnsi" w:hAnsiTheme="majorHAnsi" w:cstheme="majorHAnsi"/>
+                <w:noProof/>
+                <w:sz w:val="24"/>
+                <w:szCs w:val="24"/>
+                <w:lang w:val="pt-BR" w:bidi="ar-SA"/>
+              </w:rPr>
+              <w:lastRenderedPageBreak/>
+              <w:t>orçamento.</w:t>
+            </w:r>
+          </w:p>
+          <w:p>
+            <w:pPr>
+              <w:tabs>
+                <w:tab w:val="left" w:pos="6562"/>
+              </w:tabs>
+              <w:spacing w:after="0" w:line="240" w:lineRule="auto"/>
+              <w:jc w:val="both"/>
+              <w:rPr>
+                <w:rFonts w:asciiTheme="majorHAnsi" w:hAnsiTheme="majorHAnsi" w:cstheme="majorHAnsi"/>
+                <w:noProof/>
+                <w:sz w:val="24"/>
+                <w:szCs w:val="24"/>
+                <w:lang w:val="pt-BR" w:bidi="ar-SA"/>
+              </w:rPr>
+            </w:pPr>
+          </w:p>
+          <w:p>
+            <w:pPr>
+              <w:tabs>
+                <w:tab w:val="left" w:pos="6562"/>
+              </w:tabs>
+              <w:spacing w:after="0" w:line="240" w:lineRule="auto"/>
+              <w:jc w:val="both"/>
+              <w:rPr>
+                <w:rFonts w:asciiTheme="majorHAnsi" w:hAnsiTheme="majorHAnsi" w:cstheme="majorHAnsi"/>
+                <w:noProof/>
+                <w:sz w:val="24"/>
+                <w:szCs w:val="24"/>
+                <w:lang w:val="pt-BR" w:bidi="ar-SA"/>
+              </w:rPr>
+            </w:pPr>
+            <w:r>
+              <w:rPr>
+                <w:rFonts w:asciiTheme="majorHAnsi" w:hAnsiTheme="majorHAnsi" w:cstheme="majorHAnsi"/>
+                <w:noProof/>
+                <w:sz w:val="24"/>
+                <w:szCs w:val="24"/>
+                <w:lang w:val="pt-BR" w:bidi="ar-SA"/>
+              </w:rPr>
+              <w:t>3 - Independente do processo de orçamentação, os profissionais que irão elaborar o orçamento devem: I. Conhecer as características do local de execução da obra. II. Analisar condições de acesso ao local da obra. III. Avaliar a disponibilidade de aplicação de mão de obra local. IV. Entender os métodos executivos propostos em projeto. Sobre as informações acima, assinale a alternativa correta:</w:t>
+            </w:r>
+          </w:p>
+          <w:p>
+            <w:pPr>
+              <w:tabs>
+                <w:tab w:val="left" w:pos="6562"/>
+              </w:tabs>
+              <w:spacing w:after="0" w:line="240" w:lineRule="auto"/>
+              <w:jc w:val="both"/>
+              <w:rPr>
+                <w:rFonts w:asciiTheme="majorHAnsi" w:hAnsiTheme="majorHAnsi" w:cstheme="majorHAnsi"/>
+                <w:noProof/>
+                <w:sz w:val="24"/>
+                <w:szCs w:val="24"/>
+                <w:lang w:val="pt-BR" w:bidi="ar-SA"/>
+              </w:rPr>
+            </w:pPr>
+            <w:r>
+              <w:rPr>
+                <w:rFonts w:asciiTheme="majorHAnsi" w:hAnsiTheme="majorHAnsi" w:cstheme="majorHAnsi"/>
+                <w:noProof/>
+                <w:sz w:val="24"/>
+                <w:szCs w:val="24"/>
+                <w:lang w:val="pt-BR" w:bidi="ar-SA"/>
+              </w:rPr>
+              <w:t xml:space="preserve">R - Estão todas corretas. </w:t>
+            </w:r>
+          </w:p>
+          <w:p>
+            <w:pPr>
+              <w:tabs>
+                <w:tab w:val="left" w:pos="6562"/>
+              </w:tabs>
+              <w:spacing w:after="0" w:line="240" w:lineRule="auto"/>
+              <w:jc w:val="both"/>
+              <w:rPr>
+                <w:rFonts w:asciiTheme="majorHAnsi" w:hAnsiTheme="majorHAnsi" w:cstheme="majorHAnsi"/>
+                <w:noProof/>
+                <w:sz w:val="24"/>
+                <w:szCs w:val="24"/>
+                <w:lang w:val="pt-BR" w:bidi="ar-SA"/>
+              </w:rPr>
+            </w:pPr>
+          </w:p>
+          <w:p>
+            <w:pPr>
+              <w:tabs>
+                <w:tab w:val="left" w:pos="6562"/>
+              </w:tabs>
+              <w:spacing w:after="0" w:line="240" w:lineRule="auto"/>
+              <w:jc w:val="both"/>
+              <w:rPr>
+                <w:rFonts w:asciiTheme="majorHAnsi" w:hAnsiTheme="majorHAnsi" w:cstheme="majorHAnsi"/>
+                <w:noProof/>
+                <w:sz w:val="24"/>
+                <w:szCs w:val="24"/>
+                <w:lang w:val="pt-BR" w:bidi="ar-SA"/>
+              </w:rPr>
+            </w:pPr>
+            <w:r>
+              <w:rPr>
+                <w:rFonts w:asciiTheme="majorHAnsi" w:hAnsiTheme="majorHAnsi" w:cstheme="majorHAnsi"/>
+                <w:noProof/>
+                <w:sz w:val="24"/>
+                <w:szCs w:val="24"/>
+                <w:lang w:val="pt-BR" w:bidi="ar-SA"/>
+              </w:rPr>
+              <w:t>4 - Referente ao processo de orçamentação com vistas ao orçamento operacional, analise as informações a seguir:</w:t>
+            </w:r>
+          </w:p>
+          <w:p>
+            <w:pPr>
+              <w:tabs>
+                <w:tab w:val="left" w:pos="6562"/>
+              </w:tabs>
+              <w:spacing w:after="0" w:line="240" w:lineRule="auto"/>
+              <w:jc w:val="both"/>
+              <w:rPr>
+                <w:rFonts w:asciiTheme="majorHAnsi" w:hAnsiTheme="majorHAnsi" w:cstheme="majorHAnsi"/>
+                <w:noProof/>
+                <w:sz w:val="24"/>
+                <w:szCs w:val="24"/>
+                <w:lang w:val="pt-BR" w:bidi="ar-SA"/>
+              </w:rPr>
+            </w:pPr>
+            <w:r>
+              <w:rPr>
+                <w:rFonts w:asciiTheme="majorHAnsi" w:hAnsiTheme="majorHAnsi" w:cstheme="majorHAnsi"/>
+                <w:noProof/>
+                <w:sz w:val="24"/>
+                <w:szCs w:val="24"/>
+                <w:lang w:val="pt-BR" w:bidi="ar-SA"/>
+              </w:rPr>
+              <w:t>I. Demanda conhecimento prévio do planejamento da obra. II. Nessa abordagem, parte-se de uma programação prévia, analisando detalhadamente todo o processo construtivo para chegar a uma estimativa de custo. III. Os itens de trabalho são medidos pela quantidade e agrupados por equipes, independentemente de onde o trabalho ocorre ou da dificuldade de construção. Realizada a análise, pode-se afirmar que:</w:t>
+            </w:r>
+          </w:p>
+          <w:p>
+            <w:pPr>
+              <w:tabs>
+                <w:tab w:val="left" w:pos="6562"/>
+              </w:tabs>
+              <w:spacing w:after="0" w:line="240" w:lineRule="auto"/>
+              <w:jc w:val="both"/>
+              <w:rPr>
+                <w:rFonts w:asciiTheme="majorHAnsi" w:hAnsiTheme="majorHAnsi" w:cstheme="majorHAnsi"/>
+                <w:noProof/>
+                <w:sz w:val="24"/>
+                <w:szCs w:val="24"/>
+                <w:lang w:val="pt-BR" w:bidi="ar-SA"/>
+              </w:rPr>
+            </w:pPr>
+            <w:r>
+              <w:rPr>
+                <w:rFonts w:asciiTheme="majorHAnsi" w:hAnsiTheme="majorHAnsi" w:cstheme="majorHAnsi"/>
+                <w:noProof/>
+                <w:sz w:val="24"/>
+                <w:szCs w:val="24"/>
+                <w:lang w:val="pt-BR" w:bidi="ar-SA"/>
+              </w:rPr>
+              <w:t xml:space="preserve">R - Somente a última é falsa. </w:t>
+            </w:r>
+          </w:p>
+          <w:p>
+            <w:pPr>
+              <w:tabs>
+                <w:tab w:val="left" w:pos="6562"/>
+              </w:tabs>
+              <w:spacing w:after="0" w:line="240" w:lineRule="auto"/>
+              <w:jc w:val="both"/>
+              <w:rPr>
+                <w:rFonts w:asciiTheme="majorHAnsi" w:hAnsiTheme="majorHAnsi" w:cstheme="majorHAnsi"/>
+                <w:noProof/>
+                <w:sz w:val="24"/>
+                <w:szCs w:val="24"/>
+                <w:lang w:val="pt-BR" w:bidi="ar-SA"/>
+              </w:rPr>
+            </w:pPr>
+          </w:p>
+          <w:p>
+            <w:pPr>
+              <w:tabs>
+                <w:tab w:val="left" w:pos="6562"/>
+              </w:tabs>
+              <w:spacing w:after="0" w:line="240" w:lineRule="auto"/>
+              <w:jc w:val="both"/>
+              <w:rPr>
+                <w:rFonts w:asciiTheme="majorHAnsi" w:hAnsiTheme="majorHAnsi" w:cstheme="majorHAnsi"/>
+                <w:noProof/>
+                <w:sz w:val="24"/>
+                <w:szCs w:val="24"/>
+                <w:lang w:val="pt-BR" w:bidi="ar-SA"/>
+              </w:rPr>
+            </w:pPr>
+            <w:r>
+              <w:rPr>
+                <w:rFonts w:asciiTheme="majorHAnsi" w:hAnsiTheme="majorHAnsi" w:cstheme="majorHAnsi"/>
+                <w:noProof/>
+                <w:sz w:val="24"/>
+                <w:szCs w:val="24"/>
+                <w:lang w:val="pt-BR" w:bidi="ar-SA"/>
+              </w:rPr>
+              <w:t>5 - São benefícios relacionados ao processo de orçamentação BIM 5D: I. Permite atualizar, de forma automática, as estimativas de custo. II. Possibilita o monitoramento dos custos. III. Relaciona a variável tempo (4D) com o orçamento. IV. Permite gerar as memórias de cálculo dos quantitativos levantados durante o processo de orçamentação. Estão corretas:</w:t>
+            </w:r>
+          </w:p>
+          <w:p>
+            <w:pPr>
+              <w:tabs>
+                <w:tab w:val="left" w:pos="6562"/>
+              </w:tabs>
+              <w:spacing w:after="0" w:line="240" w:lineRule="auto"/>
+              <w:jc w:val="both"/>
+              <w:rPr>
+                <w:rFonts w:asciiTheme="majorHAnsi" w:hAnsiTheme="majorHAnsi" w:cstheme="majorHAnsi"/>
+                <w:noProof/>
+                <w:sz w:val="24"/>
+                <w:szCs w:val="24"/>
+                <w:lang w:val="pt-BR" w:bidi="ar-SA"/>
+              </w:rPr>
+            </w:pPr>
+            <w:r>
+              <w:rPr>
+                <w:rFonts w:asciiTheme="majorHAnsi" w:hAnsiTheme="majorHAnsi" w:cstheme="majorHAnsi"/>
+                <w:noProof/>
+                <w:sz w:val="24"/>
+                <w:szCs w:val="24"/>
+                <w:lang w:val="pt-BR" w:bidi="ar-SA"/>
+              </w:rPr>
+              <w:t xml:space="preserve">R - I, II e III. </w:t>
+            </w:r>
+          </w:p>
+          <w:p>
+            <w:pPr>
+              <w:tabs>
+                <w:tab w:val="left" w:pos="6562"/>
+              </w:tabs>
+              <w:spacing w:after="0" w:line="240" w:lineRule="auto"/>
+              <w:jc w:val="both"/>
+              <w:rPr>
+                <w:rFonts w:asciiTheme="majorHAnsi" w:hAnsiTheme="majorHAnsi" w:cstheme="majorHAnsi"/>
+                <w:noProof/>
+                <w:sz w:val="24"/>
+                <w:szCs w:val="24"/>
+                <w:lang w:val="pt-BR" w:bidi="ar-SA"/>
+              </w:rPr>
+            </w:pPr>
+          </w:p>
+          <w:p>
+            <w:pPr>
+              <w:tabs>
+                <w:tab w:val="left" w:pos="6562"/>
+              </w:tabs>
+              <w:spacing w:after="0" w:line="240" w:lineRule="auto"/>
+              <w:jc w:val="both"/>
+              <w:rPr>
+                <w:rFonts w:asciiTheme="majorHAnsi" w:hAnsiTheme="majorHAnsi" w:cstheme="majorHAnsi"/>
+                <w:noProof/>
+                <w:sz w:val="24"/>
+                <w:szCs w:val="24"/>
+                <w:lang w:val="pt-BR" w:bidi="ar-SA"/>
+              </w:rPr>
+            </w:pPr>
+            <w:r>
+              <w:rPr>
+                <w:rFonts w:asciiTheme="majorHAnsi" w:hAnsiTheme="majorHAnsi" w:cstheme="majorHAnsi"/>
+                <w:noProof/>
+                <w:sz w:val="24"/>
+                <w:szCs w:val="24"/>
+                <w:lang w:val="pt-BR" w:bidi="ar-SA"/>
+              </w:rPr>
+              <w:t>6 - São exemplos de atividades que devem anteceder à etapa de orçamentação:</w:t>
+            </w:r>
+          </w:p>
+          <w:p>
+            <w:pPr>
+              <w:tabs>
+                <w:tab w:val="left" w:pos="6562"/>
+              </w:tabs>
+              <w:spacing w:after="0" w:line="240" w:lineRule="auto"/>
+              <w:jc w:val="both"/>
+              <w:rPr>
+                <w:rFonts w:asciiTheme="majorHAnsi" w:hAnsiTheme="majorHAnsi" w:cstheme="majorHAnsi"/>
+                <w:noProof/>
+                <w:sz w:val="24"/>
+                <w:szCs w:val="24"/>
+                <w:lang w:val="pt-BR" w:bidi="ar-SA"/>
+              </w:rPr>
+            </w:pPr>
+            <w:r>
+              <w:rPr>
+                <w:rFonts w:asciiTheme="majorHAnsi" w:hAnsiTheme="majorHAnsi" w:cstheme="majorHAnsi"/>
+                <w:noProof/>
+                <w:sz w:val="24"/>
+                <w:szCs w:val="24"/>
+                <w:lang w:val="pt-BR" w:bidi="ar-SA"/>
+              </w:rPr>
+              <w:t xml:space="preserve">R - Todas estão corretas. </w:t>
+            </w:r>
+          </w:p>
+          <w:p>
+            <w:pPr>
+              <w:tabs>
+                <w:tab w:val="left" w:pos="6562"/>
+              </w:tabs>
+              <w:spacing w:after="0" w:line="240" w:lineRule="auto"/>
+              <w:jc w:val="both"/>
+              <w:rPr>
+                <w:rFonts w:asciiTheme="majorHAnsi" w:hAnsiTheme="majorHAnsi" w:cstheme="majorHAnsi"/>
+                <w:noProof/>
+                <w:sz w:val="24"/>
+                <w:szCs w:val="24"/>
+                <w:lang w:val="pt-BR" w:bidi="ar-SA"/>
+              </w:rPr>
+            </w:pPr>
+          </w:p>
+          <w:p>
+            <w:pPr>
+              <w:tabs>
+                <w:tab w:val="left" w:pos="6562"/>
+              </w:tabs>
+              <w:spacing w:after="0" w:line="240" w:lineRule="auto"/>
+              <w:jc w:val="both"/>
+              <w:rPr>
+                <w:rFonts w:asciiTheme="majorHAnsi" w:hAnsiTheme="majorHAnsi" w:cstheme="majorHAnsi"/>
+                <w:noProof/>
+                <w:sz w:val="24"/>
+                <w:szCs w:val="24"/>
+                <w:lang w:val="pt-BR" w:bidi="ar-SA"/>
+              </w:rPr>
+            </w:pPr>
+            <w:r>
+              <w:rPr>
+                <w:rFonts w:asciiTheme="majorHAnsi" w:hAnsiTheme="majorHAnsi" w:cstheme="majorHAnsi"/>
+                <w:noProof/>
+                <w:sz w:val="24"/>
+                <w:szCs w:val="24"/>
+                <w:lang w:val="pt-BR" w:bidi="ar-SA"/>
+              </w:rPr>
+              <w:t>7 - Podemos definir Encargos Sociais e Trabalhistas como:</w:t>
+            </w:r>
+          </w:p>
+          <w:p>
+            <w:pPr>
+              <w:tabs>
+                <w:tab w:val="left" w:pos="6562"/>
+              </w:tabs>
+              <w:spacing w:after="0" w:line="240" w:lineRule="auto"/>
+              <w:jc w:val="both"/>
+              <w:rPr>
+                <w:rFonts w:asciiTheme="majorHAnsi" w:hAnsiTheme="majorHAnsi" w:cstheme="majorHAnsi"/>
+                <w:noProof/>
+                <w:sz w:val="24"/>
+                <w:szCs w:val="24"/>
+                <w:lang w:val="pt-BR" w:bidi="ar-SA"/>
+              </w:rPr>
+            </w:pPr>
+            <w:r>
+              <w:rPr>
+                <w:rFonts w:asciiTheme="majorHAnsi" w:hAnsiTheme="majorHAnsi" w:cstheme="majorHAnsi"/>
+                <w:noProof/>
+                <w:sz w:val="24"/>
+                <w:szCs w:val="24"/>
+                <w:lang w:val="pt-BR" w:bidi="ar-SA"/>
+              </w:rPr>
+              <w:t>R - Encargos básicos de mão de obra a serem acrescidos aos salários de cada trabalhador para calcular o custo de mão de obra.</w:t>
+            </w:r>
+          </w:p>
+          <w:p>
+            <w:pPr>
+              <w:tabs>
+                <w:tab w:val="left" w:pos="6562"/>
+              </w:tabs>
+              <w:spacing w:after="0" w:line="240" w:lineRule="auto"/>
+              <w:jc w:val="both"/>
+              <w:rPr>
+                <w:rFonts w:asciiTheme="majorHAnsi" w:hAnsiTheme="majorHAnsi" w:cstheme="majorHAnsi"/>
+                <w:noProof/>
+                <w:sz w:val="24"/>
+                <w:szCs w:val="24"/>
+                <w:lang w:val="pt-BR" w:bidi="ar-SA"/>
+              </w:rPr>
+            </w:pPr>
+          </w:p>
+          <w:p>
+            <w:pPr>
+              <w:tabs>
+                <w:tab w:val="left" w:pos="6562"/>
+              </w:tabs>
+              <w:spacing w:after="0" w:line="240" w:lineRule="auto"/>
+              <w:jc w:val="both"/>
+              <w:rPr>
+                <w:rFonts w:asciiTheme="majorHAnsi" w:hAnsiTheme="majorHAnsi" w:cstheme="majorHAnsi"/>
+                <w:noProof/>
+                <w:sz w:val="24"/>
+                <w:szCs w:val="24"/>
+                <w:lang w:val="pt-BR" w:bidi="ar-SA"/>
+              </w:rPr>
+            </w:pPr>
+            <w:r>
+              <w:rPr>
+                <w:rFonts w:asciiTheme="majorHAnsi" w:hAnsiTheme="majorHAnsi" w:cstheme="majorHAnsi"/>
+                <w:noProof/>
+                <w:sz w:val="24"/>
+                <w:szCs w:val="24"/>
+                <w:lang w:val="pt-BR" w:bidi="ar-SA"/>
+              </w:rPr>
+              <w:t>8 - Ainda sobre os termos e conceitos da Engenharia de Custos aplicado no processo de orçamentação, leia as alternativas a seguir: I. Administração central é parte da composição do BDI de uma obra. II. O BDI transforma o custo do serviço em preço de venda. III. O BDI representa o lucro do construtor. Assinale a alternativa correta.</w:t>
+            </w:r>
+          </w:p>
+          <w:p>
+            <w:pPr>
+              <w:tabs>
+                <w:tab w:val="left" w:pos="6562"/>
+              </w:tabs>
+              <w:spacing w:after="0" w:line="240" w:lineRule="auto"/>
+              <w:jc w:val="both"/>
+              <w:rPr>
+                <w:rFonts w:asciiTheme="majorHAnsi" w:hAnsiTheme="majorHAnsi" w:cstheme="majorHAnsi"/>
+                <w:noProof/>
+                <w:sz w:val="24"/>
+                <w:szCs w:val="24"/>
+                <w:lang w:val="pt-BR" w:bidi="ar-SA"/>
+              </w:rPr>
+            </w:pPr>
+            <w:r>
+              <w:rPr>
+                <w:rFonts w:asciiTheme="majorHAnsi" w:hAnsiTheme="majorHAnsi" w:cstheme="majorHAnsi"/>
+                <w:noProof/>
+                <w:sz w:val="24"/>
+                <w:szCs w:val="24"/>
+                <w:lang w:val="pt-BR" w:bidi="ar-SA"/>
+              </w:rPr>
+              <w:t>R - A ultima está errada. (ANULADA)</w:t>
+            </w:r>
+          </w:p>
+          <w:p>
+            <w:pPr>
+              <w:tabs>
+                <w:tab w:val="left" w:pos="6562"/>
+              </w:tabs>
+              <w:spacing w:after="0" w:line="240" w:lineRule="auto"/>
+              <w:jc w:val="both"/>
+              <w:rPr>
+                <w:rFonts w:asciiTheme="majorHAnsi" w:hAnsiTheme="majorHAnsi" w:cstheme="majorHAnsi"/>
+                <w:noProof/>
+                <w:sz w:val="24"/>
+                <w:szCs w:val="24"/>
+                <w:lang w:val="pt-BR" w:bidi="ar-SA"/>
+              </w:rPr>
+            </w:pPr>
+          </w:p>
+          <w:p>
+            <w:pPr>
+              <w:tabs>
+                <w:tab w:val="left" w:pos="6562"/>
+              </w:tabs>
+              <w:spacing w:after="0" w:line="240" w:lineRule="auto"/>
+              <w:jc w:val="both"/>
+              <w:rPr>
+                <w:rFonts w:asciiTheme="majorHAnsi" w:hAnsiTheme="majorHAnsi" w:cstheme="majorHAnsi"/>
+                <w:noProof/>
+                <w:sz w:val="24"/>
+                <w:szCs w:val="24"/>
+                <w:lang w:val="pt-BR" w:bidi="ar-SA"/>
+              </w:rPr>
+            </w:pPr>
+            <w:r>
+              <w:rPr>
+                <w:rFonts w:asciiTheme="majorHAnsi" w:hAnsiTheme="majorHAnsi" w:cstheme="majorHAnsi"/>
+                <w:noProof/>
+                <w:sz w:val="24"/>
+                <w:szCs w:val="24"/>
+                <w:lang w:val="pt-BR" w:bidi="ar-SA"/>
+              </w:rPr>
+              <w:t>9 - Num orçamento, para calcular o BDI (benefício e despesas indiretas), é necessário ter em mãos uma série de informações que vão constar da sua composição, por exemplo: I. custo direto da obra; II. prazo de execução da obra; III. ISS da prefeitura local. É correto o que consta em:</w:t>
+            </w:r>
+          </w:p>
+          <w:p>
+            <w:pPr>
+              <w:tabs>
+                <w:tab w:val="left" w:pos="6562"/>
+              </w:tabs>
+              <w:spacing w:after="0" w:line="240" w:lineRule="auto"/>
+              <w:jc w:val="both"/>
+              <w:rPr>
+                <w:rFonts w:asciiTheme="majorHAnsi" w:hAnsiTheme="majorHAnsi" w:cstheme="majorHAnsi"/>
+                <w:noProof/>
+                <w:sz w:val="24"/>
+                <w:szCs w:val="24"/>
+                <w:lang w:val="pt-BR" w:bidi="ar-SA"/>
+              </w:rPr>
+            </w:pPr>
+            <w:r>
+              <w:rPr>
+                <w:rFonts w:asciiTheme="majorHAnsi" w:hAnsiTheme="majorHAnsi" w:cstheme="majorHAnsi"/>
+                <w:noProof/>
+                <w:sz w:val="24"/>
+                <w:szCs w:val="24"/>
+                <w:lang w:val="pt-BR" w:bidi="ar-SA"/>
+              </w:rPr>
+              <w:t xml:space="preserve">R -  I e III. </w:t>
+            </w:r>
+          </w:p>
+          <w:p>
+            <w:pPr>
+              <w:tabs>
+                <w:tab w:val="left" w:pos="6562"/>
+              </w:tabs>
+              <w:spacing w:after="0" w:line="240" w:lineRule="auto"/>
+              <w:jc w:val="both"/>
+              <w:rPr>
+                <w:rFonts w:asciiTheme="majorHAnsi" w:hAnsiTheme="majorHAnsi" w:cstheme="majorHAnsi"/>
+                <w:noProof/>
+                <w:sz w:val="24"/>
+                <w:szCs w:val="24"/>
+                <w:lang w:val="pt-BR" w:bidi="ar-SA"/>
+              </w:rPr>
+            </w:pPr>
+          </w:p>
+          <w:p>
+            <w:pPr>
+              <w:tabs>
+                <w:tab w:val="left" w:pos="6562"/>
+              </w:tabs>
+              <w:spacing w:after="0" w:line="240" w:lineRule="auto"/>
+              <w:jc w:val="both"/>
+              <w:rPr>
+                <w:rFonts w:asciiTheme="majorHAnsi" w:hAnsiTheme="majorHAnsi" w:cstheme="majorHAnsi"/>
+                <w:noProof/>
+                <w:sz w:val="24"/>
+                <w:szCs w:val="24"/>
+                <w:lang w:val="pt-BR" w:bidi="ar-SA"/>
+              </w:rPr>
+            </w:pPr>
+            <w:r>
+              <w:rPr>
+                <w:rFonts w:asciiTheme="majorHAnsi" w:hAnsiTheme="majorHAnsi" w:cstheme="majorHAnsi"/>
+                <w:noProof/>
+                <w:sz w:val="24"/>
+                <w:szCs w:val="24"/>
+                <w:lang w:val="pt-BR" w:bidi="ar-SA"/>
+              </w:rPr>
+              <w:lastRenderedPageBreak/>
+              <w:t>10 - Dá-se o nome de composição de custos ao processo de estabelecimento dos custos incorridos para a execução de um serviço ou atividade, individualizado por insumo e de acordo com certos requisitos preestabelecidos. Nessa composição, o índice se refere a/à:</w:t>
+            </w:r>
+          </w:p>
+          <w:p>
+            <w:pPr>
+              <w:tabs>
+                <w:tab w:val="left" w:pos="6562"/>
+              </w:tabs>
+              <w:spacing w:after="0" w:line="240" w:lineRule="auto"/>
+              <w:jc w:val="both"/>
+              <w:rPr>
+                <w:rFonts w:asciiTheme="majorHAnsi" w:hAnsiTheme="majorHAnsi" w:cstheme="majorHAnsi"/>
+                <w:noProof/>
+                <w:sz w:val="24"/>
+                <w:szCs w:val="24"/>
+                <w:lang w:val="pt-BR" w:bidi="ar-SA"/>
+              </w:rPr>
+            </w:pPr>
+            <w:r>
+              <w:rPr>
+                <w:rFonts w:asciiTheme="majorHAnsi" w:hAnsiTheme="majorHAnsi" w:cstheme="majorHAnsi"/>
+                <w:noProof/>
+                <w:sz w:val="24"/>
+                <w:szCs w:val="24"/>
+                <w:lang w:val="pt-BR" w:bidi="ar-SA"/>
+              </w:rPr>
+              <w:t>R - Incidência de cada insumo na execução de uma unidade de serviço.</w:t>
+            </w:r>
+          </w:p>
+        </w:tc>
+      </w:tr>
+    </w:tbl>
     <w:p>
       <w:pPr>
         <w:tabs>
@@ -11054,7 +11815,7 @@
   <a:extraClrSchemeLst/>
   <a:extLst>
     <a:ext uri="{05A4C25C-085E-4340-85A3-A5531E510DB2}">
-      <thm15:themeFamily xmlns="" xmlns:thm15="http://schemas.microsoft.com/office/thememl/2012/main" name="Office Theme" id="{62F939B6-93AF-4DB8-9C6B-D6C7DFDC589F}" vid="{4A3C46E8-61CC-4603-A589-7422A47A8E4A}"/>
+      <thm15:themeFamily xmlns:thm15="http://schemas.microsoft.com/office/thememl/2012/main" xmlns="" name="Office Theme" id="{62F939B6-93AF-4DB8-9C6B-D6C7DFDC589F}" vid="{4A3C46E8-61CC-4603-A589-7422A47A8E4A}"/>
     </a:ext>
   </a:extLst>
 </a:theme>
@@ -11065,7 +11826,7 @@
 </file>
 
 <file path=customXml/itemProps1.xml><?xml version="1.0" encoding="utf-8"?>
-<ds:datastoreItem xmlns:ds="http://schemas.openxmlformats.org/officeDocument/2006/customXml" ds:itemID="{A2C53B14-E66B-4DB1-A54F-5951C1CE04F8}">
+<ds:datastoreItem xmlns:ds="http://schemas.openxmlformats.org/officeDocument/2006/customXml" ds:itemID="{1B9C87F4-27F4-4C13-B039-429E558EFEF3}">
   <ds:schemaRefs>
     <ds:schemaRef ds:uri="http://schemas.openxmlformats.org/officeDocument/2006/bibliography"/>
   </ds:schemaRefs>

</xml_diff>